<commit_message>
Update Requirements Analysis Document_GamEvaluate.docx
</commit_message>
<xml_diff>
--- a/Deliverables/Requirements Analysis Document_GamEvaluate.docx
+++ b/Deliverables/Requirements Analysis Document_GamEvaluate.docx
@@ -530,27 +530,18 @@
         <w:rPr>
           <w:b/>
           <w:bCs/>
-          <w:sz w:val="24"/>
-          <w:szCs w:val="24"/>
-        </w:rPr>
-      </w:pPr>
-      <w:r>
-        <w:rPr>
-          <w:b/>
-          <w:bCs/>
-          <w:sz w:val="24"/>
-          <w:szCs w:val="24"/>
-        </w:rPr>
-        <w:t>1.Introdu</w:t>
-      </w:r>
-      <w:r>
-        <w:rPr>
-          <w:b/>
-          <w:bCs/>
-          <w:sz w:val="24"/>
-          <w:szCs w:val="24"/>
-        </w:rPr>
-        <w:t>ction</w:t>
+          <w:sz w:val="28"/>
+          <w:szCs w:val="28"/>
+        </w:rPr>
+      </w:pPr>
+      <w:r>
+        <w:rPr>
+          <w:b/>
+          <w:bCs/>
+          <w:sz w:val="28"/>
+          <w:szCs w:val="28"/>
+        </w:rPr>
+        <w:t>1.Introduction</w:t>
       </w:r>
     </w:p>
     <w:p>
@@ -560,11 +551,17 @@
           <w:ilvl w:val="0"/>
           <w:numId w:val="1"/>
         </w:numPr>
-      </w:pPr>
-      <w:r>
-        <w:rPr>
-          <w:b/>
-          <w:bCs/>
+        <w:rPr>
+          <w:sz w:val="24"/>
+          <w:szCs w:val="24"/>
+        </w:rPr>
+      </w:pPr>
+      <w:r>
+        <w:rPr>
+          <w:b/>
+          <w:bCs/>
+          <w:sz w:val="24"/>
+          <w:szCs w:val="24"/>
         </w:rPr>
         <w:t xml:space="preserve">1.1 </w:t>
       </w:r>
@@ -573,8 +570,6 @@
         <w:rPr>
           <w:b/>
           <w:bCs/>
-          <w:sz w:val="20"/>
-          <w:szCs w:val="20"/>
         </w:rPr>
         <w:t>Purpose</w:t>
       </w:r>
@@ -583,8 +578,6 @@
         <w:rPr>
           <w:b/>
           <w:bCs/>
-          <w:sz w:val="20"/>
-          <w:szCs w:val="20"/>
         </w:rPr>
         <w:t xml:space="preserve"> of the system</w:t>
       </w:r>
@@ -592,16 +585,32 @@
     <w:p>
       <w:pPr>
         <w:pStyle w:val="Paragrafoelenco"/>
-      </w:pPr>
-      <w:r>
+        <w:rPr>
+          <w:sz w:val="24"/>
+          <w:szCs w:val="24"/>
+        </w:rPr>
+      </w:pPr>
+      <w:r>
+        <w:rPr>
+          <w:sz w:val="24"/>
+          <w:szCs w:val="24"/>
+        </w:rPr>
         <w:t xml:space="preserve">Il sito </w:t>
       </w:r>
       <w:proofErr w:type="spellStart"/>
       <w:r>
+        <w:rPr>
+          <w:sz w:val="24"/>
+          <w:szCs w:val="24"/>
+        </w:rPr>
         <w:t>GamEvaluate</w:t>
       </w:r>
       <w:proofErr w:type="spellEnd"/>
       <w:r>
+        <w:rPr>
+          <w:sz w:val="24"/>
+          <w:szCs w:val="24"/>
+        </w:rPr>
         <w:t xml:space="preserve"> si prefissa di offrire l’accesso ad un ambiente di critica videoludica basato sulle medie delle recensioni e dei voti rilasciati dalla community stessa. Tale obiettivo nasce dalla necessità da parte dei videogiocatori di acquisire informazioni utili riguardo al prodotto che in futuro vorranno acquistare nei negozi, eliminando il rischio di effettuare un acquisto di cui si potrebbero pentire.</w:t>
       </w:r>
     </w:p>
@@ -615,47 +624,65 @@
         <w:rPr>
           <w:b/>
           <w:bCs/>
-        </w:rPr>
-      </w:pPr>
-      <w:r>
-        <w:rPr>
-          <w:b/>
-          <w:bCs/>
-        </w:rPr>
-        <w:t>1.2</w:t>
-      </w:r>
-      <w:r>
-        <w:rPr>
-          <w:b/>
-          <w:bCs/>
-        </w:rPr>
-        <w:t xml:space="preserve"> Scope of the system</w:t>
-      </w:r>
-    </w:p>
-    <w:p>
-      <w:pPr>
-        <w:pStyle w:val="Paragrafoelenco"/>
-      </w:pPr>
-      <w:r>
+          <w:sz w:val="24"/>
+          <w:szCs w:val="24"/>
+        </w:rPr>
+      </w:pPr>
+      <w:r>
+        <w:rPr>
+          <w:b/>
+          <w:bCs/>
+          <w:sz w:val="24"/>
+          <w:szCs w:val="24"/>
+        </w:rPr>
+        <w:t>1.2 Scope of the system</w:t>
+      </w:r>
+    </w:p>
+    <w:p>
+      <w:pPr>
+        <w:pStyle w:val="Paragrafoelenco"/>
+        <w:rPr>
+          <w:sz w:val="24"/>
+          <w:szCs w:val="24"/>
+        </w:rPr>
+      </w:pPr>
+      <w:r>
+        <w:rPr>
+          <w:sz w:val="24"/>
+          <w:szCs w:val="24"/>
+        </w:rPr>
         <w:t xml:space="preserve">Il sito </w:t>
       </w:r>
       <w:proofErr w:type="spellStart"/>
       <w:r>
+        <w:rPr>
+          <w:sz w:val="24"/>
+          <w:szCs w:val="24"/>
+        </w:rPr>
         <w:t>GamEvaluate</w:t>
       </w:r>
       <w:proofErr w:type="spellEnd"/>
       <w:r>
-        <w:t xml:space="preserve"> è rivolto alla sempre crescente comunità digitale di videogiocatori.</w:t>
-      </w:r>
-      <w:r>
-        <w:t xml:space="preserve"> </w:t>
+        <w:rPr>
+          <w:sz w:val="24"/>
+          <w:szCs w:val="24"/>
+        </w:rPr>
+        <w:t xml:space="preserve"> è rivolto alla sempre crescente comunità digitale di videogiocatori. </w:t>
       </w:r>
       <w:proofErr w:type="spellStart"/>
       <w:r>
+        <w:rPr>
+          <w:sz w:val="24"/>
+          <w:szCs w:val="24"/>
+        </w:rPr>
         <w:t>GamEvaluate</w:t>
       </w:r>
       <w:proofErr w:type="spellEnd"/>
       <w:r>
+        <w:rPr>
+          <w:sz w:val="24"/>
+          <w:szCs w:val="24"/>
+        </w:rPr>
         <w:t>, infatti, permetterà, dato un gioco registrato sul sito, di osservare il parere dell’intera comunità di videogiocatori che hanno in passato provato quel gioco in particolare; parere suddiviso in numerose caratteristiche (ad esempio la trama, il gameplay, la grafica, l’ottimizzazione, ecc.) ognuna delle quali rappresentata dalla media ottenuta dalle votazioni di ogni singolo utente in quell’ambito.</w:t>
       </w:r>
     </w:p>
@@ -669,6 +696,8 @@
         <w:rPr>
           <w:b/>
           <w:bCs/>
+          <w:sz w:val="24"/>
+          <w:szCs w:val="24"/>
           <w:lang w:val="en-US"/>
         </w:rPr>
       </w:pPr>
@@ -676,6 +705,8 @@
         <w:rPr>
           <w:b/>
           <w:bCs/>
+          <w:sz w:val="24"/>
+          <w:szCs w:val="24"/>
           <w:lang w:val="en-US"/>
         </w:rPr>
         <w:t xml:space="preserve">1.3 </w:t>
@@ -686,8 +717,8 @@
           <w:b/>
           <w:bCs/>
           <w:color w:val="111111"/>
-          <w:sz w:val="18"/>
-          <w:szCs w:val="18"/>
+          <w:sz w:val="20"/>
+          <w:szCs w:val="20"/>
           <w:lang w:val="en-US" w:eastAsia="it-IT"/>
         </w:rPr>
         <w:t>Objectives and success criteria of the project</w:t>
@@ -696,19 +727,18 @@
     <w:p>
       <w:pPr>
         <w:pStyle w:val="Paragrafoelenco"/>
-      </w:pPr>
-      <w:r>
-        <w:t xml:space="preserve">Risolvendo la problematica riguardante acquisti di giochi non rispecchianti le preferenze dell’utente si può ottenere una comunità di videogiocatori di gran lunga più soddisfatta dei prodotti del settore </w:t>
-      </w:r>
-      <w:r>
+        <w:rPr>
+          <w:sz w:val="24"/>
+          <w:szCs w:val="24"/>
+        </w:rPr>
+      </w:pPr>
+      <w:r>
+        <w:rPr>
+          <w:sz w:val="24"/>
+          <w:szCs w:val="24"/>
+        </w:rPr>
         <w:lastRenderedPageBreak/>
-        <w:t>il che, di conseguenza, porterebbe ad un aumento della partecipazione di tali utenti nel miglioramento e nel prolungamento del ciclo di vita dei prodotti in questione: un videogiocatore contento del gioco appena acquistato continuerà con una buona probabilità a far parte della comunità virtuale di tale gioco, comprando più facilmente, in futuro, elementi aggiuntivi riguardanti quest’ultimo. Inoltre</w:t>
-      </w:r>
-      <w:r>
-        <w:t>,</w:t>
-      </w:r>
-      <w:r>
-        <w:t xml:space="preserve"> aumenta in tal modo la fetta di videogiocatori che acquisteranno le entrate seguenti della serie di cui il videogioco che hanno gradito faceva parte.</w:t>
+        <w:t>Risolvendo la problematica riguardante acquisti di giochi non rispecchianti le preferenze dell’utente si può ottenere una comunità di videogiocatori di gran lunga più soddisfatta dei prodotti del settore il che, di conseguenza, porterebbe ad un aumento della partecipazione di tali utenti nel miglioramento e nel prolungamento del ciclo di vita dei prodotti in questione: un videogiocatore contento del gioco appena acquistato continuerà con una buona probabilità a far parte della comunità virtuale di tale gioco, comprando più facilmente, in futuro, elementi aggiuntivi riguardanti quest’ultimo. Inoltre, aumenta in tal modo la fetta di videogiocatori che acquisteranno le entrate seguenti della serie di cui il videogioco che hanno gradito faceva parte.</w:t>
       </w:r>
     </w:p>
     <w:p>
@@ -718,11 +748,17 @@
           <w:ilvl w:val="0"/>
           <w:numId w:val="1"/>
         </w:numPr>
-      </w:pPr>
-      <w:r>
-        <w:rPr>
-          <w:b/>
-          <w:bCs/>
+        <w:rPr>
+          <w:sz w:val="24"/>
+          <w:szCs w:val="24"/>
+        </w:rPr>
+      </w:pPr>
+      <w:r>
+        <w:rPr>
+          <w:b/>
+          <w:bCs/>
+          <w:sz w:val="24"/>
+          <w:szCs w:val="24"/>
           <w:lang w:val="en-US"/>
         </w:rPr>
         <w:t>1.4 Definitions, acronyms, and abbreviations</w:t>
@@ -735,15 +771,17 @@
           <w:ilvl w:val="0"/>
           <w:numId w:val="2"/>
         </w:numPr>
-      </w:pPr>
-      <w:r>
-        <w:t>Videog</w:t>
-      </w:r>
-      <w:r>
-        <w:t>ioco: prodotto digitale che r</w:t>
-      </w:r>
-      <w:r>
-        <w:t>appresenta un gioco digitale.</w:t>
+        <w:rPr>
+          <w:sz w:val="24"/>
+          <w:szCs w:val="24"/>
+        </w:rPr>
+      </w:pPr>
+      <w:r>
+        <w:rPr>
+          <w:sz w:val="24"/>
+          <w:szCs w:val="24"/>
+        </w:rPr>
+        <w:t>Videogioco: prodotto digitale che rappresenta un gioco digitale.</w:t>
       </w:r>
     </w:p>
     <w:p>
@@ -753,17 +791,37 @@
           <w:ilvl w:val="0"/>
           <w:numId w:val="2"/>
         </w:numPr>
-      </w:pPr>
-      <w:r>
+        <w:rPr>
+          <w:sz w:val="24"/>
+          <w:szCs w:val="24"/>
+        </w:rPr>
+      </w:pPr>
+      <w:r>
+        <w:rPr>
+          <w:sz w:val="24"/>
+          <w:szCs w:val="24"/>
+        </w:rPr>
         <w:t>Recensione</w:t>
       </w:r>
       <w:r>
+        <w:rPr>
+          <w:sz w:val="24"/>
+          <w:szCs w:val="24"/>
+        </w:rPr>
         <w:t xml:space="preserve">: commento testuale </w:t>
       </w:r>
       <w:r>
+        <w:rPr>
+          <w:sz w:val="24"/>
+          <w:szCs w:val="24"/>
+        </w:rPr>
         <w:t xml:space="preserve">associato ad un videogioco, </w:t>
       </w:r>
       <w:r>
+        <w:rPr>
+          <w:sz w:val="24"/>
+          <w:szCs w:val="24"/>
+        </w:rPr>
         <w:t>effettuato da un utente.</w:t>
       </w:r>
     </w:p>
@@ -774,29 +832,65 @@
           <w:ilvl w:val="0"/>
           <w:numId w:val="2"/>
         </w:numPr>
-      </w:pPr>
-      <w:r>
+        <w:rPr>
+          <w:sz w:val="24"/>
+          <w:szCs w:val="24"/>
+        </w:rPr>
+      </w:pPr>
+      <w:r>
+        <w:rPr>
+          <w:sz w:val="24"/>
+          <w:szCs w:val="24"/>
+        </w:rPr>
         <w:t>Voto: votazione che può essere associat</w:t>
       </w:r>
       <w:r>
+        <w:rPr>
+          <w:sz w:val="24"/>
+          <w:szCs w:val="24"/>
+        </w:rPr>
         <w:t>a</w:t>
       </w:r>
       <w:r>
+        <w:rPr>
+          <w:sz w:val="24"/>
+          <w:szCs w:val="24"/>
+        </w:rPr>
         <w:t xml:space="preserve"> ad un campo di valutazione di un videogioco</w:t>
       </w:r>
       <w:r>
+        <w:rPr>
+          <w:sz w:val="24"/>
+          <w:szCs w:val="24"/>
+        </w:rPr>
         <w:t xml:space="preserve"> </w:t>
       </w:r>
       <w:r>
+        <w:rPr>
+          <w:sz w:val="24"/>
+          <w:szCs w:val="24"/>
+        </w:rPr>
         <w:t>espress</w:t>
       </w:r>
       <w:r>
+        <w:rPr>
+          <w:sz w:val="24"/>
+          <w:szCs w:val="24"/>
+        </w:rPr>
         <w:t>a</w:t>
       </w:r>
       <w:r>
+        <w:rPr>
+          <w:sz w:val="24"/>
+          <w:szCs w:val="24"/>
+        </w:rPr>
         <w:t xml:space="preserve"> in decimi</w:t>
       </w:r>
       <w:r>
+        <w:rPr>
+          <w:sz w:val="24"/>
+          <w:szCs w:val="24"/>
+        </w:rPr>
         <w:t>.</w:t>
       </w:r>
     </w:p>
@@ -807,17 +901,37 @@
           <w:ilvl w:val="0"/>
           <w:numId w:val="2"/>
         </w:numPr>
-      </w:pPr>
-      <w:r>
+        <w:rPr>
+          <w:sz w:val="24"/>
+          <w:szCs w:val="24"/>
+        </w:rPr>
+      </w:pPr>
+      <w:r>
+        <w:rPr>
+          <w:sz w:val="24"/>
+          <w:szCs w:val="24"/>
+        </w:rPr>
         <w:t xml:space="preserve">Utente: </w:t>
       </w:r>
       <w:r>
+        <w:rPr>
+          <w:sz w:val="24"/>
+          <w:szCs w:val="24"/>
+        </w:rPr>
         <w:t>account</w:t>
       </w:r>
       <w:r>
+        <w:rPr>
+          <w:sz w:val="24"/>
+          <w:szCs w:val="24"/>
+        </w:rPr>
         <w:t xml:space="preserve"> generico registrato al sistema</w:t>
       </w:r>
       <w:r>
+        <w:rPr>
+          <w:sz w:val="24"/>
+          <w:szCs w:val="24"/>
+        </w:rPr>
         <w:t>.</w:t>
       </w:r>
     </w:p>
@@ -828,13 +942,25 @@
           <w:ilvl w:val="0"/>
           <w:numId w:val="2"/>
         </w:numPr>
+        <w:rPr>
+          <w:sz w:val="24"/>
+          <w:szCs w:val="24"/>
+        </w:rPr>
       </w:pPr>
       <w:proofErr w:type="spellStart"/>
       <w:r>
+        <w:rPr>
+          <w:sz w:val="24"/>
+          <w:szCs w:val="24"/>
+        </w:rPr>
         <w:t>Ban</w:t>
       </w:r>
       <w:proofErr w:type="spellEnd"/>
       <w:r>
+        <w:rPr>
+          <w:sz w:val="24"/>
+          <w:szCs w:val="24"/>
+        </w:rPr>
         <w:t>: azione che permette di vietare l’accesso di un utente al sito.</w:t>
       </w:r>
     </w:p>
@@ -845,16 +971,32 @@
           <w:ilvl w:val="0"/>
           <w:numId w:val="2"/>
         </w:numPr>
-      </w:pPr>
-      <w:r>
+        <w:rPr>
+          <w:sz w:val="24"/>
+          <w:szCs w:val="24"/>
+        </w:rPr>
+      </w:pPr>
+      <w:r>
+        <w:rPr>
+          <w:sz w:val="24"/>
+          <w:szCs w:val="24"/>
+        </w:rPr>
         <w:t xml:space="preserve">Moderatore: account che ha permessi di </w:t>
       </w:r>
       <w:proofErr w:type="spellStart"/>
       <w:r>
+        <w:rPr>
+          <w:sz w:val="24"/>
+          <w:szCs w:val="24"/>
+        </w:rPr>
         <w:t>ban</w:t>
       </w:r>
       <w:proofErr w:type="spellEnd"/>
       <w:r>
+        <w:rPr>
+          <w:sz w:val="24"/>
+          <w:szCs w:val="24"/>
+        </w:rPr>
         <w:t xml:space="preserve"> e di modifica/eliminazione dei voti.</w:t>
       </w:r>
     </w:p>
@@ -865,8 +1007,16 @@
           <w:ilvl w:val="0"/>
           <w:numId w:val="2"/>
         </w:numPr>
-      </w:pPr>
-      <w:r>
+        <w:rPr>
+          <w:sz w:val="24"/>
+          <w:szCs w:val="24"/>
+        </w:rPr>
+      </w:pPr>
+      <w:r>
+        <w:rPr>
+          <w:sz w:val="24"/>
+          <w:szCs w:val="24"/>
+        </w:rPr>
         <w:t>Amministratore: account che possiede permessi a tutte le azioni disponibili.</w:t>
       </w:r>
     </w:p>
@@ -877,8 +1027,16 @@
           <w:ilvl w:val="0"/>
           <w:numId w:val="2"/>
         </w:numPr>
-      </w:pPr>
-      <w:r>
+        <w:rPr>
+          <w:sz w:val="24"/>
+          <w:szCs w:val="24"/>
+        </w:rPr>
+      </w:pPr>
+      <w:r>
+        <w:rPr>
+          <w:sz w:val="24"/>
+          <w:szCs w:val="24"/>
+        </w:rPr>
         <w:t>Visitatore: persona che non è registrata al sito.</w:t>
       </w:r>
     </w:p>
@@ -889,13 +1047,25 @@
           <w:ilvl w:val="0"/>
           <w:numId w:val="2"/>
         </w:numPr>
+        <w:rPr>
+          <w:sz w:val="24"/>
+          <w:szCs w:val="24"/>
+        </w:rPr>
       </w:pPr>
       <w:proofErr w:type="spellStart"/>
       <w:r>
+        <w:rPr>
+          <w:sz w:val="24"/>
+          <w:szCs w:val="24"/>
+        </w:rPr>
         <w:t>Wish</w:t>
       </w:r>
       <w:proofErr w:type="spellEnd"/>
       <w:r>
+        <w:rPr>
+          <w:sz w:val="24"/>
+          <w:szCs w:val="24"/>
+        </w:rPr>
         <w:t xml:space="preserve"> List: lista dei videogiochi a cui è particolarmente interessato un utente</w:t>
       </w:r>
     </w:p>
@@ -906,8 +1076,16 @@
           <w:ilvl w:val="0"/>
           <w:numId w:val="2"/>
         </w:numPr>
-      </w:pPr>
-      <w:r>
+        <w:rPr>
+          <w:sz w:val="24"/>
+          <w:szCs w:val="24"/>
+        </w:rPr>
+      </w:pPr>
+      <w:r>
+        <w:rPr>
+          <w:sz w:val="24"/>
+          <w:szCs w:val="24"/>
+        </w:rPr>
         <w:t>Nominare: concessione o rimozione di permessi ad un account</w:t>
       </w:r>
     </w:p>
@@ -916,16 +1094,16 @@
         <w:rPr>
           <w:b/>
           <w:bCs/>
-          <w:sz w:val="24"/>
-          <w:szCs w:val="24"/>
-        </w:rPr>
-      </w:pPr>
-      <w:r>
-        <w:rPr>
-          <w:b/>
-          <w:bCs/>
-          <w:sz w:val="24"/>
-          <w:szCs w:val="24"/>
+          <w:sz w:val="28"/>
+          <w:szCs w:val="28"/>
+        </w:rPr>
+      </w:pPr>
+      <w:r>
+        <w:rPr>
+          <w:b/>
+          <w:bCs/>
+          <w:sz w:val="28"/>
+          <w:szCs w:val="28"/>
         </w:rPr>
         <w:t>2.Current System</w:t>
       </w:r>
@@ -967,36 +1145,18 @@
         <w:rPr>
           <w:b/>
           <w:bCs/>
-          <w:sz w:val="24"/>
-          <w:szCs w:val="24"/>
-        </w:rPr>
-      </w:pPr>
-      <w:r>
-        <w:rPr>
-          <w:b/>
-          <w:bCs/>
-          <w:sz w:val="24"/>
-          <w:szCs w:val="24"/>
-        </w:rPr>
-        <w:t>3</w:t>
-      </w:r>
-      <w:r>
-        <w:rPr>
-          <w:b/>
-          <w:bCs/>
-          <w:sz w:val="24"/>
-          <w:szCs w:val="24"/>
-        </w:rPr>
-        <w:t>.</w:t>
-      </w:r>
-      <w:r>
-        <w:rPr>
-          <w:b/>
-          <w:bCs/>
-          <w:sz w:val="24"/>
-          <w:szCs w:val="24"/>
-        </w:rPr>
-        <w:t>Proposed System</w:t>
+          <w:sz w:val="28"/>
+          <w:szCs w:val="28"/>
+        </w:rPr>
+      </w:pPr>
+      <w:r>
+        <w:rPr>
+          <w:b/>
+          <w:bCs/>
+          <w:sz w:val="28"/>
+          <w:szCs w:val="28"/>
+        </w:rPr>
+        <w:t>3.Proposed System</w:t>
       </w:r>
     </w:p>
     <w:p>
@@ -1006,33 +1166,27 @@
           <w:ilvl w:val="0"/>
           <w:numId w:val="1"/>
         </w:numPr>
-      </w:pPr>
-      <w:r>
-        <w:rPr>
-          <w:b/>
-          <w:bCs/>
-        </w:rPr>
-        <w:t>3</w:t>
-      </w:r>
-      <w:r>
-        <w:rPr>
-          <w:b/>
-          <w:bCs/>
-        </w:rPr>
-        <w:t>.</w:t>
-      </w:r>
-      <w:r>
-        <w:rPr>
-          <w:b/>
-          <w:bCs/>
-        </w:rPr>
-        <w:t xml:space="preserve">1 </w:t>
+        <w:rPr>
+          <w:sz w:val="24"/>
+          <w:szCs w:val="24"/>
+        </w:rPr>
+      </w:pPr>
+      <w:r>
+        <w:rPr>
+          <w:b/>
+          <w:bCs/>
+          <w:sz w:val="24"/>
+          <w:szCs w:val="24"/>
+        </w:rPr>
+        <w:t xml:space="preserve">3.1 </w:t>
       </w:r>
       <w:proofErr w:type="spellStart"/>
       <w:r>
         <w:rPr>
           <w:b/>
           <w:bCs/>
+          <w:sz w:val="24"/>
+          <w:szCs w:val="24"/>
         </w:rPr>
         <w:t>Overview</w:t>
       </w:r>
@@ -1041,6 +1195,8 @@
         <w:rPr>
           <w:b/>
           <w:bCs/>
+          <w:sz w:val="24"/>
+          <w:szCs w:val="24"/>
         </w:rPr>
         <w:t xml:space="preserve"> (da mettere)</w:t>
       </w:r>
@@ -1052,11 +1208,17 @@
           <w:ilvl w:val="0"/>
           <w:numId w:val="1"/>
         </w:numPr>
-      </w:pPr>
-      <w:r>
-        <w:rPr>
-          <w:b/>
-          <w:bCs/>
+        <w:rPr>
+          <w:sz w:val="24"/>
+          <w:szCs w:val="24"/>
+        </w:rPr>
+      </w:pPr>
+      <w:r>
+        <w:rPr>
+          <w:b/>
+          <w:bCs/>
+          <w:sz w:val="24"/>
+          <w:szCs w:val="24"/>
         </w:rPr>
         <w:t xml:space="preserve">3.2 </w:t>
       </w:r>
@@ -1065,6 +1227,8 @@
         <w:rPr>
           <w:b/>
           <w:bCs/>
+          <w:sz w:val="24"/>
+          <w:szCs w:val="24"/>
         </w:rPr>
         <w:t>Functional</w:t>
       </w:r>
@@ -1073,6 +1237,8 @@
         <w:rPr>
           <w:b/>
           <w:bCs/>
+          <w:sz w:val="24"/>
+          <w:szCs w:val="24"/>
         </w:rPr>
         <w:t xml:space="preserve"> </w:t>
       </w:r>
@@ -1081,6 +1247,8 @@
         <w:rPr>
           <w:b/>
           <w:bCs/>
+          <w:sz w:val="24"/>
+          <w:szCs w:val="24"/>
         </w:rPr>
         <w:t>requirements</w:t>
       </w:r>
@@ -1090,11 +1258,23 @@
       <w:pPr>
         <w:pStyle w:val="Paragrafoelenco"/>
         <w:ind w:left="1416" w:hanging="696"/>
-      </w:pPr>
-      <w:r>
+        <w:rPr>
+          <w:sz w:val="24"/>
+          <w:szCs w:val="24"/>
+        </w:rPr>
+      </w:pPr>
+      <w:r>
+        <w:rPr>
+          <w:sz w:val="24"/>
+          <w:szCs w:val="24"/>
+        </w:rPr>
         <w:t>-</w:t>
       </w:r>
       <w:r>
+        <w:rPr>
+          <w:sz w:val="24"/>
+          <w:szCs w:val="24"/>
+        </w:rPr>
         <w:tab/>
         <w:t>L’amministratore deve poter aggiungere/eliminare giochi e modificare le informazioni di questi ultimi.</w:t>
       </w:r>
@@ -1103,20 +1283,40 @@
       <w:pPr>
         <w:pStyle w:val="Paragrafoelenco"/>
         <w:ind w:left="1416" w:hanging="696"/>
-      </w:pPr>
-      <w:r>
+        <w:rPr>
+          <w:sz w:val="24"/>
+          <w:szCs w:val="24"/>
+        </w:rPr>
+      </w:pPr>
+      <w:r>
+        <w:rPr>
+          <w:sz w:val="24"/>
+          <w:szCs w:val="24"/>
+        </w:rPr>
         <w:t>-</w:t>
       </w:r>
       <w:r>
+        <w:rPr>
+          <w:sz w:val="24"/>
+          <w:szCs w:val="24"/>
+        </w:rPr>
         <w:tab/>
         <w:t xml:space="preserve">L’amministratore deve poter vietare l’accesso a determinati utenti con un apposito meccanismo di </w:t>
       </w:r>
       <w:proofErr w:type="spellStart"/>
       <w:r>
+        <w:rPr>
+          <w:sz w:val="24"/>
+          <w:szCs w:val="24"/>
+        </w:rPr>
         <w:t>ban</w:t>
       </w:r>
       <w:proofErr w:type="spellEnd"/>
       <w:r>
+        <w:rPr>
+          <w:sz w:val="24"/>
+          <w:szCs w:val="24"/>
+        </w:rPr>
         <w:t>. Tali utenti rimarranno registrati ma non potranno effettuare l’accesso fino a futura decisione dell’amministratore.</w:t>
       </w:r>
     </w:p>
@@ -1124,11 +1324,23 @@
       <w:pPr>
         <w:pStyle w:val="Paragrafoelenco"/>
         <w:ind w:left="1416" w:hanging="696"/>
-      </w:pPr>
-      <w:r>
+        <w:rPr>
+          <w:sz w:val="24"/>
+          <w:szCs w:val="24"/>
+        </w:rPr>
+      </w:pPr>
+      <w:r>
+        <w:rPr>
+          <w:sz w:val="24"/>
+          <w:szCs w:val="24"/>
+        </w:rPr>
         <w:t>-</w:t>
       </w:r>
       <w:r>
+        <w:rPr>
+          <w:sz w:val="24"/>
+          <w:szCs w:val="24"/>
+        </w:rPr>
         <w:tab/>
         <w:t>L’amministratore deve poter nominare un utente a moderatore e, viceversa, declassare un moderatore a utente.</w:t>
       </w:r>
@@ -1137,11 +1349,23 @@
       <w:pPr>
         <w:pStyle w:val="Paragrafoelenco"/>
         <w:ind w:left="1416" w:hanging="696"/>
-      </w:pPr>
-      <w:r>
+        <w:rPr>
+          <w:sz w:val="24"/>
+          <w:szCs w:val="24"/>
+        </w:rPr>
+      </w:pPr>
+      <w:r>
+        <w:rPr>
+          <w:sz w:val="24"/>
+          <w:szCs w:val="24"/>
+        </w:rPr>
         <w:t>-</w:t>
       </w:r>
       <w:r>
+        <w:rPr>
+          <w:sz w:val="24"/>
+          <w:szCs w:val="24"/>
+        </w:rPr>
         <w:tab/>
         <w:t>Il moderatore deve poter aggiungere/eliminare giochi e modificare le informazioni di questi ultimi.</w:t>
       </w:r>
@@ -1149,11 +1373,23 @@
     <w:p>
       <w:pPr>
         <w:pStyle w:val="Paragrafoelenco"/>
-      </w:pPr>
-      <w:r>
+        <w:rPr>
+          <w:sz w:val="24"/>
+          <w:szCs w:val="24"/>
+        </w:rPr>
+      </w:pPr>
+      <w:r>
+        <w:rPr>
+          <w:sz w:val="24"/>
+          <w:szCs w:val="24"/>
+        </w:rPr>
         <w:t>-</w:t>
       </w:r>
       <w:r>
+        <w:rPr>
+          <w:sz w:val="24"/>
+          <w:szCs w:val="24"/>
+        </w:rPr>
         <w:tab/>
         <w:t>L’utente deve poter ricercare un gioco ed accedere all’area informativa di quest’ultimo. *</w:t>
       </w:r>
@@ -1162,11 +1398,24 @@
       <w:pPr>
         <w:pStyle w:val="Paragrafoelenco"/>
         <w:ind w:left="1416" w:hanging="696"/>
-      </w:pPr>
-      <w:r>
+        <w:rPr>
+          <w:sz w:val="24"/>
+          <w:szCs w:val="24"/>
+        </w:rPr>
+      </w:pPr>
+      <w:r>
+        <w:rPr>
+          <w:sz w:val="24"/>
+          <w:szCs w:val="24"/>
+        </w:rPr>
+        <w:lastRenderedPageBreak/>
         <w:t>-</w:t>
       </w:r>
       <w:r>
+        <w:rPr>
+          <w:sz w:val="24"/>
+          <w:szCs w:val="24"/>
+        </w:rPr>
         <w:tab/>
         <w:t>L’utente deve poter inserire le proprie votazioni personali e pubblicare una recensione all’interno dell’area informativa di un gioco. *</w:t>
       </w:r>
@@ -1174,28 +1423,56 @@
     <w:p>
       <w:pPr>
         <w:pStyle w:val="Paragrafoelenco"/>
-      </w:pPr>
-      <w:r>
+        <w:rPr>
+          <w:sz w:val="24"/>
+          <w:szCs w:val="24"/>
+        </w:rPr>
+      </w:pPr>
+      <w:r>
+        <w:rPr>
+          <w:sz w:val="24"/>
+          <w:szCs w:val="24"/>
+        </w:rPr>
         <w:t>-</w:t>
       </w:r>
       <w:r>
+        <w:rPr>
+          <w:sz w:val="24"/>
+          <w:szCs w:val="24"/>
+        </w:rPr>
         <w:tab/>
         <w:t xml:space="preserve">L’utente deve poter salvare un gioco all’interno della propria </w:t>
       </w:r>
       <w:proofErr w:type="spellStart"/>
       <w:r>
+        <w:rPr>
+          <w:sz w:val="24"/>
+          <w:szCs w:val="24"/>
+        </w:rPr>
         <w:t>Wish</w:t>
       </w:r>
       <w:proofErr w:type="spellEnd"/>
       <w:r>
+        <w:rPr>
+          <w:sz w:val="24"/>
+          <w:szCs w:val="24"/>
+        </w:rPr>
         <w:t xml:space="preserve"> List. *</w:t>
       </w:r>
     </w:p>
     <w:p>
       <w:pPr>
         <w:pStyle w:val="Paragrafoelenco"/>
-      </w:pPr>
-      <w:r>
+        <w:rPr>
+          <w:sz w:val="24"/>
+          <w:szCs w:val="24"/>
+        </w:rPr>
+      </w:pPr>
+      <w:r>
+        <w:rPr>
+          <w:sz w:val="24"/>
+          <w:szCs w:val="24"/>
+        </w:rPr>
         <w:t>* I requisiti funzionali per l’utente riguardano anche il moderatore.</w:t>
       </w:r>
     </w:p>
@@ -1206,11 +1483,17 @@
           <w:ilvl w:val="0"/>
           <w:numId w:val="1"/>
         </w:numPr>
-      </w:pPr>
-      <w:r>
-        <w:rPr>
-          <w:b/>
-          <w:bCs/>
+        <w:rPr>
+          <w:sz w:val="24"/>
+          <w:szCs w:val="24"/>
+        </w:rPr>
+      </w:pPr>
+      <w:r>
+        <w:rPr>
+          <w:b/>
+          <w:bCs/>
+          <w:sz w:val="24"/>
+          <w:szCs w:val="24"/>
         </w:rPr>
         <w:t xml:space="preserve">3.3 </w:t>
       </w:r>
@@ -1219,6 +1502,8 @@
         <w:rPr>
           <w:b/>
           <w:bCs/>
+          <w:sz w:val="24"/>
+          <w:szCs w:val="24"/>
         </w:rPr>
         <w:t>Nonfunctional</w:t>
       </w:r>
@@ -1227,6 +1512,8 @@
         <w:rPr>
           <w:b/>
           <w:bCs/>
+          <w:sz w:val="24"/>
+          <w:szCs w:val="24"/>
         </w:rPr>
         <w:t xml:space="preserve"> </w:t>
       </w:r>
@@ -1235,6 +1522,8 @@
         <w:rPr>
           <w:b/>
           <w:bCs/>
+          <w:sz w:val="24"/>
+          <w:szCs w:val="24"/>
         </w:rPr>
         <w:t>requirements</w:t>
       </w:r>
@@ -1244,27 +1533,55 @@
       <w:pPr>
         <w:pStyle w:val="Paragrafoelenco"/>
         <w:ind w:left="1416" w:hanging="696"/>
-      </w:pPr>
-      <w:r>
+        <w:rPr>
+          <w:sz w:val="24"/>
+          <w:szCs w:val="24"/>
+        </w:rPr>
+      </w:pPr>
+      <w:r>
+        <w:rPr>
+          <w:sz w:val="24"/>
+          <w:szCs w:val="24"/>
+        </w:rPr>
         <w:t>-</w:t>
       </w:r>
       <w:r>
+        <w:rPr>
+          <w:sz w:val="24"/>
+          <w:szCs w:val="24"/>
+        </w:rPr>
         <w:tab/>
       </w:r>
       <w:proofErr w:type="spellStart"/>
       <w:r>
+        <w:rPr>
+          <w:sz w:val="24"/>
+          <w:szCs w:val="24"/>
+        </w:rPr>
         <w:t>Usability</w:t>
       </w:r>
       <w:proofErr w:type="spellEnd"/>
       <w:r>
+        <w:rPr>
+          <w:sz w:val="24"/>
+          <w:szCs w:val="24"/>
+        </w:rPr>
         <w:t xml:space="preserve">. L’utente deve poter utilizzare </w:t>
       </w:r>
       <w:proofErr w:type="spellStart"/>
       <w:r>
+        <w:rPr>
+          <w:sz w:val="24"/>
+          <w:szCs w:val="24"/>
+        </w:rPr>
         <w:t>GamEvaluate</w:t>
       </w:r>
       <w:proofErr w:type="spellEnd"/>
       <w:r>
+        <w:rPr>
+          <w:sz w:val="24"/>
+          <w:szCs w:val="24"/>
+        </w:rPr>
         <w:t xml:space="preserve"> con facilità senza conoscenze implicite se non una conoscenza di base del funzionamento di un sito web.</w:t>
       </w:r>
     </w:p>
@@ -1272,27 +1589,55 @@
       <w:pPr>
         <w:pStyle w:val="Paragrafoelenco"/>
         <w:ind w:left="1416" w:hanging="696"/>
-      </w:pPr>
-      <w:r>
+        <w:rPr>
+          <w:sz w:val="24"/>
+          <w:szCs w:val="24"/>
+        </w:rPr>
+      </w:pPr>
+      <w:r>
+        <w:rPr>
+          <w:sz w:val="24"/>
+          <w:szCs w:val="24"/>
+        </w:rPr>
         <w:t>-</w:t>
       </w:r>
       <w:r>
+        <w:rPr>
+          <w:sz w:val="24"/>
+          <w:szCs w:val="24"/>
+        </w:rPr>
         <w:tab/>
       </w:r>
       <w:proofErr w:type="spellStart"/>
       <w:r>
+        <w:rPr>
+          <w:sz w:val="24"/>
+          <w:szCs w:val="24"/>
+        </w:rPr>
         <w:t>Supportability</w:t>
       </w:r>
       <w:proofErr w:type="spellEnd"/>
       <w:r>
+        <w:rPr>
+          <w:sz w:val="24"/>
+          <w:szCs w:val="24"/>
+        </w:rPr>
         <w:t xml:space="preserve">. </w:t>
       </w:r>
       <w:proofErr w:type="spellStart"/>
       <w:r>
+        <w:rPr>
+          <w:sz w:val="24"/>
+          <w:szCs w:val="24"/>
+        </w:rPr>
         <w:t>GamEvaluate</w:t>
       </w:r>
       <w:proofErr w:type="spellEnd"/>
       <w:r>
+        <w:rPr>
+          <w:sz w:val="24"/>
+          <w:szCs w:val="24"/>
+        </w:rPr>
         <w:t xml:space="preserve"> deve poter essere utilizzato sui principali browser (Chrome, Mozilla, Explorer, Safari).</w:t>
       </w:r>
     </w:p>
@@ -1300,28 +1645,55 @@
       <w:pPr>
         <w:pStyle w:val="Paragrafoelenco"/>
         <w:ind w:left="1416" w:hanging="696"/>
-      </w:pPr>
-      <w:r>
-        <w:lastRenderedPageBreak/>
+        <w:rPr>
+          <w:sz w:val="24"/>
+          <w:szCs w:val="24"/>
+        </w:rPr>
+      </w:pPr>
+      <w:r>
+        <w:rPr>
+          <w:sz w:val="24"/>
+          <w:szCs w:val="24"/>
+        </w:rPr>
         <w:t>-</w:t>
       </w:r>
       <w:r>
+        <w:rPr>
+          <w:sz w:val="24"/>
+          <w:szCs w:val="24"/>
+        </w:rPr>
         <w:tab/>
       </w:r>
       <w:proofErr w:type="spellStart"/>
       <w:r>
+        <w:rPr>
+          <w:sz w:val="24"/>
+          <w:szCs w:val="24"/>
+        </w:rPr>
         <w:t>Portability</w:t>
       </w:r>
       <w:proofErr w:type="spellEnd"/>
       <w:r>
+        <w:rPr>
+          <w:sz w:val="24"/>
+          <w:szCs w:val="24"/>
+        </w:rPr>
         <w:t xml:space="preserve">. L’utente deve poter accedere a </w:t>
       </w:r>
       <w:proofErr w:type="spellStart"/>
       <w:r>
+        <w:rPr>
+          <w:sz w:val="24"/>
+          <w:szCs w:val="24"/>
+        </w:rPr>
         <w:t>GamEvaluate</w:t>
       </w:r>
       <w:proofErr w:type="spellEnd"/>
       <w:r>
+        <w:rPr>
+          <w:sz w:val="24"/>
+          <w:szCs w:val="24"/>
+        </w:rPr>
         <w:t xml:space="preserve"> sia da un PC sia da un dispositivo mobile.</w:t>
       </w:r>
     </w:p>
@@ -1329,33 +1701,69 @@
       <w:pPr>
         <w:pStyle w:val="Paragrafoelenco"/>
         <w:ind w:left="1416" w:hanging="696"/>
-      </w:pPr>
-      <w:r>
+        <w:rPr>
+          <w:sz w:val="24"/>
+          <w:szCs w:val="24"/>
+        </w:rPr>
+      </w:pPr>
+      <w:r>
+        <w:rPr>
+          <w:sz w:val="24"/>
+          <w:szCs w:val="24"/>
+        </w:rPr>
         <w:t>-</w:t>
       </w:r>
       <w:r>
+        <w:rPr>
+          <w:sz w:val="24"/>
+          <w:szCs w:val="24"/>
+        </w:rPr>
         <w:tab/>
       </w:r>
       <w:proofErr w:type="spellStart"/>
       <w:r>
+        <w:rPr>
+          <w:sz w:val="24"/>
+          <w:szCs w:val="24"/>
+        </w:rPr>
         <w:t>Implementation</w:t>
       </w:r>
       <w:proofErr w:type="spellEnd"/>
       <w:r>
+        <w:rPr>
+          <w:sz w:val="24"/>
+          <w:szCs w:val="24"/>
+        </w:rPr>
         <w:t>. La piattaforma è implementata tramite linguaggio Java e SQL per quanto riguarda il back-end, e lin</w:t>
       </w:r>
       <w:r>
+        <w:rPr>
+          <w:sz w:val="24"/>
+          <w:szCs w:val="24"/>
+        </w:rPr>
         <w:t>g</w:t>
       </w:r>
       <w:r>
+        <w:rPr>
+          <w:sz w:val="24"/>
+          <w:szCs w:val="24"/>
+        </w:rPr>
         <w:t xml:space="preserve">uaggio HTML, </w:t>
       </w:r>
       <w:proofErr w:type="spellStart"/>
       <w:r>
+        <w:rPr>
+          <w:sz w:val="24"/>
+          <w:szCs w:val="24"/>
+        </w:rPr>
         <w:t>Javascript</w:t>
       </w:r>
       <w:proofErr w:type="spellEnd"/>
       <w:r>
+        <w:rPr>
+          <w:sz w:val="24"/>
+          <w:szCs w:val="24"/>
+        </w:rPr>
         <w:t xml:space="preserve"> e CSS per quanto riguarda il front-end.</w:t>
       </w:r>
     </w:p>
@@ -1366,11 +1774,17 @@
           <w:ilvl w:val="0"/>
           <w:numId w:val="1"/>
         </w:numPr>
-      </w:pPr>
-      <w:r>
-        <w:rPr>
-          <w:b/>
-          <w:bCs/>
+        <w:rPr>
+          <w:sz w:val="24"/>
+          <w:szCs w:val="24"/>
+        </w:rPr>
+      </w:pPr>
+      <w:r>
+        <w:rPr>
+          <w:b/>
+          <w:bCs/>
+          <w:sz w:val="24"/>
+          <w:szCs w:val="24"/>
         </w:rPr>
         <w:t>3.4 System models (da fare)</w:t>
       </w:r>
@@ -1379,11 +1793,15 @@
       <w:pPr>
         <w:pStyle w:val="Paragrafoelenco"/>
         <w:rPr>
+          <w:sz w:val="24"/>
+          <w:szCs w:val="24"/>
           <w:lang w:val="en-US"/>
         </w:rPr>
       </w:pPr>
       <w:r>
         <w:rPr>
+          <w:sz w:val="24"/>
+          <w:szCs w:val="24"/>
           <w:lang w:val="en-US"/>
         </w:rPr>
         <w:t>3.4.1 Scenarios</w:t>
@@ -1393,11 +1811,15 @@
       <w:pPr>
         <w:pStyle w:val="Paragrafoelenco"/>
         <w:rPr>
+          <w:sz w:val="24"/>
+          <w:szCs w:val="24"/>
           <w:lang w:val="en-US"/>
         </w:rPr>
       </w:pPr>
       <w:r>
         <w:rPr>
+          <w:sz w:val="24"/>
+          <w:szCs w:val="24"/>
           <w:lang w:val="en-US"/>
         </w:rPr>
         <w:t>3.4.2 Use case model</w:t>
@@ -1407,11 +1829,15 @@
       <w:pPr>
         <w:pStyle w:val="Paragrafoelenco"/>
         <w:rPr>
+          <w:sz w:val="24"/>
+          <w:szCs w:val="24"/>
           <w:lang w:val="en-US"/>
         </w:rPr>
       </w:pPr>
       <w:r>
         <w:rPr>
+          <w:sz w:val="24"/>
+          <w:szCs w:val="24"/>
           <w:lang w:val="en-US"/>
         </w:rPr>
         <w:t>3.4.3 Object model</w:t>
@@ -1421,58 +1847,82 @@
       <w:pPr>
         <w:pStyle w:val="Paragrafoelenco"/>
         <w:rPr>
+          <w:sz w:val="24"/>
+          <w:szCs w:val="24"/>
           <w:lang w:val="en-US"/>
         </w:rPr>
       </w:pPr>
       <w:r>
         <w:rPr>
+          <w:sz w:val="24"/>
+          <w:szCs w:val="24"/>
           <w:lang w:val="en-US"/>
         </w:rPr>
-        <w:t>3.4.4 Dynamic model</w:t>
-      </w:r>
-    </w:p>
-    <w:p>
-      <w:pPr>
-        <w:pStyle w:val="Paragrafoelenco"/>
-        <w:rPr>
-          <w:lang w:val="en-US"/>
-        </w:rPr>
-      </w:pPr>
-      <w:r>
-        <w:rPr>
-          <w:lang w:val="en-US"/>
-        </w:rPr>
-        <w:t xml:space="preserve">3.4.5 User </w:t>
-      </w:r>
-      <w:proofErr w:type="spellStart"/>
-      <w:r>
-        <w:rPr>
-          <w:lang w:val="en-US"/>
-        </w:rPr>
-        <w:t>interface</w:t>
-      </w:r>
-      <w:r>
-        <w:rPr>
-          <w:rFonts w:ascii="Calibri" w:hAnsi="Calibri" w:cs="Calibri"/>
-          <w:lang w:val="en-US"/>
-        </w:rPr>
-        <w:t></w:t>
-      </w:r>
-      <w:r>
-        <w:rPr>
-          <w:lang w:val="en-US"/>
-        </w:rPr>
-        <w:t>navigational</w:t>
-      </w:r>
-      <w:proofErr w:type="spellEnd"/>
-      <w:r>
-        <w:rPr>
-          <w:lang w:val="en-US"/>
-        </w:rPr>
-        <w:t xml:space="preserve"> paths and screen mock-ups</w:t>
+        <w:t>3.4.4 Dynamic m</w:t>
       </w:r>
       <w:bookmarkStart w:id="0" w:name="_GoBack"/>
       <w:bookmarkEnd w:id="0"/>
+      <w:r>
+        <w:rPr>
+          <w:sz w:val="24"/>
+          <w:szCs w:val="24"/>
+          <w:lang w:val="en-US"/>
+        </w:rPr>
+        <w:t>odel</w:t>
+      </w:r>
+    </w:p>
+    <w:p>
+      <w:pPr>
+        <w:pStyle w:val="Paragrafoelenco"/>
+        <w:rPr>
+          <w:sz w:val="24"/>
+          <w:szCs w:val="24"/>
+          <w:lang w:val="en-US"/>
+        </w:rPr>
+      </w:pPr>
+      <w:r>
+        <w:rPr>
+          <w:sz w:val="24"/>
+          <w:szCs w:val="24"/>
+          <w:lang w:val="en-US"/>
+        </w:rPr>
+        <w:t xml:space="preserve">3.4.5 User </w:t>
+      </w:r>
+      <w:proofErr w:type="spellStart"/>
+      <w:r>
+        <w:rPr>
+          <w:sz w:val="24"/>
+          <w:szCs w:val="24"/>
+          <w:lang w:val="en-US"/>
+        </w:rPr>
+        <w:t>interface</w:t>
+      </w:r>
+      <w:r>
+        <w:rPr>
+          <w:rFonts w:ascii="Calibri" w:hAnsi="Calibri" w:cs="Calibri"/>
+          <w:sz w:val="24"/>
+          <w:szCs w:val="24"/>
+          <w:lang w:val="en-US"/>
+        </w:rPr>
+        <w:t></w:t>
+      </w:r>
+      <w:r>
+        <w:rPr>
+          <w:sz w:val="24"/>
+          <w:szCs w:val="24"/>
+          <w:lang w:val="en-US"/>
+        </w:rPr>
+        <w:t>navigational</w:t>
+      </w:r>
+      <w:proofErr w:type="spellEnd"/>
+      <w:r>
+        <w:rPr>
+          <w:sz w:val="24"/>
+          <w:szCs w:val="24"/>
+          <w:lang w:val="en-US"/>
+        </w:rPr>
+        <w:t xml:space="preserve"> paths and screen mock-ups</w:t>
+      </w:r>
     </w:p>
     <w:p>
       <w:pPr>
@@ -1779,7 +2229,7 @@
       </w:pPr>
     </w:pPrDefault>
   </w:docDefaults>
-  <w:latentStyles w:defLockedState="0" w:defUIPriority="99" w:defSemiHidden="0" w:defUnhideWhenUsed="0" w:defQFormat="0" w:count="376">
+  <w:latentStyles w:defLockedState="0" w:defUIPriority="99" w:defSemiHidden="0" w:defUnhideWhenUsed="0" w:defQFormat="0" w:count="377">
     <w:lsdException w:name="Normal" w:uiPriority="0" w:qFormat="1"/>
     <w:lsdException w:name="heading 1" w:uiPriority="9" w:qFormat="1"/>
     <w:lsdException w:name="heading 2" w:semiHidden="1" w:uiPriority="9" w:unhideWhenUsed="1" w:qFormat="1"/>
@@ -1885,7 +2335,6 @@
     <w:lsdException w:name="HTML Sample" w:semiHidden="1" w:unhideWhenUsed="1"/>
     <w:lsdException w:name="HTML Typewriter" w:semiHidden="1" w:unhideWhenUsed="1"/>
     <w:lsdException w:name="HTML Variable" w:semiHidden="1" w:unhideWhenUsed="1"/>
-    <w:lsdException w:name="Normal Table" w:semiHidden="1" w:unhideWhenUsed="1"/>
     <w:lsdException w:name="annotation subject" w:semiHidden="1" w:unhideWhenUsed="1"/>
     <w:lsdException w:name="No List" w:semiHidden="1" w:unhideWhenUsed="1"/>
     <w:lsdException w:name="Outline List 1" w:semiHidden="1" w:unhideWhenUsed="1"/>
@@ -1932,10 +2381,8 @@
     <w:lsdException w:name="Table Subtle 2" w:semiHidden="1" w:unhideWhenUsed="1"/>
     <w:lsdException w:name="Table Web 1" w:semiHidden="1" w:unhideWhenUsed="1"/>
     <w:lsdException w:name="Table Web 2" w:semiHidden="1" w:unhideWhenUsed="1"/>
-    <w:lsdException w:name="Table Web 3" w:semiHidden="1" w:unhideWhenUsed="1"/>
     <w:lsdException w:name="Balloon Text" w:semiHidden="1" w:unhideWhenUsed="1"/>
     <w:lsdException w:name="Table Grid" w:uiPriority="39"/>
-    <w:lsdException w:name="Table Theme" w:semiHidden="1" w:unhideWhenUsed="1"/>
     <w:lsdException w:name="Placeholder Text" w:semiHidden="1"/>
     <w:lsdException w:name="No Spacing" w:uiPriority="1" w:qFormat="1"/>
     <w:lsdException w:name="Light Shading" w:uiPriority="60"/>
@@ -2156,6 +2603,7 @@
     <w:lsdException w:name="Hashtag" w:semiHidden="1" w:unhideWhenUsed="1"/>
     <w:lsdException w:name="Unresolved Mention" w:semiHidden="1" w:unhideWhenUsed="1"/>
     <w:lsdException w:name="Smart Link" w:semiHidden="1" w:unhideWhenUsed="1"/>
+    <w:lsdException w:name="Smart Link Error" w:semiHidden="1" w:unhideWhenUsed="1"/>
   </w:latentStyles>
   <w:style w:type="paragraph" w:default="1" w:styleId="Normale">
     <w:name w:val="Normal"/>

</xml_diff>

<commit_message>
Aggiunti i Use Case Diagrams
</commit_message>
<xml_diff>
--- a/Deliverables/Requirements Analysis Document_GamEvaluate.docx
+++ b/Deliverables/Requirements Analysis Document_GamEvaluate.docx
@@ -484,7 +484,6 @@
           <w:szCs w:val="36"/>
         </w:rPr>
       </w:pPr>
-      <w:proofErr w:type="spellStart"/>
       <w:r>
         <w:rPr>
           <w:b/>
@@ -492,37 +491,7 @@
           <w:sz w:val="36"/>
           <w:szCs w:val="36"/>
         </w:rPr>
-        <w:t>Requirement</w:t>
-      </w:r>
-      <w:proofErr w:type="spellEnd"/>
-      <w:r>
-        <w:rPr>
-          <w:b/>
-          <w:bCs/>
-          <w:sz w:val="36"/>
-          <w:szCs w:val="36"/>
-        </w:rPr>
-        <w:t xml:space="preserve"> Analysis </w:t>
-      </w:r>
-      <w:proofErr w:type="spellStart"/>
-      <w:r>
-        <w:rPr>
-          <w:b/>
-          <w:bCs/>
-          <w:sz w:val="36"/>
-          <w:szCs w:val="36"/>
-        </w:rPr>
-        <w:t>Document</w:t>
-      </w:r>
-      <w:proofErr w:type="spellEnd"/>
-      <w:r>
-        <w:rPr>
-          <w:b/>
-          <w:bCs/>
-          <w:sz w:val="36"/>
-          <w:szCs w:val="36"/>
-        </w:rPr>
-        <w:t xml:space="preserve"> (RAD)</w:t>
+        <w:t>Requirement Analysis Document (RAD)</w:t>
       </w:r>
     </w:p>
     <w:p>
@@ -565,21 +534,12 @@
         </w:rPr>
         <w:t xml:space="preserve">1.1 </w:t>
       </w:r>
-      <w:proofErr w:type="spellStart"/>
-      <w:r>
-        <w:rPr>
-          <w:b/>
-          <w:bCs/>
-        </w:rPr>
-        <w:t>Purpose</w:t>
-      </w:r>
-      <w:proofErr w:type="spellEnd"/>
-      <w:r>
-        <w:rPr>
-          <w:b/>
-          <w:bCs/>
-        </w:rPr>
-        <w:t xml:space="preserve"> of the system</w:t>
+      <w:r>
+        <w:rPr>
+          <w:b/>
+          <w:bCs/>
+        </w:rPr>
+        <w:t>Purpose of the system</w:t>
       </w:r>
     </w:p>
     <w:p>
@@ -595,23 +555,7 @@
           <w:sz w:val="24"/>
           <w:szCs w:val="24"/>
         </w:rPr>
-        <w:t xml:space="preserve">Il sito </w:t>
-      </w:r>
-      <w:proofErr w:type="spellStart"/>
-      <w:r>
-        <w:rPr>
-          <w:sz w:val="24"/>
-          <w:szCs w:val="24"/>
-        </w:rPr>
-        <w:t>GamEvaluate</w:t>
-      </w:r>
-      <w:proofErr w:type="spellEnd"/>
-      <w:r>
-        <w:rPr>
-          <w:sz w:val="24"/>
-          <w:szCs w:val="24"/>
-        </w:rPr>
-        <w:t xml:space="preserve"> si prefissa di offrire l’accesso ad un ambiente di critica videoludica basato sulle medie delle recensioni e dei voti rilasciati dalla community stessa. Tale obiettivo nasce dalla necessità da parte dei videogiocatori di acquisire informazioni utili riguardo al prodotto che in futuro vorranno acquistare nei negozi, eliminando il rischio di effettuare un acquisto di cui si potrebbero pentire.</w:t>
+        <w:t>Il sito GamEvaluate si prefissa di offrire l’accesso ad un ambiente di critica videoludica basato sulle medie delle recensioni e dei voti rilasciati dalla community stessa. Tale obiettivo nasce dalla necessità da parte dei videogiocatori di acquisire informazioni utili riguardo al prodotto che in futuro vorranno acquistare nei negozi, eliminando il rischio di effettuare un acquisto di cui si potrebbero pentire.</w:t>
       </w:r>
     </w:p>
     <w:p>
@@ -651,39 +595,7 @@
           <w:sz w:val="24"/>
           <w:szCs w:val="24"/>
         </w:rPr>
-        <w:t xml:space="preserve">Il sito </w:t>
-      </w:r>
-      <w:proofErr w:type="spellStart"/>
-      <w:r>
-        <w:rPr>
-          <w:sz w:val="24"/>
-          <w:szCs w:val="24"/>
-        </w:rPr>
-        <w:t>GamEvaluate</w:t>
-      </w:r>
-      <w:proofErr w:type="spellEnd"/>
-      <w:r>
-        <w:rPr>
-          <w:sz w:val="24"/>
-          <w:szCs w:val="24"/>
-        </w:rPr>
-        <w:t xml:space="preserve"> è rivolto alla sempre crescente comunità digitale di videogiocatori. </w:t>
-      </w:r>
-      <w:proofErr w:type="spellStart"/>
-      <w:r>
-        <w:rPr>
-          <w:sz w:val="24"/>
-          <w:szCs w:val="24"/>
-        </w:rPr>
-        <w:t>GamEvaluate</w:t>
-      </w:r>
-      <w:proofErr w:type="spellEnd"/>
-      <w:r>
-        <w:rPr>
-          <w:sz w:val="24"/>
-          <w:szCs w:val="24"/>
-        </w:rPr>
-        <w:t>, infatti, permetterà, dato un gioco registrato sul sito, di osservare il parere dell’intera comunità di videogiocatori che hanno in passato provato quel gioco in particolare; parere suddiviso in numerose caratteristiche (ad esempio la trama, il gameplay, la grafica, l’ottimizzazione, ecc.) ognuna delle quali rappresentata dalla media ottenuta dalle votazioni di ogni singolo utente in quell’ambito.</w:t>
+        <w:t>Il sito GamEvaluate è rivolto alla sempre crescente comunità digitale di videogiocatori. GamEvaluate, infatti, permetterà, dato un gioco registrato sul sito, di osservare il parere dell’intera comunità di videogiocatori che hanno in passato provato quel gioco in particolare; parere suddiviso in numerose caratteristiche (ad esempio la trama, il gameplay, la grafica, l’ottimizzazione, ecc.) ognuna delle quali rappresentata dalla media ottenuta dalle votazioni di ogni singolo utente in quell’ambito.</w:t>
       </w:r>
     </w:p>
     <w:p>
@@ -947,21 +859,12 @@
           <w:szCs w:val="24"/>
         </w:rPr>
       </w:pPr>
-      <w:proofErr w:type="spellStart"/>
-      <w:r>
-        <w:rPr>
-          <w:sz w:val="24"/>
-          <w:szCs w:val="24"/>
-        </w:rPr>
-        <w:t>Ban</w:t>
-      </w:r>
-      <w:proofErr w:type="spellEnd"/>
-      <w:r>
-        <w:rPr>
-          <w:sz w:val="24"/>
-          <w:szCs w:val="24"/>
-        </w:rPr>
-        <w:t>: azione che permette di vietare l’accesso di un utente al sito.</w:t>
+      <w:r>
+        <w:rPr>
+          <w:sz w:val="24"/>
+          <w:szCs w:val="24"/>
+        </w:rPr>
+        <w:t>Ban: azione che permette di vietare l’accesso di un utente al sito.</w:t>
       </w:r>
     </w:p>
     <w:p>
@@ -981,23 +884,7 @@
           <w:sz w:val="24"/>
           <w:szCs w:val="24"/>
         </w:rPr>
-        <w:t xml:space="preserve">Moderatore: account che ha permessi di </w:t>
-      </w:r>
-      <w:proofErr w:type="spellStart"/>
-      <w:r>
-        <w:rPr>
-          <w:sz w:val="24"/>
-          <w:szCs w:val="24"/>
-        </w:rPr>
-        <w:t>ban</w:t>
-      </w:r>
-      <w:proofErr w:type="spellEnd"/>
-      <w:r>
-        <w:rPr>
-          <w:sz w:val="24"/>
-          <w:szCs w:val="24"/>
-        </w:rPr>
-        <w:t xml:space="preserve"> e di modifica/eliminazione dei voti.</w:t>
+        <w:t>Moderatore: account che ha permessi di ban e di modifica/eliminazione dei voti.</w:t>
       </w:r>
     </w:p>
     <w:p>
@@ -1052,21 +939,12 @@
           <w:szCs w:val="24"/>
         </w:rPr>
       </w:pPr>
-      <w:proofErr w:type="spellStart"/>
-      <w:r>
-        <w:rPr>
-          <w:sz w:val="24"/>
-          <w:szCs w:val="24"/>
-        </w:rPr>
-        <w:t>Wish</w:t>
-      </w:r>
-      <w:proofErr w:type="spellEnd"/>
-      <w:r>
-        <w:rPr>
-          <w:sz w:val="24"/>
-          <w:szCs w:val="24"/>
-        </w:rPr>
-        <w:t xml:space="preserve"> List: lista dei videogiochi a cui è particolarmente interessato un utente</w:t>
+      <w:r>
+        <w:rPr>
+          <w:sz w:val="24"/>
+          <w:szCs w:val="24"/>
+        </w:rPr>
+        <w:t>Wish List: lista dei videogiochi a cui è particolarmente interessato un utente</w:t>
       </w:r>
     </w:p>
     <w:p>
@@ -1121,23 +999,7 @@
           <w:sz w:val="24"/>
           <w:szCs w:val="24"/>
         </w:rPr>
-        <w:t xml:space="preserve">Allo stato attuale esistono molteplici siti che offrono un sistema di votazione in ambito videoludico. Essi, però, non consentono una votazione dettagliata dei vari aspetti di un videogioco, quali: grafica, gameplay, ecc.; bensì, offrono semplicemente un sistema di votazione basato su un voto generale. </w:t>
-      </w:r>
-      <w:proofErr w:type="spellStart"/>
-      <w:r>
-        <w:rPr>
-          <w:sz w:val="24"/>
-          <w:szCs w:val="24"/>
-        </w:rPr>
-        <w:t>GamEvaluate</w:t>
-      </w:r>
-      <w:proofErr w:type="spellEnd"/>
-      <w:r>
-        <w:rPr>
-          <w:sz w:val="24"/>
-          <w:szCs w:val="24"/>
-        </w:rPr>
-        <w:t xml:space="preserve"> offre un completo ed efficiente sistema di votazione, che abbraccia ogni singolo ambito riguardante un videogioco.</w:t>
+        <w:t>Allo stato attuale esistono molteplici siti che offrono un sistema di votazione in ambito videoludico. Essi, però, non consentono una votazione dettagliata dei vari aspetti di un videogioco, quali: grafica, gameplay, ecc.; bensì, offrono semplicemente un sistema di votazione basato su un voto generale. GamEvaluate offre un completo ed efficiente sistema di votazione, che abbraccia ogni singolo ambito riguardante un videogioco.</w:t>
       </w:r>
     </w:p>
     <w:p>
@@ -1178,27 +1040,7 @@
           <w:sz w:val="24"/>
           <w:szCs w:val="24"/>
         </w:rPr>
-        <w:t xml:space="preserve">3.1 </w:t>
-      </w:r>
-      <w:proofErr w:type="spellStart"/>
-      <w:r>
-        <w:rPr>
-          <w:b/>
-          <w:bCs/>
-          <w:sz w:val="24"/>
-          <w:szCs w:val="24"/>
-        </w:rPr>
-        <w:t>Overview</w:t>
-      </w:r>
-      <w:proofErr w:type="spellEnd"/>
-      <w:r>
-        <w:rPr>
-          <w:b/>
-          <w:bCs/>
-          <w:sz w:val="24"/>
-          <w:szCs w:val="24"/>
-        </w:rPr>
-        <w:t xml:space="preserve"> (da mettere)</w:t>
+        <w:t>3.1 Overview (da mettere)</w:t>
       </w:r>
     </w:p>
     <w:p>
@@ -1220,39 +1062,8 @@
           <w:sz w:val="24"/>
           <w:szCs w:val="24"/>
         </w:rPr>
-        <w:t xml:space="preserve">3.2 </w:t>
-      </w:r>
-      <w:proofErr w:type="spellStart"/>
-      <w:r>
-        <w:rPr>
-          <w:b/>
-          <w:bCs/>
-          <w:sz w:val="24"/>
-          <w:szCs w:val="24"/>
-        </w:rPr>
-        <w:t>Functional</w:t>
-      </w:r>
-      <w:proofErr w:type="spellEnd"/>
-      <w:r>
-        <w:rPr>
-          <w:b/>
-          <w:bCs/>
-          <w:sz w:val="24"/>
-          <w:szCs w:val="24"/>
-        </w:rPr>
-        <w:t xml:space="preserve"> </w:t>
-      </w:r>
-      <w:proofErr w:type="spellStart"/>
-      <w:r>
-        <w:rPr>
-          <w:b/>
-          <w:bCs/>
-          <w:sz w:val="24"/>
-          <w:szCs w:val="24"/>
-        </w:rPr>
-        <w:t>requirements</w:t>
-      </w:r>
-      <w:proofErr w:type="spellEnd"/>
+        <w:t>3.2 Functional requirements</w:t>
+      </w:r>
     </w:p>
     <w:tbl>
       <w:tblPr>
@@ -1825,21 +1636,12 @@
         </w:rPr>
         <w:t xml:space="preserve">M_RF_1:1.2 </w:t>
       </w:r>
-      <w:proofErr w:type="spellStart"/>
-      <w:r>
-        <w:rPr>
-          <w:b/>
-          <w:bCs/>
-        </w:rPr>
-        <w:t>Sign</w:t>
-      </w:r>
-      <w:proofErr w:type="spellEnd"/>
-      <w:r>
-        <w:rPr>
-          <w:b/>
-          <w:bCs/>
-        </w:rPr>
-        <w:t>-in</w:t>
+      <w:r>
+        <w:rPr>
+          <w:b/>
+          <w:bCs/>
+        </w:rPr>
+        <w:t>Sign-in</w:t>
       </w:r>
       <w:r>
         <w:rPr>
@@ -1868,50 +1670,14 @@
           <w:szCs w:val="24"/>
         </w:rPr>
         <w:lastRenderedPageBreak/>
-        <w:t xml:space="preserve">M_RF_1:1.3 </w:t>
-      </w:r>
-      <w:proofErr w:type="spellStart"/>
-      <w:r>
-        <w:rPr>
-          <w:b/>
-          <w:bCs/>
-          <w:sz w:val="24"/>
-          <w:szCs w:val="24"/>
-        </w:rPr>
-        <w:t>Logout</w:t>
-      </w:r>
-      <w:proofErr w:type="spellEnd"/>
-      <w:r>
-        <w:rPr>
-          <w:b/>
-          <w:bCs/>
-          <w:sz w:val="24"/>
-          <w:szCs w:val="24"/>
-        </w:rPr>
-        <w:t xml:space="preserve">: </w:t>
-      </w:r>
-      <w:r>
-        <w:rPr>
-          <w:sz w:val="24"/>
-          <w:szCs w:val="24"/>
-        </w:rPr>
-        <w:t xml:space="preserve">L’utente vuole effettuare il </w:t>
-      </w:r>
-      <w:proofErr w:type="spellStart"/>
-      <w:r>
-        <w:rPr>
-          <w:sz w:val="24"/>
-          <w:szCs w:val="24"/>
-        </w:rPr>
-        <w:t>logout</w:t>
-      </w:r>
-      <w:proofErr w:type="spellEnd"/>
-      <w:r>
-        <w:rPr>
-          <w:sz w:val="24"/>
-          <w:szCs w:val="24"/>
-        </w:rPr>
-        <w:t xml:space="preserve"> dal sito</w:t>
+        <w:t xml:space="preserve">M_RF_1:1.3 Logout: </w:t>
+      </w:r>
+      <w:r>
+        <w:rPr>
+          <w:sz w:val="24"/>
+          <w:szCs w:val="24"/>
+        </w:rPr>
+        <w:t>L’utente vuole effettuare il logout dal sito</w:t>
       </w:r>
     </w:p>
     <w:p>
@@ -2428,39 +2194,7 @@
           <w:sz w:val="24"/>
           <w:szCs w:val="24"/>
         </w:rPr>
-        <w:t xml:space="preserve">permette di modificare, aggiungere o eliminare giochi; rimuovere una recensione; </w:t>
-      </w:r>
-      <w:proofErr w:type="spellStart"/>
-      <w:r>
-        <w:rPr>
-          <w:sz w:val="24"/>
-          <w:szCs w:val="24"/>
-        </w:rPr>
-        <w:t>ban</w:t>
-      </w:r>
-      <w:proofErr w:type="spellEnd"/>
-      <w:r>
-        <w:rPr>
-          <w:sz w:val="24"/>
-          <w:szCs w:val="24"/>
-        </w:rPr>
-        <w:t xml:space="preserve"> e </w:t>
-      </w:r>
-      <w:proofErr w:type="spellStart"/>
-      <w:r>
-        <w:rPr>
-          <w:sz w:val="24"/>
-          <w:szCs w:val="24"/>
-        </w:rPr>
-        <w:t>unban</w:t>
-      </w:r>
-      <w:proofErr w:type="spellEnd"/>
-      <w:r>
-        <w:rPr>
-          <w:sz w:val="24"/>
-          <w:szCs w:val="24"/>
-        </w:rPr>
-        <w:t xml:space="preserve"> utente</w:t>
+        <w:t>permette di modificare, aggiungere o eliminare giochi; rimuovere una recensione; ban e unban utente</w:t>
       </w:r>
       <w:r>
         <w:rPr>
@@ -2512,78 +2246,14 @@
           <w:sz w:val="24"/>
           <w:szCs w:val="24"/>
         </w:rPr>
-        <w:t>M_RF_4:4.</w:t>
-      </w:r>
-      <w:r>
-        <w:rPr>
-          <w:b/>
-          <w:bCs/>
-          <w:sz w:val="24"/>
-          <w:szCs w:val="24"/>
-        </w:rPr>
-        <w:t>2</w:t>
-      </w:r>
-      <w:r>
-        <w:rPr>
-          <w:b/>
-          <w:bCs/>
-          <w:sz w:val="24"/>
-          <w:szCs w:val="24"/>
-        </w:rPr>
-        <w:t xml:space="preserve"> </w:t>
-      </w:r>
-      <w:r>
-        <w:rPr>
-          <w:b/>
-          <w:bCs/>
-          <w:sz w:val="24"/>
-          <w:szCs w:val="24"/>
-        </w:rPr>
-        <w:t>Elimina</w:t>
-      </w:r>
-      <w:r>
-        <w:rPr>
-          <w:b/>
-          <w:bCs/>
-          <w:sz w:val="24"/>
-          <w:szCs w:val="24"/>
-        </w:rPr>
-        <w:t xml:space="preserve"> gioco: </w:t>
-      </w:r>
-      <w:r>
-        <w:rPr>
-          <w:sz w:val="24"/>
-          <w:szCs w:val="24"/>
-        </w:rPr>
-        <w:t xml:space="preserve">funzionalità che permette di </w:t>
-      </w:r>
-      <w:r>
-        <w:rPr>
-          <w:sz w:val="24"/>
-          <w:szCs w:val="24"/>
-        </w:rPr>
-        <w:t>eliminare</w:t>
-      </w:r>
-      <w:r>
-        <w:rPr>
-          <w:sz w:val="24"/>
-          <w:szCs w:val="24"/>
-        </w:rPr>
-        <w:t xml:space="preserve"> un gioco </w:t>
-      </w:r>
-      <w:r>
-        <w:rPr>
-          <w:sz w:val="24"/>
-          <w:szCs w:val="24"/>
-        </w:rPr>
-        <w:t>d</w:t>
-      </w:r>
-      <w:r>
-        <w:rPr>
-          <w:sz w:val="24"/>
-          <w:szCs w:val="24"/>
-        </w:rPr>
-        <w:t>al sito</w:t>
+        <w:t xml:space="preserve">M_RF_4:4.2 Elimina gioco: </w:t>
+      </w:r>
+      <w:r>
+        <w:rPr>
+          <w:sz w:val="24"/>
+          <w:szCs w:val="24"/>
+        </w:rPr>
+        <w:t>funzionalità che permette di eliminare un gioco dal sito</w:t>
       </w:r>
     </w:p>
     <w:p>
@@ -2602,78 +2272,14 @@
           <w:sz w:val="24"/>
           <w:szCs w:val="24"/>
         </w:rPr>
-        <w:t>M_RF_4:4.</w:t>
-      </w:r>
-      <w:r>
-        <w:rPr>
-          <w:b/>
-          <w:bCs/>
-          <w:sz w:val="24"/>
-          <w:szCs w:val="24"/>
-        </w:rPr>
-        <w:t>3</w:t>
-      </w:r>
-      <w:r>
-        <w:rPr>
-          <w:b/>
-          <w:bCs/>
-          <w:sz w:val="24"/>
-          <w:szCs w:val="24"/>
-        </w:rPr>
-        <w:t xml:space="preserve"> </w:t>
-      </w:r>
-      <w:r>
-        <w:rPr>
-          <w:b/>
-          <w:bCs/>
-          <w:sz w:val="24"/>
-          <w:szCs w:val="24"/>
-        </w:rPr>
-        <w:t>Modifica</w:t>
-      </w:r>
-      <w:r>
-        <w:rPr>
-          <w:b/>
-          <w:bCs/>
-          <w:sz w:val="24"/>
-          <w:szCs w:val="24"/>
-        </w:rPr>
-        <w:t xml:space="preserve"> gioco: </w:t>
-      </w:r>
-      <w:r>
-        <w:rPr>
-          <w:sz w:val="24"/>
-          <w:szCs w:val="24"/>
-        </w:rPr>
-        <w:t xml:space="preserve">funzionalità che permette di </w:t>
-      </w:r>
-      <w:r>
-        <w:rPr>
-          <w:sz w:val="24"/>
-          <w:szCs w:val="24"/>
-        </w:rPr>
-        <w:t>modificare</w:t>
-      </w:r>
-      <w:r>
-        <w:rPr>
-          <w:sz w:val="24"/>
-          <w:szCs w:val="24"/>
-        </w:rPr>
-        <w:t xml:space="preserve"> un gioco </w:t>
-      </w:r>
-      <w:r>
-        <w:rPr>
-          <w:sz w:val="24"/>
-          <w:szCs w:val="24"/>
-        </w:rPr>
-        <w:t>del</w:t>
-      </w:r>
-      <w:r>
-        <w:rPr>
-          <w:sz w:val="24"/>
-          <w:szCs w:val="24"/>
-        </w:rPr>
-        <w:t xml:space="preserve"> sito</w:t>
+        <w:t xml:space="preserve">M_RF_4:4.3 Modifica gioco: </w:t>
+      </w:r>
+      <w:r>
+        <w:rPr>
+          <w:sz w:val="24"/>
+          <w:szCs w:val="24"/>
+        </w:rPr>
+        <w:t>funzionalità che permette di modificare un gioco del sito</w:t>
       </w:r>
     </w:p>
     <w:p>
@@ -2717,27 +2323,7 @@
           <w:sz w:val="24"/>
           <w:szCs w:val="24"/>
         </w:rPr>
-        <w:t xml:space="preserve">M_RF_4:4.5 </w:t>
-      </w:r>
-      <w:proofErr w:type="spellStart"/>
-      <w:r>
-        <w:rPr>
-          <w:b/>
-          <w:bCs/>
-          <w:sz w:val="24"/>
-          <w:szCs w:val="24"/>
-        </w:rPr>
-        <w:t>Ban</w:t>
-      </w:r>
-      <w:proofErr w:type="spellEnd"/>
-      <w:r>
-        <w:rPr>
-          <w:b/>
-          <w:bCs/>
-          <w:sz w:val="24"/>
-          <w:szCs w:val="24"/>
-        </w:rPr>
-        <w:t xml:space="preserve">: </w:t>
+        <w:t xml:space="preserve">M_RF_4:4.5 Ban: </w:t>
       </w:r>
       <w:r>
         <w:rPr>
@@ -2762,50 +2348,14 @@
           <w:sz w:val="24"/>
           <w:szCs w:val="24"/>
         </w:rPr>
-        <w:t xml:space="preserve">M_RF_4:4.6 </w:t>
-      </w:r>
-      <w:proofErr w:type="spellStart"/>
-      <w:r>
-        <w:rPr>
-          <w:b/>
-          <w:bCs/>
-          <w:sz w:val="24"/>
-          <w:szCs w:val="24"/>
-        </w:rPr>
-        <w:t>Unban</w:t>
-      </w:r>
-      <w:proofErr w:type="spellEnd"/>
-      <w:r>
-        <w:rPr>
-          <w:b/>
-          <w:bCs/>
-          <w:sz w:val="24"/>
-          <w:szCs w:val="24"/>
-        </w:rPr>
-        <w:t xml:space="preserve">: </w:t>
-      </w:r>
-      <w:r>
-        <w:rPr>
-          <w:sz w:val="24"/>
-          <w:szCs w:val="24"/>
-        </w:rPr>
-        <w:t xml:space="preserve">funzionalità che permette di togliere il </w:t>
-      </w:r>
-      <w:proofErr w:type="spellStart"/>
-      <w:r>
-        <w:rPr>
-          <w:sz w:val="24"/>
-          <w:szCs w:val="24"/>
-        </w:rPr>
-        <w:t>ban</w:t>
-      </w:r>
-      <w:proofErr w:type="spellEnd"/>
-      <w:r>
-        <w:rPr>
-          <w:sz w:val="24"/>
-          <w:szCs w:val="24"/>
-        </w:rPr>
-        <w:t xml:space="preserve"> ad un utente</w:t>
+        <w:t xml:space="preserve">M_RF_4:4.6 Unban: </w:t>
+      </w:r>
+      <w:r>
+        <w:rPr>
+          <w:sz w:val="24"/>
+          <w:szCs w:val="24"/>
+        </w:rPr>
+        <w:t>funzionalità che permette di togliere il ban ad un utente</w:t>
       </w:r>
     </w:p>
     <w:p>
@@ -2921,8 +2471,6 @@
           <w:szCs w:val="24"/>
         </w:rPr>
       </w:pPr>
-      <w:bookmarkStart w:id="0" w:name="_GoBack"/>
-      <w:bookmarkEnd w:id="0"/>
     </w:p>
     <w:p>
       <w:pPr>
@@ -2988,33 +2536,8 @@
           <w:sz w:val="24"/>
           <w:szCs w:val="24"/>
         </w:rPr>
-        <w:t xml:space="preserve"> eseguire il </w:t>
-      </w:r>
-      <w:proofErr w:type="spellStart"/>
-      <w:r>
-        <w:rPr>
-          <w:sz w:val="24"/>
-          <w:szCs w:val="24"/>
-        </w:rPr>
-        <w:t>ban</w:t>
-      </w:r>
-      <w:proofErr w:type="spellEnd"/>
-      <w:r>
-        <w:rPr>
-          <w:sz w:val="24"/>
-          <w:szCs w:val="24"/>
-        </w:rPr>
-        <w:t>/</w:t>
-      </w:r>
-      <w:proofErr w:type="spellStart"/>
-      <w:r>
-        <w:rPr>
-          <w:sz w:val="24"/>
-          <w:szCs w:val="24"/>
-        </w:rPr>
-        <w:t>unban</w:t>
-      </w:r>
-      <w:proofErr w:type="spellEnd"/>
+        <w:t xml:space="preserve"> eseguire il ban/unban</w:t>
+      </w:r>
     </w:p>
     <w:p>
       <w:pPr>
@@ -3066,63 +2589,7 @@
           <w:sz w:val="24"/>
           <w:szCs w:val="24"/>
         </w:rPr>
-        <w:t>M_RF_4:</w:t>
-      </w:r>
-      <w:r>
-        <w:rPr>
-          <w:b/>
-          <w:bCs/>
-          <w:sz w:val="24"/>
-          <w:szCs w:val="24"/>
-        </w:rPr>
-        <w:t>5</w:t>
-      </w:r>
-      <w:r>
-        <w:rPr>
-          <w:b/>
-          <w:bCs/>
-          <w:sz w:val="24"/>
-          <w:szCs w:val="24"/>
-        </w:rPr>
-        <w:t>.</w:t>
-      </w:r>
-      <w:r>
-        <w:rPr>
-          <w:b/>
-          <w:bCs/>
-          <w:sz w:val="24"/>
-          <w:szCs w:val="24"/>
-        </w:rPr>
-        <w:t>2</w:t>
-      </w:r>
-      <w:r>
-        <w:rPr>
-          <w:b/>
-          <w:bCs/>
-          <w:sz w:val="24"/>
-          <w:szCs w:val="24"/>
-        </w:rPr>
-        <w:t xml:space="preserve"> </w:t>
-      </w:r>
-      <w:proofErr w:type="spellStart"/>
-      <w:r>
-        <w:rPr>
-          <w:b/>
-          <w:bCs/>
-          <w:sz w:val="24"/>
-          <w:szCs w:val="24"/>
-        </w:rPr>
-        <w:t>Ban</w:t>
-      </w:r>
-      <w:proofErr w:type="spellEnd"/>
-      <w:r>
-        <w:rPr>
-          <w:b/>
-          <w:bCs/>
-          <w:sz w:val="24"/>
-          <w:szCs w:val="24"/>
-        </w:rPr>
-        <w:t xml:space="preserve">: </w:t>
+        <w:t xml:space="preserve">M_RF_4:5.2 Ban: </w:t>
       </w:r>
       <w:r>
         <w:rPr>
@@ -3148,86 +2615,14 @@
           <w:sz w:val="24"/>
           <w:szCs w:val="24"/>
         </w:rPr>
-        <w:t>M_RF_4:</w:t>
-      </w:r>
-      <w:r>
-        <w:rPr>
-          <w:b/>
-          <w:bCs/>
-          <w:sz w:val="24"/>
-          <w:szCs w:val="24"/>
-        </w:rPr>
-        <w:t>5</w:t>
-      </w:r>
-      <w:r>
-        <w:rPr>
-          <w:b/>
-          <w:bCs/>
-          <w:sz w:val="24"/>
-          <w:szCs w:val="24"/>
-        </w:rPr>
-        <w:t>.</w:t>
-      </w:r>
-      <w:r>
-        <w:rPr>
-          <w:b/>
-          <w:bCs/>
-          <w:sz w:val="24"/>
-          <w:szCs w:val="24"/>
-        </w:rPr>
-        <w:t>3</w:t>
-      </w:r>
-      <w:r>
-        <w:rPr>
-          <w:b/>
-          <w:bCs/>
-          <w:sz w:val="24"/>
-          <w:szCs w:val="24"/>
-        </w:rPr>
-        <w:t xml:space="preserve"> </w:t>
-      </w:r>
-      <w:proofErr w:type="spellStart"/>
-      <w:r>
-        <w:rPr>
-          <w:b/>
-          <w:bCs/>
-          <w:sz w:val="24"/>
-          <w:szCs w:val="24"/>
-        </w:rPr>
-        <w:t>Unban</w:t>
-      </w:r>
-      <w:proofErr w:type="spellEnd"/>
-      <w:r>
-        <w:rPr>
-          <w:b/>
-          <w:bCs/>
-          <w:sz w:val="24"/>
-          <w:szCs w:val="24"/>
-        </w:rPr>
-        <w:t xml:space="preserve">: </w:t>
-      </w:r>
-      <w:r>
-        <w:rPr>
-          <w:sz w:val="24"/>
-          <w:szCs w:val="24"/>
-        </w:rPr>
-        <w:t xml:space="preserve">funzionalità che permette di togliere il </w:t>
-      </w:r>
-      <w:proofErr w:type="spellStart"/>
-      <w:r>
-        <w:rPr>
-          <w:sz w:val="24"/>
-          <w:szCs w:val="24"/>
-        </w:rPr>
-        <w:t>ban</w:t>
-      </w:r>
-      <w:proofErr w:type="spellEnd"/>
-      <w:r>
-        <w:rPr>
-          <w:sz w:val="24"/>
-          <w:szCs w:val="24"/>
-        </w:rPr>
-        <w:t xml:space="preserve"> ad un utente</w:t>
+        <w:t xml:space="preserve">M_RF_4:5.3 Unban: </w:t>
+      </w:r>
+      <w:r>
+        <w:rPr>
+          <w:sz w:val="24"/>
+          <w:szCs w:val="24"/>
+        </w:rPr>
+        <w:t>funzionalità che permette di togliere il ban ad un utente</w:t>
       </w:r>
     </w:p>
     <w:p>
@@ -3258,39 +2653,8 @@
           <w:sz w:val="24"/>
           <w:szCs w:val="24"/>
         </w:rPr>
-        <w:t xml:space="preserve">3.3 </w:t>
-      </w:r>
-      <w:proofErr w:type="spellStart"/>
-      <w:r>
-        <w:rPr>
-          <w:b/>
-          <w:bCs/>
-          <w:sz w:val="24"/>
-          <w:szCs w:val="24"/>
-        </w:rPr>
-        <w:t>Nonfunctional</w:t>
-      </w:r>
-      <w:proofErr w:type="spellEnd"/>
-      <w:r>
-        <w:rPr>
-          <w:b/>
-          <w:bCs/>
-          <w:sz w:val="24"/>
-          <w:szCs w:val="24"/>
-        </w:rPr>
-        <w:t xml:space="preserve"> </w:t>
-      </w:r>
-      <w:proofErr w:type="spellStart"/>
-      <w:r>
-        <w:rPr>
-          <w:b/>
-          <w:bCs/>
-          <w:sz w:val="24"/>
-          <w:szCs w:val="24"/>
-        </w:rPr>
-        <w:t>requirements</w:t>
-      </w:r>
-      <w:proofErr w:type="spellEnd"/>
+        <w:t>3.3 Nonfunctional requirements</w:t>
+      </w:r>
     </w:p>
     <w:p>
       <w:pPr>
@@ -3314,38 +2678,7 @@
           <w:szCs w:val="24"/>
         </w:rPr>
         <w:tab/>
-      </w:r>
-      <w:proofErr w:type="spellStart"/>
-      <w:r>
-        <w:rPr>
-          <w:sz w:val="24"/>
-          <w:szCs w:val="24"/>
-        </w:rPr>
-        <w:t>Usability</w:t>
-      </w:r>
-      <w:proofErr w:type="spellEnd"/>
-      <w:r>
-        <w:rPr>
-          <w:sz w:val="24"/>
-          <w:szCs w:val="24"/>
-        </w:rPr>
-        <w:t xml:space="preserve">. L’utente deve poter utilizzare </w:t>
-      </w:r>
-      <w:proofErr w:type="spellStart"/>
-      <w:r>
-        <w:rPr>
-          <w:sz w:val="24"/>
-          <w:szCs w:val="24"/>
-        </w:rPr>
-        <w:t>GamEvaluate</w:t>
-      </w:r>
-      <w:proofErr w:type="spellEnd"/>
-      <w:r>
-        <w:rPr>
-          <w:sz w:val="24"/>
-          <w:szCs w:val="24"/>
-        </w:rPr>
-        <w:t xml:space="preserve"> con facilità senza conoscenze implicite se non una conoscenza di base del funzionamento di un sito web.</w:t>
+        <w:t>Usability. L’utente deve poter utilizzare GamEvaluate con facilità senza conoscenze implicite se non una conoscenza di base del funzionamento di un sito web.</w:t>
       </w:r>
     </w:p>
     <w:p>
@@ -3370,38 +2703,7 @@
           <w:szCs w:val="24"/>
         </w:rPr>
         <w:tab/>
-      </w:r>
-      <w:proofErr w:type="spellStart"/>
-      <w:r>
-        <w:rPr>
-          <w:sz w:val="24"/>
-          <w:szCs w:val="24"/>
-        </w:rPr>
-        <w:t>Supportability</w:t>
-      </w:r>
-      <w:proofErr w:type="spellEnd"/>
-      <w:r>
-        <w:rPr>
-          <w:sz w:val="24"/>
-          <w:szCs w:val="24"/>
-        </w:rPr>
-        <w:t xml:space="preserve">. </w:t>
-      </w:r>
-      <w:proofErr w:type="spellStart"/>
-      <w:r>
-        <w:rPr>
-          <w:sz w:val="24"/>
-          <w:szCs w:val="24"/>
-        </w:rPr>
-        <w:t>GamEvaluate</w:t>
-      </w:r>
-      <w:proofErr w:type="spellEnd"/>
-      <w:r>
-        <w:rPr>
-          <w:sz w:val="24"/>
-          <w:szCs w:val="24"/>
-        </w:rPr>
-        <w:t xml:space="preserve"> deve poter essere utilizzato sui principali browser (Chrome, Mozilla, Explorer, Safari).</w:t>
+        <w:t>Supportability. GamEvaluate deve poter essere utilizzato sui principali browser (Chrome, Mozilla, Explorer, Safari).</w:t>
       </w:r>
     </w:p>
     <w:p>
@@ -3426,38 +2728,7 @@
           <w:szCs w:val="24"/>
         </w:rPr>
         <w:tab/>
-      </w:r>
-      <w:proofErr w:type="spellStart"/>
-      <w:r>
-        <w:rPr>
-          <w:sz w:val="24"/>
-          <w:szCs w:val="24"/>
-        </w:rPr>
-        <w:t>Portability</w:t>
-      </w:r>
-      <w:proofErr w:type="spellEnd"/>
-      <w:r>
-        <w:rPr>
-          <w:sz w:val="24"/>
-          <w:szCs w:val="24"/>
-        </w:rPr>
-        <w:t xml:space="preserve">. L’utente deve poter accedere a </w:t>
-      </w:r>
-      <w:proofErr w:type="spellStart"/>
-      <w:r>
-        <w:rPr>
-          <w:sz w:val="24"/>
-          <w:szCs w:val="24"/>
-        </w:rPr>
-        <w:t>GamEvaluate</w:t>
-      </w:r>
-      <w:proofErr w:type="spellEnd"/>
-      <w:r>
-        <w:rPr>
-          <w:sz w:val="24"/>
-          <w:szCs w:val="24"/>
-        </w:rPr>
-        <w:t xml:space="preserve"> sia da un PC sia da un dispositivo mobile.</w:t>
+        <w:t>Portability. L’utente deve poter accedere a GamEvaluate sia da un PC sia da un dispositivo mobile.</w:t>
       </w:r>
     </w:p>
     <w:p>
@@ -3482,22 +2753,7 @@
           <w:szCs w:val="24"/>
         </w:rPr>
         <w:tab/>
-      </w:r>
-      <w:proofErr w:type="spellStart"/>
-      <w:r>
-        <w:rPr>
-          <w:sz w:val="24"/>
-          <w:szCs w:val="24"/>
-        </w:rPr>
-        <w:t>Implementation</w:t>
-      </w:r>
-      <w:proofErr w:type="spellEnd"/>
-      <w:r>
-        <w:rPr>
-          <w:sz w:val="24"/>
-          <w:szCs w:val="24"/>
-        </w:rPr>
-        <w:t>. La piattaforma è implementata tramite linguaggio Java e SQL per quanto riguarda il back-end, e lin</w:t>
+        <w:t>Implementation. La piattaforma è implementata tramite linguaggio Java e SQL per quanto riguarda il back-end, e lin</w:t>
       </w:r>
       <w:r>
         <w:rPr>
@@ -3511,23 +2767,7 @@
           <w:sz w:val="24"/>
           <w:szCs w:val="24"/>
         </w:rPr>
-        <w:t xml:space="preserve">uaggio HTML, </w:t>
-      </w:r>
-      <w:proofErr w:type="spellStart"/>
-      <w:r>
-        <w:rPr>
-          <w:sz w:val="24"/>
-          <w:szCs w:val="24"/>
-        </w:rPr>
-        <w:t>Javascript</w:t>
-      </w:r>
-      <w:proofErr w:type="spellEnd"/>
-      <w:r>
-        <w:rPr>
-          <w:sz w:val="24"/>
-          <w:szCs w:val="24"/>
-        </w:rPr>
-        <w:t xml:space="preserve"> e CSS per quanto riguarda il front-end.</w:t>
+        <w:t>uaggio HTML, Javascript e CSS per quanto riguarda il front-end.</w:t>
       </w:r>
     </w:p>
     <w:p>
@@ -3587,6 +2827,8 @@
         </w:rPr>
         <w:t>3.4.2 Use case model</w:t>
       </w:r>
+      <w:bookmarkStart w:id="0" w:name="_GoBack"/>
+      <w:bookmarkEnd w:id="0"/>
     </w:p>
     <w:p>
       <w:pPr>
@@ -3597,12 +2839,318 @@
           <w:lang w:val="en-US"/>
         </w:rPr>
       </w:pPr>
-      <w:r>
+    </w:p>
+    <w:p>
+      <w:pPr>
+        <w:pStyle w:val="Paragrafoelenco"/>
         <w:rPr>
           <w:sz w:val="24"/>
           <w:szCs w:val="24"/>
           <w:lang w:val="en-US"/>
         </w:rPr>
+      </w:pPr>
+    </w:p>
+    <w:p>
+      <w:pPr>
+        <w:pStyle w:val="Paragrafoelenco"/>
+        <w:rPr>
+          <w:sz w:val="24"/>
+          <w:szCs w:val="24"/>
+          <w:lang w:val="en-US"/>
+        </w:rPr>
+      </w:pPr>
+      <w:r>
+        <w:rPr>
+          <w:noProof/>
+          <w:sz w:val="24"/>
+          <w:szCs w:val="24"/>
+          <w:lang w:val="en-US"/>
+        </w:rPr>
+        <w:drawing>
+          <wp:inline distT="0" distB="0" distL="0" distR="0" wp14:anchorId="174B1101" wp14:editId="0202AEFC">
+            <wp:extent cx="5603875" cy="4249420"/>
+            <wp:effectExtent l="0" t="0" r="0" b="0"/>
+            <wp:docPr id="1" name="Immagine 1"/>
+            <wp:cNvGraphicFramePr>
+              <a:graphicFrameLocks xmlns:a="http://schemas.openxmlformats.org/drawingml/2006/main" noChangeAspect="1"/>
+            </wp:cNvGraphicFramePr>
+            <a:graphic xmlns:a="http://schemas.openxmlformats.org/drawingml/2006/main">
+              <a:graphicData uri="http://schemas.openxmlformats.org/drawingml/2006/picture">
+                <pic:pic xmlns:pic="http://schemas.openxmlformats.org/drawingml/2006/picture">
+                  <pic:nvPicPr>
+                    <pic:cNvPr id="0" name="Picture 1"/>
+                    <pic:cNvPicPr>
+                      <a:picLocks noChangeAspect="1" noChangeArrowheads="1"/>
+                    </pic:cNvPicPr>
+                  </pic:nvPicPr>
+                  <pic:blipFill>
+                    <a:blip r:embed="rId6">
+                      <a:extLst>
+                        <a:ext uri="{28A0092B-C50C-407E-A947-70E740481C1C}">
+                          <a14:useLocalDpi xmlns:a14="http://schemas.microsoft.com/office/drawing/2010/main" val="0"/>
+                        </a:ext>
+                      </a:extLst>
+                    </a:blip>
+                    <a:srcRect/>
+                    <a:stretch>
+                      <a:fillRect/>
+                    </a:stretch>
+                  </pic:blipFill>
+                  <pic:spPr bwMode="auto">
+                    <a:xfrm>
+                      <a:off x="0" y="0"/>
+                      <a:ext cx="5603875" cy="4249420"/>
+                    </a:xfrm>
+                    <a:prstGeom prst="rect">
+                      <a:avLst/>
+                    </a:prstGeom>
+                    <a:noFill/>
+                    <a:ln>
+                      <a:noFill/>
+                    </a:ln>
+                  </pic:spPr>
+                </pic:pic>
+              </a:graphicData>
+            </a:graphic>
+          </wp:inline>
+        </w:drawing>
+      </w:r>
+    </w:p>
+    <w:p>
+      <w:pPr>
+        <w:pStyle w:val="Paragrafoelenco"/>
+        <w:rPr>
+          <w:sz w:val="24"/>
+          <w:szCs w:val="24"/>
+          <w:lang w:val="en-US"/>
+        </w:rPr>
+      </w:pPr>
+    </w:p>
+    <w:p>
+      <w:pPr>
+        <w:pStyle w:val="Paragrafoelenco"/>
+        <w:rPr>
+          <w:sz w:val="24"/>
+          <w:szCs w:val="24"/>
+          <w:lang w:val="en-US"/>
+        </w:rPr>
+      </w:pPr>
+      <w:r>
+        <w:rPr>
+          <w:noProof/>
+          <w:sz w:val="24"/>
+          <w:szCs w:val="24"/>
+          <w:lang w:val="en-US"/>
+        </w:rPr>
+        <w:lastRenderedPageBreak/>
+        <w:drawing>
+          <wp:inline distT="0" distB="0" distL="0" distR="0" wp14:anchorId="7F09E3A6" wp14:editId="0092052E">
+            <wp:extent cx="6119495" cy="4361180"/>
+            <wp:effectExtent l="0" t="0" r="0" b="1270"/>
+            <wp:docPr id="3" name="Immagine 3"/>
+            <wp:cNvGraphicFramePr>
+              <a:graphicFrameLocks xmlns:a="http://schemas.openxmlformats.org/drawingml/2006/main" noChangeAspect="1"/>
+            </wp:cNvGraphicFramePr>
+            <a:graphic xmlns:a="http://schemas.openxmlformats.org/drawingml/2006/main">
+              <a:graphicData uri="http://schemas.openxmlformats.org/drawingml/2006/picture">
+                <pic:pic xmlns:pic="http://schemas.openxmlformats.org/drawingml/2006/picture">
+                  <pic:nvPicPr>
+                    <pic:cNvPr id="0" name="Picture 2"/>
+                    <pic:cNvPicPr>
+                      <a:picLocks noChangeAspect="1" noChangeArrowheads="1"/>
+                    </pic:cNvPicPr>
+                  </pic:nvPicPr>
+                  <pic:blipFill>
+                    <a:blip r:embed="rId7">
+                      <a:extLst>
+                        <a:ext uri="{28A0092B-C50C-407E-A947-70E740481C1C}">
+                          <a14:useLocalDpi xmlns:a14="http://schemas.microsoft.com/office/drawing/2010/main" val="0"/>
+                        </a:ext>
+                      </a:extLst>
+                    </a:blip>
+                    <a:srcRect/>
+                    <a:stretch>
+                      <a:fillRect/>
+                    </a:stretch>
+                  </pic:blipFill>
+                  <pic:spPr bwMode="auto">
+                    <a:xfrm>
+                      <a:off x="0" y="0"/>
+                      <a:ext cx="6119495" cy="4361180"/>
+                    </a:xfrm>
+                    <a:prstGeom prst="rect">
+                      <a:avLst/>
+                    </a:prstGeom>
+                    <a:noFill/>
+                    <a:ln>
+                      <a:noFill/>
+                    </a:ln>
+                  </pic:spPr>
+                </pic:pic>
+              </a:graphicData>
+            </a:graphic>
+          </wp:inline>
+        </w:drawing>
+      </w:r>
+    </w:p>
+    <w:p>
+      <w:pPr>
+        <w:pStyle w:val="Paragrafoelenco"/>
+        <w:rPr>
+          <w:sz w:val="24"/>
+          <w:szCs w:val="24"/>
+          <w:lang w:val="en-US"/>
+        </w:rPr>
+      </w:pPr>
+    </w:p>
+    <w:p>
+      <w:pPr>
+        <w:pStyle w:val="Paragrafoelenco"/>
+        <w:rPr>
+          <w:sz w:val="24"/>
+          <w:szCs w:val="24"/>
+          <w:lang w:val="en-US"/>
+        </w:rPr>
+      </w:pPr>
+      <w:r>
+        <w:rPr>
+          <w:noProof/>
+          <w:sz w:val="24"/>
+          <w:szCs w:val="24"/>
+          <w:lang w:val="en-US"/>
+        </w:rPr>
+        <w:drawing>
+          <wp:inline distT="0" distB="0" distL="0" distR="0" wp14:anchorId="34D1BCBE" wp14:editId="0A4F190B">
+            <wp:extent cx="6119495" cy="2678430"/>
+            <wp:effectExtent l="0" t="0" r="0" b="7620"/>
+            <wp:docPr id="4" name="Immagine 4"/>
+            <wp:cNvGraphicFramePr>
+              <a:graphicFrameLocks xmlns:a="http://schemas.openxmlformats.org/drawingml/2006/main" noChangeAspect="1"/>
+            </wp:cNvGraphicFramePr>
+            <a:graphic xmlns:a="http://schemas.openxmlformats.org/drawingml/2006/main">
+              <a:graphicData uri="http://schemas.openxmlformats.org/drawingml/2006/picture">
+                <pic:pic xmlns:pic="http://schemas.openxmlformats.org/drawingml/2006/picture">
+                  <pic:nvPicPr>
+                    <pic:cNvPr id="0" name="Picture 3"/>
+                    <pic:cNvPicPr>
+                      <a:picLocks noChangeAspect="1" noChangeArrowheads="1"/>
+                    </pic:cNvPicPr>
+                  </pic:nvPicPr>
+                  <pic:blipFill>
+                    <a:blip r:embed="rId8">
+                      <a:extLst>
+                        <a:ext uri="{28A0092B-C50C-407E-A947-70E740481C1C}">
+                          <a14:useLocalDpi xmlns:a14="http://schemas.microsoft.com/office/drawing/2010/main" val="0"/>
+                        </a:ext>
+                      </a:extLst>
+                    </a:blip>
+                    <a:srcRect/>
+                    <a:stretch>
+                      <a:fillRect/>
+                    </a:stretch>
+                  </pic:blipFill>
+                  <pic:spPr bwMode="auto">
+                    <a:xfrm>
+                      <a:off x="0" y="0"/>
+                      <a:ext cx="6119495" cy="2678430"/>
+                    </a:xfrm>
+                    <a:prstGeom prst="rect">
+                      <a:avLst/>
+                    </a:prstGeom>
+                    <a:noFill/>
+                    <a:ln>
+                      <a:noFill/>
+                    </a:ln>
+                  </pic:spPr>
+                </pic:pic>
+              </a:graphicData>
+            </a:graphic>
+          </wp:inline>
+        </w:drawing>
+      </w:r>
+    </w:p>
+    <w:p>
+      <w:pPr>
+        <w:pStyle w:val="Paragrafoelenco"/>
+        <w:rPr>
+          <w:sz w:val="24"/>
+          <w:szCs w:val="24"/>
+          <w:lang w:val="en-US"/>
+        </w:rPr>
+      </w:pPr>
+      <w:r>
+        <w:rPr>
+          <w:noProof/>
+          <w:sz w:val="24"/>
+          <w:szCs w:val="24"/>
+          <w:lang w:val="en-US"/>
+        </w:rPr>
+        <w:lastRenderedPageBreak/>
+        <w:drawing>
+          <wp:inline distT="0" distB="0" distL="0" distR="0" wp14:anchorId="5CD0FA0D" wp14:editId="12BCC560">
+            <wp:extent cx="6113780" cy="3704590"/>
+            <wp:effectExtent l="0" t="0" r="1270" b="0"/>
+            <wp:docPr id="5" name="Immagine 5"/>
+            <wp:cNvGraphicFramePr>
+              <a:graphicFrameLocks xmlns:a="http://schemas.openxmlformats.org/drawingml/2006/main" noChangeAspect="1"/>
+            </wp:cNvGraphicFramePr>
+            <a:graphic xmlns:a="http://schemas.openxmlformats.org/drawingml/2006/main">
+              <a:graphicData uri="http://schemas.openxmlformats.org/drawingml/2006/picture">
+                <pic:pic xmlns:pic="http://schemas.openxmlformats.org/drawingml/2006/picture">
+                  <pic:nvPicPr>
+                    <pic:cNvPr id="0" name="Picture 4"/>
+                    <pic:cNvPicPr>
+                      <a:picLocks noChangeAspect="1" noChangeArrowheads="1"/>
+                    </pic:cNvPicPr>
+                  </pic:nvPicPr>
+                  <pic:blipFill>
+                    <a:blip r:embed="rId9">
+                      <a:extLst>
+                        <a:ext uri="{28A0092B-C50C-407E-A947-70E740481C1C}">
+                          <a14:useLocalDpi xmlns:a14="http://schemas.microsoft.com/office/drawing/2010/main" val="0"/>
+                        </a:ext>
+                      </a:extLst>
+                    </a:blip>
+                    <a:srcRect/>
+                    <a:stretch>
+                      <a:fillRect/>
+                    </a:stretch>
+                  </pic:blipFill>
+                  <pic:spPr bwMode="auto">
+                    <a:xfrm>
+                      <a:off x="0" y="0"/>
+                      <a:ext cx="6113780" cy="3704590"/>
+                    </a:xfrm>
+                    <a:prstGeom prst="rect">
+                      <a:avLst/>
+                    </a:prstGeom>
+                    <a:noFill/>
+                    <a:ln>
+                      <a:noFill/>
+                    </a:ln>
+                  </pic:spPr>
+                </pic:pic>
+              </a:graphicData>
+            </a:graphic>
+          </wp:inline>
+        </w:drawing>
+      </w:r>
+    </w:p>
+    <w:p>
+      <w:pPr>
+        <w:pStyle w:val="Paragrafoelenco"/>
+        <w:rPr>
+          <w:sz w:val="24"/>
+          <w:szCs w:val="24"/>
+          <w:lang w:val="en-US"/>
+        </w:rPr>
+      </w:pPr>
+      <w:r>
+        <w:rPr>
+          <w:sz w:val="24"/>
+          <w:szCs w:val="24"/>
+          <w:lang w:val="en-US"/>
+        </w:rPr>
         <w:t>3.4.3 Object model</w:t>
       </w:r>
     </w:p>
@@ -3639,42 +3187,24 @@
           <w:szCs w:val="24"/>
           <w:lang w:val="en-US"/>
         </w:rPr>
-        <w:t xml:space="preserve">3.4.5 User </w:t>
-      </w:r>
-      <w:proofErr w:type="spellStart"/>
-      <w:r>
-        <w:rPr>
+        <w:t>3.4.5 User interface</w:t>
+      </w:r>
+      <w:r>
+        <w:rPr>
+          <w:rFonts w:ascii="Calibri" w:hAnsi="Calibri" w:cs="Calibri"/>
           <w:sz w:val="24"/>
           <w:szCs w:val="24"/>
           <w:lang w:val="en-US"/>
         </w:rPr>
-        <w:t>interface</w:t>
-      </w:r>
-      <w:r>
-        <w:rPr>
-          <w:rFonts w:ascii="Calibri" w:hAnsi="Calibri" w:cs="Calibri"/>
+        <w:t></w:t>
+      </w:r>
+      <w:r>
+        <w:rPr>
           <w:sz w:val="24"/>
           <w:szCs w:val="24"/>
           <w:lang w:val="en-US"/>
         </w:rPr>
-        <w:t></w:t>
-      </w:r>
-      <w:r>
-        <w:rPr>
-          <w:sz w:val="24"/>
-          <w:szCs w:val="24"/>
-          <w:lang w:val="en-US"/>
-        </w:rPr>
-        <w:t>navigational</w:t>
-      </w:r>
-      <w:proofErr w:type="spellEnd"/>
-      <w:r>
-        <w:rPr>
-          <w:sz w:val="24"/>
-          <w:szCs w:val="24"/>
-          <w:lang w:val="en-US"/>
-        </w:rPr>
-        <w:t xml:space="preserve"> paths and screen mock-ups</w:t>
+        <w:t>navigational paths and screen mock-ups</w:t>
       </w:r>
     </w:p>
     <w:p>
@@ -4368,6 +3898,7 @@
   <w:style w:type="character" w:default="1" w:styleId="Carpredefinitoparagrafo">
     <w:name w:val="Default Paragraph Font"/>
     <w:uiPriority w:val="1"/>
+    <w:semiHidden/>
     <w:unhideWhenUsed/>
   </w:style>
   <w:style w:type="table" w:default="1" w:styleId="Tabellanormale">

</xml_diff>

<commit_message>
Revert "Update Requirements Analysis Document_GamEvaluate.docx"
This reverts commit 9875625f242508ec0432f159126466eff0fff1c5.
</commit_message>
<xml_diff>
--- a/Deliverables/Requirements Analysis Document_GamEvaluate.docx
+++ b/Deliverables/Requirements Analysis Document_GamEvaluate.docx
@@ -163,8 +163,6 @@
           <w:szCs w:val="36"/>
         </w:rPr>
       </w:pPr>
-      <w:bookmarkStart w:id="0" w:name="_GoBack"/>
-      <w:bookmarkEnd w:id="0"/>
     </w:p>
     <w:p>
       <w:pPr>
@@ -172,104 +170,6 @@
         <w:rPr>
           <w:b/>
           <w:bCs/>
-          <w:sz w:val="36"/>
-          <w:szCs w:val="36"/>
-        </w:rPr>
-      </w:pPr>
-    </w:p>
-    <w:p>
-      <w:pPr>
-        <w:jc w:val="center"/>
-        <w:rPr>
-          <w:b/>
-          <w:bCs/>
-          <w:sz w:val="36"/>
-          <w:szCs w:val="36"/>
-        </w:rPr>
-      </w:pPr>
-      <w:r>
-        <w:rPr>
-          <w:b/>
-          <w:bCs/>
-          <w:noProof/>
-          <w:sz w:val="36"/>
-          <w:szCs w:val="36"/>
-        </w:rPr>
-        <w:drawing>
-          <wp:inline distT="0" distB="0" distL="0" distR="0" wp14:anchorId="5A7C16A7" wp14:editId="6B5A104E">
-            <wp:extent cx="4191000" cy="1562100"/>
-            <wp:effectExtent l="0" t="0" r="0" b="0"/>
-            <wp:docPr id="1" name="Immagine 1"/>
-            <wp:cNvGraphicFramePr>
-              <a:graphicFrameLocks xmlns:a="http://schemas.openxmlformats.org/drawingml/2006/main" noChangeAspect="1"/>
-            </wp:cNvGraphicFramePr>
-            <a:graphic xmlns:a="http://schemas.openxmlformats.org/drawingml/2006/main">
-              <a:graphicData uri="http://schemas.openxmlformats.org/drawingml/2006/picture">
-                <pic:pic xmlns:pic="http://schemas.openxmlformats.org/drawingml/2006/picture">
-                  <pic:nvPicPr>
-                    <pic:cNvPr id="0" name="Picture 1"/>
-                    <pic:cNvPicPr>
-                      <a:picLocks noChangeAspect="1" noChangeArrowheads="1"/>
-                    </pic:cNvPicPr>
-                  </pic:nvPicPr>
-                  <pic:blipFill>
-                    <a:blip r:embed="rId6">
-                      <a:extLst>
-                        <a:ext uri="{28A0092B-C50C-407E-A947-70E740481C1C}">
-                          <a14:useLocalDpi xmlns:a14="http://schemas.microsoft.com/office/drawing/2010/main" val="0"/>
-                        </a:ext>
-                      </a:extLst>
-                    </a:blip>
-                    <a:srcRect/>
-                    <a:stretch>
-                      <a:fillRect/>
-                    </a:stretch>
-                  </pic:blipFill>
-                  <pic:spPr bwMode="auto">
-                    <a:xfrm>
-                      <a:off x="0" y="0"/>
-                      <a:ext cx="4191000" cy="1562100"/>
-                    </a:xfrm>
-                    <a:prstGeom prst="rect">
-                      <a:avLst/>
-                    </a:prstGeom>
-                    <a:noFill/>
-                    <a:ln>
-                      <a:noFill/>
-                    </a:ln>
-                  </pic:spPr>
-                </pic:pic>
-              </a:graphicData>
-            </a:graphic>
-          </wp:inline>
-        </w:drawing>
-      </w:r>
-    </w:p>
-    <w:p>
-      <w:pPr>
-        <w:rPr>
-          <w:i/>
-          <w:iCs/>
-          <w:sz w:val="36"/>
-          <w:szCs w:val="36"/>
-        </w:rPr>
-      </w:pPr>
-    </w:p>
-    <w:p>
-      <w:pPr>
-        <w:rPr>
-          <w:i/>
-          <w:iCs/>
-          <w:sz w:val="36"/>
-          <w:szCs w:val="36"/>
-        </w:rPr>
-      </w:pPr>
-    </w:p>
-    <w:p>
-      <w:pPr>
-        <w:rPr>
-          <w:i/>
-          <w:iCs/>
           <w:sz w:val="36"/>
           <w:szCs w:val="36"/>
         </w:rPr>
@@ -402,15 +302,6 @@
                 <w:szCs w:val="36"/>
               </w:rPr>
             </w:pPr>
-            <w:r>
-              <w:rPr>
-                <w:b/>
-                <w:bCs/>
-                <w:sz w:val="36"/>
-                <w:szCs w:val="36"/>
-              </w:rPr>
-              <w:t>0512105112</w:t>
-            </w:r>
           </w:p>
         </w:tc>
       </w:tr>
@@ -672,7 +563,6 @@
           <w:sz w:val="24"/>
           <w:szCs w:val="24"/>
         </w:rPr>
-        <w:lastRenderedPageBreak/>
         <w:t xml:space="preserve">1.1 </w:t>
       </w:r>
       <w:proofErr w:type="spellStart"/>
@@ -847,6 +737,7 @@
           <w:sz w:val="24"/>
           <w:szCs w:val="24"/>
         </w:rPr>
+        <w:lastRenderedPageBreak/>
         <w:t>Risolvendo la problematica riguardante acquisti di giochi non rispecchianti le preferenze dell’utente si può ottenere una comunità di videogiocatori di gran lunga più soddisfatta dei prodotti del settore il che, di conseguenza, porterebbe ad un aumento della partecipazione di tali utenti nel miglioramento e nel prolungamento del ciclo di vita dei prodotti in questione: un videogiocatore contento del gioco appena acquistato continuerà con una buona probabilità a far parte della comunità virtuale di tale gioco, comprando più facilmente, in futuro, elementi aggiuntivi riguardanti quest’ultimo. Inoltre, aumenta in tal modo la fetta di videogiocatori che acquisteranno le entrate seguenti della serie di cui il videogioco che hanno gradito faceva parte.</w:t>
       </w:r>
     </w:p>
@@ -1287,7 +1178,6 @@
           <w:sz w:val="24"/>
           <w:szCs w:val="24"/>
         </w:rPr>
-        <w:lastRenderedPageBreak/>
         <w:t xml:space="preserve">3.1 </w:t>
       </w:r>
       <w:proofErr w:type="spellStart"/>
@@ -1977,6 +1867,7 @@
           <w:sz w:val="24"/>
           <w:szCs w:val="24"/>
         </w:rPr>
+        <w:lastRenderedPageBreak/>
         <w:t xml:space="preserve">M_RF_1:1.3 </w:t>
       </w:r>
       <w:proofErr w:type="spellStart"/>
@@ -2621,14 +2512,78 @@
           <w:sz w:val="24"/>
           <w:szCs w:val="24"/>
         </w:rPr>
-        <w:t xml:space="preserve">M_RF_4:4.2 Elimina gioco: </w:t>
-      </w:r>
-      <w:r>
-        <w:rPr>
-          <w:sz w:val="24"/>
-          <w:szCs w:val="24"/>
-        </w:rPr>
-        <w:t>funzionalità che permette di eliminare un gioco dal sito</w:t>
+        <w:t>M_RF_4:4.</w:t>
+      </w:r>
+      <w:r>
+        <w:rPr>
+          <w:b/>
+          <w:bCs/>
+          <w:sz w:val="24"/>
+          <w:szCs w:val="24"/>
+        </w:rPr>
+        <w:t>2</w:t>
+      </w:r>
+      <w:r>
+        <w:rPr>
+          <w:b/>
+          <w:bCs/>
+          <w:sz w:val="24"/>
+          <w:szCs w:val="24"/>
+        </w:rPr>
+        <w:t xml:space="preserve"> </w:t>
+      </w:r>
+      <w:r>
+        <w:rPr>
+          <w:b/>
+          <w:bCs/>
+          <w:sz w:val="24"/>
+          <w:szCs w:val="24"/>
+        </w:rPr>
+        <w:t>Elimina</w:t>
+      </w:r>
+      <w:r>
+        <w:rPr>
+          <w:b/>
+          <w:bCs/>
+          <w:sz w:val="24"/>
+          <w:szCs w:val="24"/>
+        </w:rPr>
+        <w:t xml:space="preserve"> gioco: </w:t>
+      </w:r>
+      <w:r>
+        <w:rPr>
+          <w:sz w:val="24"/>
+          <w:szCs w:val="24"/>
+        </w:rPr>
+        <w:t xml:space="preserve">funzionalità che permette di </w:t>
+      </w:r>
+      <w:r>
+        <w:rPr>
+          <w:sz w:val="24"/>
+          <w:szCs w:val="24"/>
+        </w:rPr>
+        <w:t>eliminare</w:t>
+      </w:r>
+      <w:r>
+        <w:rPr>
+          <w:sz w:val="24"/>
+          <w:szCs w:val="24"/>
+        </w:rPr>
+        <w:t xml:space="preserve"> un gioco </w:t>
+      </w:r>
+      <w:r>
+        <w:rPr>
+          <w:sz w:val="24"/>
+          <w:szCs w:val="24"/>
+        </w:rPr>
+        <w:t>d</w:t>
+      </w:r>
+      <w:r>
+        <w:rPr>
+          <w:sz w:val="24"/>
+          <w:szCs w:val="24"/>
+        </w:rPr>
+        <w:t>al sito</w:t>
       </w:r>
     </w:p>
     <w:p>
@@ -2647,15 +2602,78 @@
           <w:sz w:val="24"/>
           <w:szCs w:val="24"/>
         </w:rPr>
-        <w:lastRenderedPageBreak/>
-        <w:t xml:space="preserve">M_RF_4:4.3 Modifica gioco: </w:t>
-      </w:r>
-      <w:r>
-        <w:rPr>
-          <w:sz w:val="24"/>
-          <w:szCs w:val="24"/>
-        </w:rPr>
-        <w:t>funzionalità che permette di modificare un gioco del sito</w:t>
+        <w:t>M_RF_4:4.</w:t>
+      </w:r>
+      <w:r>
+        <w:rPr>
+          <w:b/>
+          <w:bCs/>
+          <w:sz w:val="24"/>
+          <w:szCs w:val="24"/>
+        </w:rPr>
+        <w:t>3</w:t>
+      </w:r>
+      <w:r>
+        <w:rPr>
+          <w:b/>
+          <w:bCs/>
+          <w:sz w:val="24"/>
+          <w:szCs w:val="24"/>
+        </w:rPr>
+        <w:t xml:space="preserve"> </w:t>
+      </w:r>
+      <w:r>
+        <w:rPr>
+          <w:b/>
+          <w:bCs/>
+          <w:sz w:val="24"/>
+          <w:szCs w:val="24"/>
+        </w:rPr>
+        <w:t>Modifica</w:t>
+      </w:r>
+      <w:r>
+        <w:rPr>
+          <w:b/>
+          <w:bCs/>
+          <w:sz w:val="24"/>
+          <w:szCs w:val="24"/>
+        </w:rPr>
+        <w:t xml:space="preserve"> gioco: </w:t>
+      </w:r>
+      <w:r>
+        <w:rPr>
+          <w:sz w:val="24"/>
+          <w:szCs w:val="24"/>
+        </w:rPr>
+        <w:t xml:space="preserve">funzionalità che permette di </w:t>
+      </w:r>
+      <w:r>
+        <w:rPr>
+          <w:sz w:val="24"/>
+          <w:szCs w:val="24"/>
+        </w:rPr>
+        <w:t>modificare</w:t>
+      </w:r>
+      <w:r>
+        <w:rPr>
+          <w:sz w:val="24"/>
+          <w:szCs w:val="24"/>
+        </w:rPr>
+        <w:t xml:space="preserve"> un gioco </w:t>
+      </w:r>
+      <w:r>
+        <w:rPr>
+          <w:sz w:val="24"/>
+          <w:szCs w:val="24"/>
+        </w:rPr>
+        <w:t>del</w:t>
+      </w:r>
+      <w:r>
+        <w:rPr>
+          <w:sz w:val="24"/>
+          <w:szCs w:val="24"/>
+        </w:rPr>
+        <w:t xml:space="preserve"> sito</w:t>
       </w:r>
     </w:p>
     <w:p>
@@ -2903,6 +2921,8 @@
           <w:szCs w:val="24"/>
         </w:rPr>
       </w:pPr>
+      <w:bookmarkStart w:id="0" w:name="_GoBack"/>
+      <w:bookmarkEnd w:id="0"/>
     </w:p>
     <w:p>
       <w:pPr>
@@ -2919,6 +2939,7 @@
           <w:sz w:val="24"/>
           <w:szCs w:val="24"/>
         </w:rPr>
+        <w:lastRenderedPageBreak/>
         <w:t xml:space="preserve">M_RF_5 </w:t>
       </w:r>
       <w:r>
@@ -3045,7 +3066,43 @@
           <w:sz w:val="24"/>
           <w:szCs w:val="24"/>
         </w:rPr>
-        <w:t xml:space="preserve">M_RF_4:5.2 </w:t>
+        <w:t>M_RF_4:</w:t>
+      </w:r>
+      <w:r>
+        <w:rPr>
+          <w:b/>
+          <w:bCs/>
+          <w:sz w:val="24"/>
+          <w:szCs w:val="24"/>
+        </w:rPr>
+        <w:t>5</w:t>
+      </w:r>
+      <w:r>
+        <w:rPr>
+          <w:b/>
+          <w:bCs/>
+          <w:sz w:val="24"/>
+          <w:szCs w:val="24"/>
+        </w:rPr>
+        <w:t>.</w:t>
+      </w:r>
+      <w:r>
+        <w:rPr>
+          <w:b/>
+          <w:bCs/>
+          <w:sz w:val="24"/>
+          <w:szCs w:val="24"/>
+        </w:rPr>
+        <w:t>2</w:t>
+      </w:r>
+      <w:r>
+        <w:rPr>
+          <w:b/>
+          <w:bCs/>
+          <w:sz w:val="24"/>
+          <w:szCs w:val="24"/>
+        </w:rPr>
+        <w:t xml:space="preserve"> </w:t>
       </w:r>
       <w:proofErr w:type="spellStart"/>
       <w:r>
@@ -3091,7 +3148,43 @@
           <w:sz w:val="24"/>
           <w:szCs w:val="24"/>
         </w:rPr>
-        <w:t xml:space="preserve">M_RF_4:5.3 </w:t>
+        <w:t>M_RF_4:</w:t>
+      </w:r>
+      <w:r>
+        <w:rPr>
+          <w:b/>
+          <w:bCs/>
+          <w:sz w:val="24"/>
+          <w:szCs w:val="24"/>
+        </w:rPr>
+        <w:t>5</w:t>
+      </w:r>
+      <w:r>
+        <w:rPr>
+          <w:b/>
+          <w:bCs/>
+          <w:sz w:val="24"/>
+          <w:szCs w:val="24"/>
+        </w:rPr>
+        <w:t>.</w:t>
+      </w:r>
+      <w:r>
+        <w:rPr>
+          <w:b/>
+          <w:bCs/>
+          <w:sz w:val="24"/>
+          <w:szCs w:val="24"/>
+        </w:rPr>
+        <w:t>3</w:t>
+      </w:r>
+      <w:r>
+        <w:rPr>
+          <w:b/>
+          <w:bCs/>
+          <w:sz w:val="24"/>
+          <w:szCs w:val="24"/>
+        </w:rPr>
+        <w:t xml:space="preserve"> </w:t>
       </w:r>
       <w:proofErr w:type="spellStart"/>
       <w:r>
@@ -3889,7 +3982,7 @@
       </w:pPr>
     </w:pPrDefault>
   </w:docDefaults>
-  <w:latentStyles w:defLockedState="0" w:defUIPriority="99" w:defSemiHidden="0" w:defUnhideWhenUsed="0" w:defQFormat="0" w:count="376">
+  <w:latentStyles w:defLockedState="0" w:defUIPriority="99" w:defSemiHidden="0" w:defUnhideWhenUsed="0" w:defQFormat="0" w:count="377">
     <w:lsdException w:name="Normal" w:uiPriority="0" w:qFormat="1"/>
     <w:lsdException w:name="heading 1" w:uiPriority="9" w:qFormat="1"/>
     <w:lsdException w:name="heading 2" w:semiHidden="1" w:uiPriority="9" w:unhideWhenUsed="1" w:qFormat="1"/>
@@ -4266,6 +4359,7 @@
     <w:lsdException w:name="Hashtag" w:semiHidden="1" w:unhideWhenUsed="1"/>
     <w:lsdException w:name="Unresolved Mention" w:semiHidden="1" w:unhideWhenUsed="1"/>
     <w:lsdException w:name="Smart Link" w:semiHidden="1" w:unhideWhenUsed="1"/>
+    <w:lsdException w:name="Smart Link Error" w:semiHidden="1" w:unhideWhenUsed="1"/>
   </w:latentStyles>
   <w:style w:type="paragraph" w:default="1" w:styleId="Normale">
     <w:name w:val="Normal"/>
@@ -4274,7 +4368,6 @@
   <w:style w:type="character" w:default="1" w:styleId="Carpredefinitoparagrafo">
     <w:name w:val="Default Paragraph Font"/>
     <w:uiPriority w:val="1"/>
-    <w:semiHidden/>
     <w:unhideWhenUsed/>
   </w:style>
   <w:style w:type="table" w:default="1" w:styleId="Tabellanormale">

</xml_diff>

<commit_message>
modificati i campi del gioco nel rad e nel PS
</commit_message>
<xml_diff>
--- a/Deliverables/Requirements Analysis Document_GamEvaluate.docx
+++ b/Deliverables/Requirements Analysis Document_GamEvaluate.docx
@@ -3013,6 +3013,22 @@
         </w:rPr>
         <w:t>/e</w:t>
       </w:r>
+      <w:r>
+        <w:rPr>
+          <w:rFonts w:ascii="Times New Roman" w:hAnsi="Times New Roman" w:cs="Times New Roman"/>
+          <w:sz w:val="24"/>
+          <w:szCs w:val="24"/>
+        </w:rPr>
+        <w:t xml:space="preserve"> di gioco</w:t>
+      </w:r>
+      <w:r>
+        <w:rPr>
+          <w:rFonts w:ascii="Times New Roman" w:hAnsi="Times New Roman" w:cs="Times New Roman"/>
+          <w:sz w:val="24"/>
+          <w:szCs w:val="24"/>
+        </w:rPr>
+        <w:t>, immagine di copertina</w:t>
+      </w:r>
       <w:bookmarkStart w:id="0" w:name="_GoBack"/>
       <w:bookmarkEnd w:id="0"/>
       <w:r>
@@ -3021,7 +3037,7 @@
           <w:sz w:val="24"/>
           <w:szCs w:val="24"/>
         </w:rPr>
-        <w:t xml:space="preserve"> di gioco e data di uscita. Una completati i campi, clicca sul bottone “aggiungi gioco” e conferma la sua scelta nella finestra di pop-up.</w:t>
+        <w:t xml:space="preserve"> e data di uscita. Una completati i campi, clicca sul bottone “aggiungi gioco” e conferma la sua scelta nella finestra di pop-up.</w:t>
       </w:r>
     </w:p>
     <w:p>
@@ -11937,7 +11953,35 @@
                 <w:sz w:val="24"/>
                 <w:szCs w:val="24"/>
               </w:rPr>
-              <w:t>il form di aggiunta del gioco inserendone il nome, il genere, la descrizione, il prezzo medio, la piattaforma e l’immagine di copertina. Infine, l’</w:t>
+              <w:t>il form di aggiunta del gioco inserendone il nome, il genere</w:t>
+            </w:r>
+            <w:r>
+              <w:rPr>
+                <w:sz w:val="24"/>
+                <w:szCs w:val="24"/>
+              </w:rPr>
+              <w:t>/i</w:t>
+            </w:r>
+            <w:r>
+              <w:rPr>
+                <w:sz w:val="24"/>
+                <w:szCs w:val="24"/>
+              </w:rPr>
+              <w:t>, la descrizione, la piattaforma</w:t>
+            </w:r>
+            <w:r>
+              <w:rPr>
+                <w:sz w:val="24"/>
+                <w:szCs w:val="24"/>
+              </w:rPr>
+              <w:t>/e</w:t>
+            </w:r>
+            <w:r>
+              <w:rPr>
+                <w:sz w:val="24"/>
+                <w:szCs w:val="24"/>
+              </w:rPr>
+              <w:t xml:space="preserve"> e l’immagine di copertina. Infine, l’</w:t>
             </w:r>
             <w:r>
               <w:rPr>
@@ -24671,6 +24715,7 @@
     <w:lsdException w:name="HTML Sample" w:semiHidden="1" w:unhideWhenUsed="1"/>
     <w:lsdException w:name="HTML Typewriter" w:semiHidden="1" w:unhideWhenUsed="1"/>
     <w:lsdException w:name="HTML Variable" w:semiHidden="1" w:unhideWhenUsed="1"/>
+    <w:lsdException w:name="Normal Table" w:semiHidden="1" w:unhideWhenUsed="1"/>
     <w:lsdException w:name="annotation subject" w:semiHidden="1" w:unhideWhenUsed="1"/>
     <w:lsdException w:name="No List" w:semiHidden="1" w:unhideWhenUsed="1"/>
     <w:lsdException w:name="Outline List 1" w:semiHidden="1" w:unhideWhenUsed="1"/>
@@ -24717,8 +24762,10 @@
     <w:lsdException w:name="Table Subtle 2" w:semiHidden="1" w:unhideWhenUsed="1"/>
     <w:lsdException w:name="Table Web 1" w:semiHidden="1" w:unhideWhenUsed="1"/>
     <w:lsdException w:name="Table Web 2" w:semiHidden="1" w:unhideWhenUsed="1"/>
+    <w:lsdException w:name="Table Web 3" w:semiHidden="1" w:unhideWhenUsed="1"/>
     <w:lsdException w:name="Balloon Text" w:semiHidden="1" w:unhideWhenUsed="1"/>
     <w:lsdException w:name="Table Grid" w:uiPriority="39"/>
+    <w:lsdException w:name="Table Theme" w:semiHidden="1" w:unhideWhenUsed="1"/>
     <w:lsdException w:name="Placeholder Text" w:semiHidden="1"/>
     <w:lsdException w:name="No Spacing" w:uiPriority="1" w:qFormat="1"/>
     <w:lsdException w:name="Light Shading" w:uiPriority="60"/>

</xml_diff>

<commit_message>
Aggiunti i modelli (tranne i sequence)
</commit_message>
<xml_diff>
--- a/Deliverables/Requirements Analysis Document_GamEvaluate.docx
+++ b/Deliverables/Requirements Analysis Document_GamEvaluate.docx
@@ -2643,23 +2643,7 @@
           <w:sz w:val="24"/>
           <w:szCs w:val="24"/>
         </w:rPr>
-        <w:t xml:space="preserve"> </w:t>
-      </w:r>
-      <w:proofErr w:type="gramStart"/>
-      <w:r>
-        <w:rPr>
-          <w:sz w:val="24"/>
-          <w:szCs w:val="24"/>
-        </w:rPr>
-        <w:t>e</w:t>
-      </w:r>
-      <w:proofErr w:type="gramEnd"/>
-      <w:r>
-        <w:rPr>
-          <w:sz w:val="24"/>
-          <w:szCs w:val="24"/>
-        </w:rPr>
-        <w:t xml:space="preserve"> eseguire il ban/unban</w:t>
+        <w:t xml:space="preserve"> e eseguire il ban/unban</w:t>
       </w:r>
     </w:p>
     <w:p>
@@ -2917,17 +2901,19 @@
     </w:p>
     <w:p>
       <w:pPr>
-        <w:pStyle w:val="Paragrafoelenco"/>
-        <w:rPr>
-          <w:sz w:val="24"/>
-          <w:szCs w:val="24"/>
-          <w:lang w:val="en-US"/>
+        <w:rPr>
+          <w:b/>
+          <w:bCs/>
+          <w:sz w:val="28"/>
+          <w:szCs w:val="28"/>
         </w:rPr>
       </w:pPr>
       <w:r>
         <w:rPr>
-          <w:sz w:val="24"/>
-          <w:szCs w:val="24"/>
+          <w:b/>
+          <w:bCs/>
+          <w:sz w:val="28"/>
+          <w:szCs w:val="28"/>
           <w:lang w:val="en-US"/>
         </w:rPr>
         <w:t>3.4.1 Scenarios</w:t>
@@ -3054,16 +3040,8 @@
           <w:sz w:val="24"/>
           <w:szCs w:val="24"/>
         </w:rPr>
-        <w:t xml:space="preserve">Giovanni, successivamente, nota che Vittorio, un moderatore, non ha effettuato molti dei suoi compiti e quindi decide di renderlo un utente. Quindi accede alla pagina dedicata dove vede tutti i </w:t>
-      </w:r>
-      <w:r>
-        <w:rPr>
-          <w:rFonts w:ascii="Times New Roman" w:hAnsi="Times New Roman" w:cs="Times New Roman"/>
-          <w:sz w:val="24"/>
-          <w:szCs w:val="24"/>
-        </w:rPr>
         <w:lastRenderedPageBreak/>
-        <w:t>moderatori, clicca sull’elemento della lista che è riferita all’account di Vittorio e si apre un’altra pagina dove vede tutti i dati dell’account. Nella pagina è presente il bottone “Rendi utente”, Giovanni preme quest’ultimo e compare un messaggio che chiede la conferma. Conferma l’operazione e Vittorio diventa un utente normale. Giovanni decide di inserire un nuovo moderatore e quindi essendo a conoscenza della professionalità del suo collega Francesco, va nella pagina di ricerca degli utenti e digita nella barra di ricerca l’e-mail di Francesco. Clicca sull’elemento e accede alla pagina dove visualizza i suoi dati e nella pagina è presente il bottone “rendi moderatore”. Clicca sul pulsante, conferma l’operazione dalla finestra di avviso, e rende Francesco un moderatore.</w:t>
+        <w:t>Giovanni, successivamente, nota che Vittorio, un moderatore, non ha effettuato molti dei suoi compiti e quindi decide di renderlo un utente. Quindi accede alla pagina dedicata dove vede tutti i moderatori, clicca sull’elemento della lista che è riferita all’account di Vittorio e si apre un’altra pagina dove vede tutti i dati dell’account. Nella pagina è presente il bottone “Rendi utente”, Giovanni preme quest’ultimo e compare un messaggio che chiede la conferma. Conferma l’operazione e Vittorio diventa un utente normale. Giovanni decide di inserire un nuovo moderatore e quindi essendo a conoscenza della professionalità del suo collega Francesco, va nella pagina di ricerca degli utenti e digita nella barra di ricerca l’e-mail di Francesco. Clicca sull’elemento e accede alla pagina dove visualizza i suoi dati e nella pagina è presente il bottone “rendi moderatore”. Clicca sul pulsante, conferma l’operazione dalla finestra di avviso, e rende Francesco un moderatore.</w:t>
       </w:r>
     </w:p>
     <w:p>
@@ -3210,7 +3188,16 @@
           <w:sz w:val="24"/>
           <w:szCs w:val="24"/>
         </w:rPr>
-        <w:t>Una volta registrato, Mario effettua il log-in su GamEvaluate con le credenziali appena inserite. Entrato nell’area utente cerca il titolo che intende recensire aiutandosi con la barra di ricerca dove digita “Call of Duty” e, una volta trovato, clicca su di esso per entrare nell’area relativa al gioco. All’interno di tale area nota la presenza di tutti i campi di valutazione relativi ai vari aspetti del gioco misurati in decimi, oltre alla possibilità di assegnare un voto generale e di lasciare una recensione generale di valutazione per il gioco.</w:t>
+        <w:t xml:space="preserve">Una volta registrato, Mario effettua il log-in su GamEvaluate con le credenziali appena inserite. Entrato nell’area utente cerca il titolo che intende recensire aiutandosi con la barra di ricerca dove digita “Call of Duty” e, una volta trovato, clicca su di esso per entrare nell’area relativa al gioco. All’interno di tale area nota la presenza di tutti i campi di valutazione relativi ai vari aspetti del </w:t>
+      </w:r>
+      <w:r>
+        <w:rPr>
+          <w:rFonts w:ascii="Times New Roman" w:hAnsi="Times New Roman" w:cs="Times New Roman"/>
+          <w:sz w:val="24"/>
+          <w:szCs w:val="24"/>
+        </w:rPr>
+        <w:lastRenderedPageBreak/>
+        <w:t>gioco misurati in decimi, oltre alla possibilità di assegnare un voto generale e di lasciare una recensione generale di valutazione per il gioco.</w:t>
       </w:r>
     </w:p>
     <w:p>
@@ -3227,7 +3214,6 @@
           <w:sz w:val="24"/>
           <w:szCs w:val="24"/>
         </w:rPr>
-        <w:lastRenderedPageBreak/>
         <w:t>Mario decide quindi di assegnare le votazioni corrette, a suo parere, ed infine lasciare un commento che descriva la sua esperienza di gioco. Dopo aver scelto tutti i voti per i vari campi e scritto un commento preme sul pulsante “recensisci” per pubblicare la sua recensione compresa di voti e commento.</w:t>
       </w:r>
     </w:p>
@@ -3239,9 +3225,7 @@
           <w:szCs w:val="24"/>
         </w:rPr>
       </w:pPr>
-      <w:bookmarkStart w:id="0" w:name="_GoBack"/>
     </w:p>
-    <w:bookmarkEnd w:id="0"/>
     <w:p>
       <w:pPr>
         <w:pStyle w:val="Paragrafoelenco"/>
@@ -3296,17 +3280,20 @@
     </w:p>
     <w:p>
       <w:pPr>
-        <w:pStyle w:val="Paragrafoelenco"/>
-        <w:rPr>
-          <w:sz w:val="24"/>
-          <w:szCs w:val="24"/>
+        <w:rPr>
+          <w:b/>
+          <w:bCs/>
+          <w:sz w:val="28"/>
+          <w:szCs w:val="28"/>
           <w:lang w:val="en-US"/>
         </w:rPr>
       </w:pPr>
       <w:r>
         <w:rPr>
-          <w:sz w:val="24"/>
-          <w:szCs w:val="24"/>
+          <w:b/>
+          <w:bCs/>
+          <w:sz w:val="28"/>
+          <w:szCs w:val="28"/>
           <w:lang w:val="en-US"/>
         </w:rPr>
         <w:t>3.4.2 Use case</w:t>
@@ -3326,20 +3313,94 @@
       <w:pPr>
         <w:pStyle w:val="Paragrafoelenco"/>
         <w:rPr>
-          <w:sz w:val="24"/>
-          <w:szCs w:val="24"/>
-          <w:lang w:val="en-US"/>
-        </w:rPr>
-      </w:pPr>
-      <w:r>
-        <w:rPr>
           <w:b/>
           <w:bCs/>
           <w:sz w:val="24"/>
           <w:szCs w:val="24"/>
           <w:lang w:val="en-US"/>
         </w:rPr>
+      </w:pPr>
+      <w:r>
+        <w:rPr>
+          <w:b/>
+          <w:bCs/>
+          <w:sz w:val="24"/>
+          <w:szCs w:val="24"/>
+          <w:lang w:val="en-US"/>
+        </w:rPr>
         <w:t>Gestione Account</w:t>
+      </w:r>
+    </w:p>
+    <w:p>
+      <w:pPr>
+        <w:pStyle w:val="Paragrafoelenco"/>
+        <w:rPr>
+          <w:b/>
+          <w:bCs/>
+          <w:sz w:val="24"/>
+          <w:szCs w:val="24"/>
+          <w:lang w:val="en-US"/>
+        </w:rPr>
+      </w:pPr>
+    </w:p>
+    <w:p>
+      <w:pPr>
+        <w:pStyle w:val="Paragrafoelenco"/>
+        <w:rPr>
+          <w:sz w:val="24"/>
+          <w:szCs w:val="24"/>
+          <w:lang w:val="en-US"/>
+        </w:rPr>
+      </w:pPr>
+      <w:r>
+        <w:rPr>
+          <w:noProof/>
+          <w:sz w:val="24"/>
+          <w:szCs w:val="24"/>
+          <w:lang w:val="en-US"/>
+        </w:rPr>
+        <w:lastRenderedPageBreak/>
+        <w:drawing>
+          <wp:inline distT="0" distB="0" distL="0" distR="0" wp14:anchorId="65417A54" wp14:editId="646109E7">
+            <wp:extent cx="5600000" cy="4247619"/>
+            <wp:effectExtent l="0" t="0" r="1270" b="635"/>
+            <wp:docPr id="3" name="Immagine 3" descr="Immagine che contiene testo&#10;&#10;Descrizione generata automaticamente"/>
+            <wp:cNvGraphicFramePr>
+              <a:graphicFrameLocks xmlns:a="http://schemas.openxmlformats.org/drawingml/2006/main" noChangeAspect="1"/>
+            </wp:cNvGraphicFramePr>
+            <a:graphic xmlns:a="http://schemas.openxmlformats.org/drawingml/2006/main">
+              <a:graphicData uri="http://schemas.openxmlformats.org/drawingml/2006/picture">
+                <pic:pic xmlns:pic="http://schemas.openxmlformats.org/drawingml/2006/picture">
+                  <pic:nvPicPr>
+                    <pic:cNvPr id="3" name="UCD_GestioneAccount.png"/>
+                    <pic:cNvPicPr/>
+                  </pic:nvPicPr>
+                  <pic:blipFill>
+                    <a:blip r:embed="rId10">
+                      <a:extLst>
+                        <a:ext uri="{28A0092B-C50C-407E-A947-70E740481C1C}">
+                          <a14:useLocalDpi xmlns:a14="http://schemas.microsoft.com/office/drawing/2010/main" val="0"/>
+                        </a:ext>
+                      </a:extLst>
+                    </a:blip>
+                    <a:stretch>
+                      <a:fillRect/>
+                    </a:stretch>
+                  </pic:blipFill>
+                  <pic:spPr>
+                    <a:xfrm>
+                      <a:off x="0" y="0"/>
+                      <a:ext cx="5600000" cy="4247619"/>
+                    </a:xfrm>
+                    <a:prstGeom prst="rect">
+                      <a:avLst/>
+                    </a:prstGeom>
+                  </pic:spPr>
+                </pic:pic>
+              </a:graphicData>
+            </a:graphic>
+          </wp:inline>
+        </w:drawing>
       </w:r>
     </w:p>
     <w:p>
@@ -3420,7 +3481,7 @@
                 <w:szCs w:val="24"/>
               </w:rPr>
             </w:pPr>
-            <w:bookmarkStart w:id="1" w:name="_Hlk24363296"/>
+            <w:bookmarkStart w:id="0" w:name="_Hlk24363296"/>
             <w:r>
               <w:rPr>
                 <w:sz w:val="24"/>
@@ -3925,7 +3986,7 @@
           </w:p>
         </w:tc>
       </w:tr>
-      <w:bookmarkEnd w:id="1"/>
+      <w:bookmarkEnd w:id="0"/>
     </w:tbl>
     <w:p>
       <w:pPr>
@@ -5902,7 +5963,7 @@
                 <w:szCs w:val="24"/>
               </w:rPr>
             </w:pPr>
-            <w:bookmarkStart w:id="2" w:name="_Hlk25658798"/>
+            <w:bookmarkStart w:id="1" w:name="_Hlk25658798"/>
             <w:r>
               <w:rPr>
                 <w:sz w:val="24"/>
@@ -7456,7 +7517,7 @@
           </w:p>
         </w:tc>
       </w:tr>
-      <w:bookmarkEnd w:id="2"/>
+      <w:bookmarkEnd w:id="1"/>
     </w:tbl>
     <w:p>
       <w:pPr>
@@ -7493,6 +7554,78 @@
         </w:rPr>
         <w:lastRenderedPageBreak/>
         <w:t>Ricerca</w:t>
+      </w:r>
+    </w:p>
+    <w:p>
+      <w:pPr>
+        <w:pStyle w:val="Paragrafoelenco"/>
+        <w:rPr>
+          <w:b/>
+          <w:bCs/>
+          <w:sz w:val="24"/>
+          <w:szCs w:val="24"/>
+        </w:rPr>
+      </w:pPr>
+    </w:p>
+    <w:p>
+      <w:pPr>
+        <w:pStyle w:val="Paragrafoelenco"/>
+        <w:rPr>
+          <w:b/>
+          <w:bCs/>
+          <w:sz w:val="24"/>
+          <w:szCs w:val="24"/>
+        </w:rPr>
+      </w:pPr>
+      <w:r>
+        <w:rPr>
+          <w:b/>
+          <w:bCs/>
+          <w:noProof/>
+          <w:sz w:val="24"/>
+          <w:szCs w:val="24"/>
+        </w:rPr>
+        <w:drawing>
+          <wp:inline distT="0" distB="0" distL="0" distR="0" wp14:anchorId="11E21660" wp14:editId="7EDBE7A3">
+            <wp:extent cx="6120130" cy="3710305"/>
+            <wp:effectExtent l="0" t="0" r="0" b="4445"/>
+            <wp:docPr id="5" name="Immagine 5" descr="Immagine che contiene testo, mappa&#10;&#10;Descrizione generata automaticamente"/>
+            <wp:cNvGraphicFramePr>
+              <a:graphicFrameLocks xmlns:a="http://schemas.openxmlformats.org/drawingml/2006/main" noChangeAspect="1"/>
+            </wp:cNvGraphicFramePr>
+            <a:graphic xmlns:a="http://schemas.openxmlformats.org/drawingml/2006/main">
+              <a:graphicData uri="http://schemas.openxmlformats.org/drawingml/2006/picture">
+                <pic:pic xmlns:pic="http://schemas.openxmlformats.org/drawingml/2006/picture">
+                  <pic:nvPicPr>
+                    <pic:cNvPr id="5" name="UCD_Ricerca.png"/>
+                    <pic:cNvPicPr/>
+                  </pic:nvPicPr>
+                  <pic:blipFill>
+                    <a:blip r:embed="rId11">
+                      <a:extLst>
+                        <a:ext uri="{28A0092B-C50C-407E-A947-70E740481C1C}">
+                          <a14:useLocalDpi xmlns:a14="http://schemas.microsoft.com/office/drawing/2010/main" val="0"/>
+                        </a:ext>
+                      </a:extLst>
+                    </a:blip>
+                    <a:stretch>
+                      <a:fillRect/>
+                    </a:stretch>
+                  </pic:blipFill>
+                  <pic:spPr>
+                    <a:xfrm>
+                      <a:off x="0" y="0"/>
+                      <a:ext cx="6120130" cy="3710305"/>
+                    </a:xfrm>
+                    <a:prstGeom prst="rect">
+                      <a:avLst/>
+                    </a:prstGeom>
+                  </pic:spPr>
+                </pic:pic>
+              </a:graphicData>
+            </a:graphic>
+          </wp:inline>
+        </w:drawing>
       </w:r>
     </w:p>
     <w:p>
@@ -9194,6 +9327,7 @@
                 <w:sz w:val="24"/>
                 <w:szCs w:val="24"/>
               </w:rPr>
+              <w:lastRenderedPageBreak/>
               <w:t>Quality requirements</w:t>
             </w:r>
           </w:p>
@@ -9625,6 +9759,79 @@
     </w:p>
     <w:p>
       <w:pPr>
+        <w:pStyle w:val="Paragrafoelenco"/>
+        <w:rPr>
+          <w:b/>
+          <w:bCs/>
+          <w:sz w:val="24"/>
+          <w:szCs w:val="24"/>
+        </w:rPr>
+      </w:pPr>
+    </w:p>
+    <w:p>
+      <w:pPr>
+        <w:pStyle w:val="Paragrafoelenco"/>
+        <w:rPr>
+          <w:b/>
+          <w:bCs/>
+          <w:sz w:val="24"/>
+          <w:szCs w:val="24"/>
+        </w:rPr>
+      </w:pPr>
+      <w:r>
+        <w:rPr>
+          <w:b/>
+          <w:bCs/>
+          <w:noProof/>
+          <w:sz w:val="24"/>
+          <w:szCs w:val="24"/>
+        </w:rPr>
+        <w:lastRenderedPageBreak/>
+        <w:drawing>
+          <wp:inline distT="0" distB="0" distL="0" distR="0" wp14:anchorId="1F24D99C" wp14:editId="77F44F2E">
+            <wp:extent cx="6120130" cy="4362450"/>
+            <wp:effectExtent l="0" t="0" r="0" b="0"/>
+            <wp:docPr id="4" name="Immagine 4" descr="Immagine che contiene testo&#10;&#10;Descrizione generata automaticamente"/>
+            <wp:cNvGraphicFramePr>
+              <a:graphicFrameLocks xmlns:a="http://schemas.openxmlformats.org/drawingml/2006/main" noChangeAspect="1"/>
+            </wp:cNvGraphicFramePr>
+            <a:graphic xmlns:a="http://schemas.openxmlformats.org/drawingml/2006/main">
+              <a:graphicData uri="http://schemas.openxmlformats.org/drawingml/2006/picture">
+                <pic:pic xmlns:pic="http://schemas.openxmlformats.org/drawingml/2006/picture">
+                  <pic:nvPicPr>
+                    <pic:cNvPr id="4" name="UCD_GestioneGiochi.png"/>
+                    <pic:cNvPicPr/>
+                  </pic:nvPicPr>
+                  <pic:blipFill>
+                    <a:blip r:embed="rId12">
+                      <a:extLst>
+                        <a:ext uri="{28A0092B-C50C-407E-A947-70E740481C1C}">
+                          <a14:useLocalDpi xmlns:a14="http://schemas.microsoft.com/office/drawing/2010/main" val="0"/>
+                        </a:ext>
+                      </a:extLst>
+                    </a:blip>
+                    <a:stretch>
+                      <a:fillRect/>
+                    </a:stretch>
+                  </pic:blipFill>
+                  <pic:spPr>
+                    <a:xfrm>
+                      <a:off x="0" y="0"/>
+                      <a:ext cx="6120130" cy="4362450"/>
+                    </a:xfrm>
+                    <a:prstGeom prst="rect">
+                      <a:avLst/>
+                    </a:prstGeom>
+                  </pic:spPr>
+                </pic:pic>
+              </a:graphicData>
+            </a:graphic>
+          </wp:inline>
+        </w:drawing>
+      </w:r>
+    </w:p>
+    <w:p>
+      <w:pPr>
         <w:rPr>
           <w:b/>
           <w:bCs/>
@@ -10209,6 +10416,7 @@
                 <w:sz w:val="24"/>
                 <w:szCs w:val="24"/>
               </w:rPr>
+              <w:lastRenderedPageBreak/>
               <w:t>La recensione non va a buon fine e l’</w:t>
             </w:r>
             <w:r>
@@ -10265,6 +10473,7 @@
                 <w:sz w:val="24"/>
                 <w:szCs w:val="24"/>
               </w:rPr>
+              <w:lastRenderedPageBreak/>
               <w:t>Quality requirements</w:t>
             </w:r>
           </w:p>
@@ -10822,7 +11031,6 @@
                 <w:sz w:val="24"/>
                 <w:szCs w:val="24"/>
               </w:rPr>
-              <w:lastRenderedPageBreak/>
               <w:t>La</w:t>
             </w:r>
             <w:r>
@@ -10893,7 +11101,6 @@
                 <w:sz w:val="24"/>
                 <w:szCs w:val="24"/>
               </w:rPr>
-              <w:lastRenderedPageBreak/>
               <w:t>Quality requirements</w:t>
             </w:r>
           </w:p>
@@ -11366,7 +11573,15 @@
                 <w:sz w:val="24"/>
                 <w:szCs w:val="24"/>
               </w:rPr>
-              <w:t xml:space="preserve"> in questione potrà visualizzare la sua recensione/valutazione seguita dalla media delle valutazioni altrui e dalle altre recensioni.</w:t>
+              <w:t xml:space="preserve"> in questione potrà visualizzare la sua </w:t>
+            </w:r>
+            <w:r>
+              <w:rPr>
+                <w:sz w:val="24"/>
+                <w:szCs w:val="24"/>
+              </w:rPr>
+              <w:lastRenderedPageBreak/>
+              <w:t>recensione/valutazione seguita dalla media delle valutazioni altrui e dalle altre recensioni.</w:t>
             </w:r>
           </w:p>
         </w:tc>
@@ -11390,6 +11605,7 @@
                 <w:sz w:val="24"/>
                 <w:szCs w:val="24"/>
               </w:rPr>
+              <w:lastRenderedPageBreak/>
               <w:t>Entry condition</w:t>
             </w:r>
           </w:p>
@@ -11897,7 +12113,6 @@
                 <w:sz w:val="24"/>
                 <w:szCs w:val="24"/>
               </w:rPr>
-              <w:lastRenderedPageBreak/>
               <w:t>Flow of events</w:t>
             </w:r>
           </w:p>
@@ -12428,13 +12643,25 @@
           <w:szCs w:val="24"/>
         </w:rPr>
       </w:pPr>
-      <w:r>
+    </w:p>
+    <w:p>
+      <w:pPr>
+        <w:pStyle w:val="Paragrafoelenco"/>
         <w:rPr>
           <w:b/>
           <w:bCs/>
           <w:sz w:val="24"/>
           <w:szCs w:val="24"/>
         </w:rPr>
+      </w:pPr>
+      <w:r>
+        <w:rPr>
+          <w:b/>
+          <w:bCs/>
+          <w:sz w:val="24"/>
+          <w:szCs w:val="24"/>
+        </w:rPr>
+        <w:lastRenderedPageBreak/>
         <w:t>Amministratore</w:t>
       </w:r>
     </w:p>
@@ -12448,6 +12675,67 @@
           <w:szCs w:val="24"/>
         </w:rPr>
       </w:pPr>
+    </w:p>
+    <w:p>
+      <w:pPr>
+        <w:pStyle w:val="Paragrafoelenco"/>
+        <w:rPr>
+          <w:b/>
+          <w:bCs/>
+          <w:sz w:val="24"/>
+          <w:szCs w:val="24"/>
+        </w:rPr>
+      </w:pPr>
+      <w:r>
+        <w:rPr>
+          <w:b/>
+          <w:bCs/>
+          <w:noProof/>
+          <w:sz w:val="24"/>
+          <w:szCs w:val="24"/>
+        </w:rPr>
+        <w:drawing>
+          <wp:inline distT="0" distB="0" distL="0" distR="0" wp14:anchorId="62D62BF4" wp14:editId="04CA9F49">
+            <wp:extent cx="6120130" cy="4362450"/>
+            <wp:effectExtent l="0" t="0" r="0" b="0"/>
+            <wp:docPr id="7" name="Immagine 7" descr="Immagine che contiene testo&#10;&#10;Descrizione generata automaticamente"/>
+            <wp:cNvGraphicFramePr>
+              <a:graphicFrameLocks xmlns:a="http://schemas.openxmlformats.org/drawingml/2006/main" noChangeAspect="1"/>
+            </wp:cNvGraphicFramePr>
+            <a:graphic xmlns:a="http://schemas.openxmlformats.org/drawingml/2006/main">
+              <a:graphicData uri="http://schemas.openxmlformats.org/drawingml/2006/picture">
+                <pic:pic xmlns:pic="http://schemas.openxmlformats.org/drawingml/2006/picture">
+                  <pic:nvPicPr>
+                    <pic:cNvPr id="7" name="UCD_GestioneGiochi.png"/>
+                    <pic:cNvPicPr/>
+                  </pic:nvPicPr>
+                  <pic:blipFill>
+                    <a:blip r:embed="rId12">
+                      <a:extLst>
+                        <a:ext uri="{28A0092B-C50C-407E-A947-70E740481C1C}">
+                          <a14:useLocalDpi xmlns:a14="http://schemas.microsoft.com/office/drawing/2010/main" val="0"/>
+                        </a:ext>
+                      </a:extLst>
+                    </a:blip>
+                    <a:stretch>
+                      <a:fillRect/>
+                    </a:stretch>
+                  </pic:blipFill>
+                  <pic:spPr>
+                    <a:xfrm>
+                      <a:off x="0" y="0"/>
+                      <a:ext cx="6120130" cy="4362450"/>
+                    </a:xfrm>
+                    <a:prstGeom prst="rect">
+                      <a:avLst/>
+                    </a:prstGeom>
+                  </pic:spPr>
+                </pic:pic>
+              </a:graphicData>
+            </a:graphic>
+          </wp:inline>
+        </w:drawing>
+      </w:r>
     </w:p>
     <w:p>
       <w:pPr>
@@ -12923,7 +13211,6 @@
                 <w:sz w:val="24"/>
                 <w:szCs w:val="24"/>
               </w:rPr>
-              <w:lastRenderedPageBreak/>
               <w:t>Entry condition</w:t>
             </w:r>
           </w:p>
@@ -12990,6 +13277,7 @@
                 <w:sz w:val="24"/>
                 <w:szCs w:val="24"/>
               </w:rPr>
+              <w:lastRenderedPageBreak/>
               <w:t>Exit condition</w:t>
             </w:r>
           </w:p>
@@ -14120,7 +14408,6 @@
                 <w:sz w:val="24"/>
                 <w:szCs w:val="24"/>
               </w:rPr>
-              <w:lastRenderedPageBreak/>
               <w:t>L’</w:t>
             </w:r>
             <w:r>
@@ -14158,6 +14445,7 @@
                 <w:sz w:val="24"/>
                 <w:szCs w:val="24"/>
               </w:rPr>
+              <w:lastRenderedPageBreak/>
               <w:t>GamEvaluate controlla che non ci siano dati non idonei ed infine aggiorna i dati del gioco modificati.</w:t>
             </w:r>
           </w:p>
@@ -15132,6 +15420,63 @@
     </w:p>
     <w:p>
       <w:pPr>
+        <w:rPr>
+          <w:sz w:val="24"/>
+          <w:szCs w:val="24"/>
+        </w:rPr>
+      </w:pPr>
+      <w:r>
+        <w:rPr>
+          <w:noProof/>
+          <w:sz w:val="24"/>
+          <w:szCs w:val="24"/>
+        </w:rPr>
+        <w:lastRenderedPageBreak/>
+        <w:drawing>
+          <wp:inline distT="0" distB="0" distL="0" distR="0" wp14:anchorId="5CD4764B" wp14:editId="25D29B92">
+            <wp:extent cx="6120130" cy="2682875"/>
+            <wp:effectExtent l="0" t="0" r="0" b="3175"/>
+            <wp:docPr id="6" name="Immagine 6" descr="Immagine che contiene mappa, testo&#10;&#10;Descrizione generata automaticamente"/>
+            <wp:cNvGraphicFramePr>
+              <a:graphicFrameLocks xmlns:a="http://schemas.openxmlformats.org/drawingml/2006/main" noChangeAspect="1"/>
+            </wp:cNvGraphicFramePr>
+            <a:graphic xmlns:a="http://schemas.openxmlformats.org/drawingml/2006/main">
+              <a:graphicData uri="http://schemas.openxmlformats.org/drawingml/2006/picture">
+                <pic:pic xmlns:pic="http://schemas.openxmlformats.org/drawingml/2006/picture">
+                  <pic:nvPicPr>
+                    <pic:cNvPr id="6" name="UCD_GestioneUtenti.png"/>
+                    <pic:cNvPicPr/>
+                  </pic:nvPicPr>
+                  <pic:blipFill>
+                    <a:blip r:embed="rId13">
+                      <a:extLst>
+                        <a:ext uri="{28A0092B-C50C-407E-A947-70E740481C1C}">
+                          <a14:useLocalDpi xmlns:a14="http://schemas.microsoft.com/office/drawing/2010/main" val="0"/>
+                        </a:ext>
+                      </a:extLst>
+                    </a:blip>
+                    <a:stretch>
+                      <a:fillRect/>
+                    </a:stretch>
+                  </pic:blipFill>
+                  <pic:spPr>
+                    <a:xfrm>
+                      <a:off x="0" y="0"/>
+                      <a:ext cx="6120130" cy="2682875"/>
+                    </a:xfrm>
+                    <a:prstGeom prst="rect">
+                      <a:avLst/>
+                    </a:prstGeom>
+                  </pic:spPr>
+                </pic:pic>
+              </a:graphicData>
+            </a:graphic>
+          </wp:inline>
+        </w:drawing>
+      </w:r>
+    </w:p>
+    <w:p>
+      <w:pPr>
         <w:pStyle w:val="Paragrafoelenco"/>
         <w:rPr>
           <w:sz w:val="24"/>
@@ -15271,7 +15616,6 @@
                 <w:sz w:val="24"/>
                 <w:szCs w:val="24"/>
               </w:rPr>
-              <w:lastRenderedPageBreak/>
               <w:t>Participating actor</w:t>
             </w:r>
           </w:p>
@@ -16409,7 +16753,6 @@
                 <w:sz w:val="24"/>
                 <w:szCs w:val="24"/>
               </w:rPr>
-              <w:lastRenderedPageBreak/>
               <w:t>GamEvaluate informa l’</w:t>
             </w:r>
             <w:r>
@@ -16491,7 +16834,6 @@
                 <w:sz w:val="24"/>
                 <w:szCs w:val="24"/>
               </w:rPr>
-              <w:lastRenderedPageBreak/>
               <w:t>Entry condition</w:t>
             </w:r>
           </w:p>
@@ -17226,6 +17568,7 @@
                 <w:sz w:val="24"/>
                 <w:szCs w:val="24"/>
               </w:rPr>
+              <w:lastRenderedPageBreak/>
               <w:t xml:space="preserve">GamEvaluate cambia i privilegi dell’utente a quelli di </w:t>
             </w:r>
             <w:r>
@@ -17328,6 +17671,7 @@
                 <w:sz w:val="24"/>
                 <w:szCs w:val="24"/>
               </w:rPr>
+              <w:lastRenderedPageBreak/>
               <w:t>Entry condition</w:t>
             </w:r>
           </w:p>
@@ -18371,6 +18715,7 @@
                 <w:sz w:val="24"/>
                 <w:szCs w:val="24"/>
               </w:rPr>
+              <w:lastRenderedPageBreak/>
               <w:t>Quality requirements</w:t>
             </w:r>
           </w:p>
@@ -18781,7 +19126,6 @@
                 <w:sz w:val="24"/>
                 <w:szCs w:val="24"/>
               </w:rPr>
-              <w:lastRenderedPageBreak/>
               <w:t>Exit condition</w:t>
             </w:r>
           </w:p>
@@ -20658,7 +21002,15 @@
                 <w:sz w:val="24"/>
                 <w:szCs w:val="24"/>
               </w:rPr>
-              <w:t xml:space="preserve"> decide di eliminare la recensione di un titolo effettuata da un Utente, in quanto non rispetta le linee base del sito, quindi seleziona il videogioco, trova la recensione e clicca sulla “x” posta in alto a destra per rimuoverla.</w:t>
+              <w:t xml:space="preserve"> decide di eliminare la recensione di un titolo effettuata da un Utente, in quanto non rispetta le linee base del </w:t>
+            </w:r>
+            <w:r>
+              <w:rPr>
+                <w:sz w:val="24"/>
+                <w:szCs w:val="24"/>
+              </w:rPr>
+              <w:lastRenderedPageBreak/>
+              <w:t>sito, quindi seleziona il videogioco, trova la recensione e clicca sulla “x” posta in alto a destra per rimuoverla.</w:t>
             </w:r>
           </w:p>
         </w:tc>
@@ -20682,6 +21034,7 @@
                 <w:sz w:val="24"/>
                 <w:szCs w:val="24"/>
               </w:rPr>
+              <w:lastRenderedPageBreak/>
               <w:t>Entry condition</w:t>
             </w:r>
           </w:p>
@@ -21144,7 +21497,6 @@
                 <w:sz w:val="24"/>
                 <w:szCs w:val="24"/>
               </w:rPr>
-              <w:lastRenderedPageBreak/>
               <w:t>ID</w:t>
             </w:r>
           </w:p>
@@ -21967,6 +22319,7 @@
                 <w:sz w:val="24"/>
                 <w:szCs w:val="24"/>
               </w:rPr>
+              <w:lastRenderedPageBreak/>
               <w:t>Il</w:t>
             </w:r>
             <w:r>
@@ -22458,7 +22811,6 @@
                 <w:sz w:val="24"/>
                 <w:szCs w:val="24"/>
               </w:rPr>
-              <w:lastRenderedPageBreak/>
               <w:t>GamEvaluate chiede conferma dell’operazione all’</w:t>
             </w:r>
             <w:r>
@@ -22653,7 +23005,6 @@
                 <w:sz w:val="24"/>
                 <w:szCs w:val="24"/>
               </w:rPr>
-              <w:lastRenderedPageBreak/>
               <w:t>Entry condition</w:t>
             </w:r>
           </w:p>
@@ -23382,6 +23733,7 @@
                 <w:sz w:val="24"/>
                 <w:szCs w:val="24"/>
               </w:rPr>
+              <w:lastRenderedPageBreak/>
               <w:t>Entry condition</w:t>
             </w:r>
           </w:p>
@@ -23681,17 +24033,75 @@
     </w:p>
     <w:p>
       <w:pPr>
-        <w:pStyle w:val="Paragrafoelenco"/>
-        <w:rPr>
-          <w:sz w:val="24"/>
-          <w:szCs w:val="24"/>
+        <w:rPr>
+          <w:b/>
+          <w:bCs/>
+          <w:sz w:val="28"/>
+          <w:szCs w:val="28"/>
           <w:lang w:val="en-US"/>
         </w:rPr>
       </w:pPr>
+    </w:p>
+    <w:p>
+      <w:pPr>
+        <w:rPr>
+          <w:b/>
+          <w:bCs/>
+          <w:sz w:val="28"/>
+          <w:szCs w:val="28"/>
+          <w:lang w:val="en-US"/>
+        </w:rPr>
+      </w:pPr>
+    </w:p>
+    <w:p>
+      <w:pPr>
+        <w:rPr>
+          <w:b/>
+          <w:bCs/>
+          <w:sz w:val="28"/>
+          <w:szCs w:val="28"/>
+          <w:lang w:val="en-US"/>
+        </w:rPr>
+      </w:pPr>
+    </w:p>
+    <w:p>
+      <w:pPr>
+        <w:rPr>
+          <w:b/>
+          <w:bCs/>
+          <w:sz w:val="28"/>
+          <w:szCs w:val="28"/>
+          <w:lang w:val="en-US"/>
+        </w:rPr>
+      </w:pPr>
+    </w:p>
+    <w:p>
+      <w:pPr>
+        <w:rPr>
+          <w:b/>
+          <w:bCs/>
+          <w:sz w:val="28"/>
+          <w:szCs w:val="28"/>
+          <w:lang w:val="en-US"/>
+        </w:rPr>
+      </w:pPr>
+    </w:p>
+    <w:p>
+      <w:pPr>
+        <w:rPr>
+          <w:b/>
+          <w:bCs/>
+          <w:sz w:val="28"/>
+          <w:szCs w:val="28"/>
+          <w:lang w:val="en-US"/>
+        </w:rPr>
+      </w:pPr>
       <w:r>
         <w:rPr>
-          <w:sz w:val="24"/>
-          <w:szCs w:val="24"/>
+          <w:b/>
+          <w:bCs/>
+          <w:sz w:val="28"/>
+          <w:szCs w:val="28"/>
           <w:lang w:val="en-US"/>
         </w:rPr>
         <w:t>3.4.3 Object model</w:t>
@@ -23699,8 +24109,9 @@
     </w:p>
     <w:p>
       <w:pPr>
-        <w:pStyle w:val="Paragrafoelenco"/>
-        <w:rPr>
+        <w:rPr>
+          <w:b/>
+          <w:bCs/>
           <w:sz w:val="24"/>
           <w:szCs w:val="24"/>
           <w:lang w:val="en-US"/>
@@ -23708,8 +24119,642 @@
       </w:pPr>
       <w:r>
         <w:rPr>
-          <w:sz w:val="24"/>
-          <w:szCs w:val="24"/>
+          <w:b/>
+          <w:bCs/>
+          <w:sz w:val="24"/>
+          <w:szCs w:val="24"/>
+          <w:lang w:val="en-US"/>
+        </w:rPr>
+        <w:t>Class Diagrams</w:t>
+      </w:r>
+    </w:p>
+    <w:p>
+      <w:pPr>
+        <w:rPr>
+          <w:b/>
+          <w:bCs/>
+          <w:sz w:val="24"/>
+          <w:szCs w:val="24"/>
+          <w:lang w:val="en-US"/>
+        </w:rPr>
+      </w:pPr>
+    </w:p>
+    <w:p>
+      <w:pPr>
+        <w:rPr>
+          <w:b/>
+          <w:bCs/>
+          <w:sz w:val="24"/>
+          <w:szCs w:val="24"/>
+          <w:lang w:val="en-US"/>
+        </w:rPr>
+      </w:pPr>
+    </w:p>
+    <w:p>
+      <w:pPr>
+        <w:rPr>
+          <w:sz w:val="24"/>
+          <w:szCs w:val="24"/>
+          <w:lang w:val="en-US"/>
+        </w:rPr>
+      </w:pPr>
+      <w:r>
+        <w:rPr>
+          <w:sz w:val="24"/>
+          <w:szCs w:val="24"/>
+          <w:lang w:val="en-US"/>
+        </w:rPr>
+        <w:t>Entity</w:t>
+      </w:r>
+    </w:p>
+    <w:p>
+      <w:pPr>
+        <w:rPr>
+          <w:sz w:val="24"/>
+          <w:szCs w:val="24"/>
+          <w:lang w:val="en-US"/>
+        </w:rPr>
+      </w:pPr>
+      <w:r>
+        <w:rPr>
+          <w:noProof/>
+          <w:sz w:val="24"/>
+          <w:szCs w:val="24"/>
+          <w:lang w:val="en-US"/>
+        </w:rPr>
+        <w:drawing>
+          <wp:inline distT="0" distB="0" distL="0" distR="0" wp14:anchorId="36698C39" wp14:editId="3B0A51BD">
+            <wp:extent cx="6230620" cy="2415540"/>
+            <wp:effectExtent l="0" t="0" r="0" b="3810"/>
+            <wp:docPr id="8" name="Immagine 8" descr="Immagine che contiene screenshot&#10;&#10;Descrizione generata automaticamente"/>
+            <wp:cNvGraphicFramePr>
+              <a:graphicFrameLocks xmlns:a="http://schemas.openxmlformats.org/drawingml/2006/main" noChangeAspect="1"/>
+            </wp:cNvGraphicFramePr>
+            <a:graphic xmlns:a="http://schemas.openxmlformats.org/drawingml/2006/main">
+              <a:graphicData uri="http://schemas.openxmlformats.org/drawingml/2006/picture">
+                <pic:pic xmlns:pic="http://schemas.openxmlformats.org/drawingml/2006/picture">
+                  <pic:nvPicPr>
+                    <pic:cNvPr id="8" name="CD_Entity.png"/>
+                    <pic:cNvPicPr/>
+                  </pic:nvPicPr>
+                  <pic:blipFill>
+                    <a:blip r:embed="rId14">
+                      <a:extLst>
+                        <a:ext uri="{28A0092B-C50C-407E-A947-70E740481C1C}">
+                          <a14:useLocalDpi xmlns:a14="http://schemas.microsoft.com/office/drawing/2010/main" val="0"/>
+                        </a:ext>
+                      </a:extLst>
+                    </a:blip>
+                    <a:stretch>
+                      <a:fillRect/>
+                    </a:stretch>
+                  </pic:blipFill>
+                  <pic:spPr>
+                    <a:xfrm>
+                      <a:off x="0" y="0"/>
+                      <a:ext cx="6250842" cy="2423380"/>
+                    </a:xfrm>
+                    <a:prstGeom prst="rect">
+                      <a:avLst/>
+                    </a:prstGeom>
+                  </pic:spPr>
+                </pic:pic>
+              </a:graphicData>
+            </a:graphic>
+          </wp:inline>
+        </w:drawing>
+      </w:r>
+    </w:p>
+    <w:p>
+      <w:pPr>
+        <w:rPr>
+          <w:sz w:val="24"/>
+          <w:szCs w:val="24"/>
+          <w:lang w:val="en-US"/>
+        </w:rPr>
+      </w:pPr>
+    </w:p>
+    <w:p>
+      <w:pPr>
+        <w:rPr>
+          <w:sz w:val="24"/>
+          <w:szCs w:val="24"/>
+          <w:lang w:val="en-US"/>
+        </w:rPr>
+      </w:pPr>
+    </w:p>
+    <w:p>
+      <w:pPr>
+        <w:rPr>
+          <w:sz w:val="24"/>
+          <w:szCs w:val="24"/>
+          <w:lang w:val="en-US"/>
+        </w:rPr>
+      </w:pPr>
+    </w:p>
+    <w:p>
+      <w:pPr>
+        <w:rPr>
+          <w:sz w:val="24"/>
+          <w:szCs w:val="24"/>
+          <w:lang w:val="en-US"/>
+        </w:rPr>
+      </w:pPr>
+    </w:p>
+    <w:p>
+      <w:pPr>
+        <w:rPr>
+          <w:sz w:val="24"/>
+          <w:szCs w:val="24"/>
+          <w:lang w:val="en-US"/>
+        </w:rPr>
+      </w:pPr>
+    </w:p>
+    <w:p>
+      <w:pPr>
+        <w:rPr>
+          <w:sz w:val="24"/>
+          <w:szCs w:val="24"/>
+          <w:lang w:val="en-US"/>
+        </w:rPr>
+      </w:pPr>
+      <w:r>
+        <w:rPr>
+          <w:sz w:val="24"/>
+          <w:szCs w:val="24"/>
+          <w:lang w:val="en-US"/>
+        </w:rPr>
+        <w:t>Gestione Account</w:t>
+      </w:r>
+    </w:p>
+    <w:p>
+      <w:pPr>
+        <w:rPr>
+          <w:sz w:val="24"/>
+          <w:szCs w:val="24"/>
+          <w:lang w:val="en-US"/>
+        </w:rPr>
+      </w:pPr>
+    </w:p>
+    <w:p>
+      <w:pPr>
+        <w:rPr>
+          <w:sz w:val="24"/>
+          <w:szCs w:val="24"/>
+          <w:lang w:val="en-US"/>
+        </w:rPr>
+      </w:pPr>
+      <w:r>
+        <w:rPr>
+          <w:noProof/>
+          <w:sz w:val="24"/>
+          <w:szCs w:val="24"/>
+          <w:lang w:val="en-US"/>
+        </w:rPr>
+        <w:drawing>
+          <wp:inline distT="0" distB="0" distL="0" distR="0" wp14:anchorId="1884FF86" wp14:editId="210BF618">
+            <wp:extent cx="5874385" cy="3192780"/>
+            <wp:effectExtent l="0" t="0" r="0" b="7620"/>
+            <wp:docPr id="9" name="Immagine 9" descr="Immagine che contiene screenshot&#10;&#10;Descrizione generata automaticamente"/>
+            <wp:cNvGraphicFramePr>
+              <a:graphicFrameLocks xmlns:a="http://schemas.openxmlformats.org/drawingml/2006/main" noChangeAspect="1"/>
+            </wp:cNvGraphicFramePr>
+            <a:graphic xmlns:a="http://schemas.openxmlformats.org/drawingml/2006/main">
+              <a:graphicData uri="http://schemas.openxmlformats.org/drawingml/2006/picture">
+                <pic:pic xmlns:pic="http://schemas.openxmlformats.org/drawingml/2006/picture">
+                  <pic:nvPicPr>
+                    <pic:cNvPr id="9" name="CD_GestioneAccount.png"/>
+                    <pic:cNvPicPr/>
+                  </pic:nvPicPr>
+                  <pic:blipFill>
+                    <a:blip r:embed="rId15">
+                      <a:extLst>
+                        <a:ext uri="{28A0092B-C50C-407E-A947-70E740481C1C}">
+                          <a14:useLocalDpi xmlns:a14="http://schemas.microsoft.com/office/drawing/2010/main" val="0"/>
+                        </a:ext>
+                      </a:extLst>
+                    </a:blip>
+                    <a:stretch>
+                      <a:fillRect/>
+                    </a:stretch>
+                  </pic:blipFill>
+                  <pic:spPr>
+                    <a:xfrm>
+                      <a:off x="0" y="0"/>
+                      <a:ext cx="6006685" cy="3264686"/>
+                    </a:xfrm>
+                    <a:prstGeom prst="rect">
+                      <a:avLst/>
+                    </a:prstGeom>
+                  </pic:spPr>
+                </pic:pic>
+              </a:graphicData>
+            </a:graphic>
+          </wp:inline>
+        </w:drawing>
+      </w:r>
+    </w:p>
+    <w:p>
+      <w:pPr>
+        <w:rPr>
+          <w:sz w:val="24"/>
+          <w:szCs w:val="24"/>
+          <w:lang w:val="en-US"/>
+        </w:rPr>
+      </w:pPr>
+    </w:p>
+    <w:p>
+      <w:pPr>
+        <w:rPr>
+          <w:sz w:val="24"/>
+          <w:szCs w:val="24"/>
+          <w:lang w:val="en-US"/>
+        </w:rPr>
+      </w:pPr>
+    </w:p>
+    <w:p>
+      <w:pPr>
+        <w:rPr>
+          <w:sz w:val="24"/>
+          <w:szCs w:val="24"/>
+          <w:lang w:val="en-US"/>
+        </w:rPr>
+      </w:pPr>
+      <w:r>
+        <w:rPr>
+          <w:sz w:val="24"/>
+          <w:szCs w:val="24"/>
+          <w:lang w:val="en-US"/>
+        </w:rPr>
+        <w:t>Gestione Giochi</w:t>
+      </w:r>
+    </w:p>
+    <w:p>
+      <w:pPr>
+        <w:rPr>
+          <w:sz w:val="24"/>
+          <w:szCs w:val="24"/>
+          <w:lang w:val="en-US"/>
+        </w:rPr>
+      </w:pPr>
+    </w:p>
+    <w:p>
+      <w:pPr>
+        <w:rPr>
+          <w:sz w:val="24"/>
+          <w:szCs w:val="24"/>
+          <w:lang w:val="en-US"/>
+        </w:rPr>
+      </w:pPr>
+    </w:p>
+    <w:p>
+      <w:pPr>
+        <w:rPr>
+          <w:sz w:val="24"/>
+          <w:szCs w:val="24"/>
+          <w:lang w:val="en-US"/>
+        </w:rPr>
+      </w:pPr>
+      <w:r>
+        <w:rPr>
+          <w:noProof/>
+          <w:sz w:val="24"/>
+          <w:szCs w:val="24"/>
+          <w:lang w:val="en-US"/>
+        </w:rPr>
+        <w:drawing>
+          <wp:inline distT="0" distB="0" distL="0" distR="0" wp14:anchorId="445F4045" wp14:editId="7109D5F0">
+            <wp:extent cx="6560820" cy="2705198"/>
+            <wp:effectExtent l="0" t="0" r="0" b="0"/>
+            <wp:docPr id="10" name="Immagine 10" descr="Immagine che contiene screenshot&#10;&#10;Descrizione generata automaticamente"/>
+            <wp:cNvGraphicFramePr>
+              <a:graphicFrameLocks xmlns:a="http://schemas.openxmlformats.org/drawingml/2006/main" noChangeAspect="1"/>
+            </wp:cNvGraphicFramePr>
+            <a:graphic xmlns:a="http://schemas.openxmlformats.org/drawingml/2006/main">
+              <a:graphicData uri="http://schemas.openxmlformats.org/drawingml/2006/picture">
+                <pic:pic xmlns:pic="http://schemas.openxmlformats.org/drawingml/2006/picture">
+                  <pic:nvPicPr>
+                    <pic:cNvPr id="10" name="CD_GestioneGiochi.png"/>
+                    <pic:cNvPicPr/>
+                  </pic:nvPicPr>
+                  <pic:blipFill>
+                    <a:blip r:embed="rId16">
+                      <a:extLst>
+                        <a:ext uri="{28A0092B-C50C-407E-A947-70E740481C1C}">
+                          <a14:useLocalDpi xmlns:a14="http://schemas.microsoft.com/office/drawing/2010/main" val="0"/>
+                        </a:ext>
+                      </a:extLst>
+                    </a:blip>
+                    <a:stretch>
+                      <a:fillRect/>
+                    </a:stretch>
+                  </pic:blipFill>
+                  <pic:spPr>
+                    <a:xfrm>
+                      <a:off x="0" y="0"/>
+                      <a:ext cx="6595595" cy="2719537"/>
+                    </a:xfrm>
+                    <a:prstGeom prst="rect">
+                      <a:avLst/>
+                    </a:prstGeom>
+                  </pic:spPr>
+                </pic:pic>
+              </a:graphicData>
+            </a:graphic>
+          </wp:inline>
+        </w:drawing>
+      </w:r>
+    </w:p>
+    <w:p>
+      <w:pPr>
+        <w:rPr>
+          <w:sz w:val="24"/>
+          <w:szCs w:val="24"/>
+          <w:lang w:val="en-US"/>
+        </w:rPr>
+      </w:pPr>
+    </w:p>
+    <w:p>
+      <w:pPr>
+        <w:rPr>
+          <w:sz w:val="24"/>
+          <w:szCs w:val="24"/>
+          <w:lang w:val="en-US"/>
+        </w:rPr>
+      </w:pPr>
+    </w:p>
+    <w:p>
+      <w:pPr>
+        <w:rPr>
+          <w:sz w:val="24"/>
+          <w:szCs w:val="24"/>
+          <w:lang w:val="en-US"/>
+        </w:rPr>
+      </w:pPr>
+    </w:p>
+    <w:p>
+      <w:pPr>
+        <w:rPr>
+          <w:sz w:val="24"/>
+          <w:szCs w:val="24"/>
+          <w:lang w:val="en-US"/>
+        </w:rPr>
+      </w:pPr>
+      <w:r>
+        <w:rPr>
+          <w:sz w:val="24"/>
+          <w:szCs w:val="24"/>
+          <w:lang w:val="en-US"/>
+        </w:rPr>
+        <w:t>Gestione Utenti</w:t>
+      </w:r>
+    </w:p>
+    <w:p>
+      <w:pPr>
+        <w:rPr>
+          <w:sz w:val="24"/>
+          <w:szCs w:val="24"/>
+          <w:lang w:val="en-US"/>
+        </w:rPr>
+      </w:pPr>
+    </w:p>
+    <w:p>
+      <w:pPr>
+        <w:rPr>
+          <w:sz w:val="24"/>
+          <w:szCs w:val="24"/>
+          <w:lang w:val="en-US"/>
+        </w:rPr>
+      </w:pPr>
+      <w:r>
+        <w:rPr>
+          <w:noProof/>
+          <w:sz w:val="24"/>
+          <w:szCs w:val="24"/>
+          <w:lang w:val="en-US"/>
+        </w:rPr>
+        <w:drawing>
+          <wp:inline distT="0" distB="0" distL="0" distR="0" wp14:anchorId="05D5365D" wp14:editId="53DB19FA">
+            <wp:extent cx="5771429" cy="2914286"/>
+            <wp:effectExtent l="0" t="0" r="1270" b="635"/>
+            <wp:docPr id="11" name="Immagine 11" descr="Immagine che contiene screenshot&#10;&#10;Descrizione generata automaticamente"/>
+            <wp:cNvGraphicFramePr>
+              <a:graphicFrameLocks xmlns:a="http://schemas.openxmlformats.org/drawingml/2006/main" noChangeAspect="1"/>
+            </wp:cNvGraphicFramePr>
+            <a:graphic xmlns:a="http://schemas.openxmlformats.org/drawingml/2006/main">
+              <a:graphicData uri="http://schemas.openxmlformats.org/drawingml/2006/picture">
+                <pic:pic xmlns:pic="http://schemas.openxmlformats.org/drawingml/2006/picture">
+                  <pic:nvPicPr>
+                    <pic:cNvPr id="11" name="CD_GestioneUtenti.png"/>
+                    <pic:cNvPicPr/>
+                  </pic:nvPicPr>
+                  <pic:blipFill>
+                    <a:blip r:embed="rId17">
+                      <a:extLst>
+                        <a:ext uri="{28A0092B-C50C-407E-A947-70E740481C1C}">
+                          <a14:useLocalDpi xmlns:a14="http://schemas.microsoft.com/office/drawing/2010/main" val="0"/>
+                        </a:ext>
+                      </a:extLst>
+                    </a:blip>
+                    <a:stretch>
+                      <a:fillRect/>
+                    </a:stretch>
+                  </pic:blipFill>
+                  <pic:spPr>
+                    <a:xfrm>
+                      <a:off x="0" y="0"/>
+                      <a:ext cx="5771429" cy="2914286"/>
+                    </a:xfrm>
+                    <a:prstGeom prst="rect">
+                      <a:avLst/>
+                    </a:prstGeom>
+                  </pic:spPr>
+                </pic:pic>
+              </a:graphicData>
+            </a:graphic>
+          </wp:inline>
+        </w:drawing>
+      </w:r>
+    </w:p>
+    <w:p>
+      <w:pPr>
+        <w:rPr>
+          <w:sz w:val="24"/>
+          <w:szCs w:val="24"/>
+          <w:lang w:val="en-US"/>
+        </w:rPr>
+      </w:pPr>
+    </w:p>
+    <w:p>
+      <w:pPr>
+        <w:rPr>
+          <w:sz w:val="24"/>
+          <w:szCs w:val="24"/>
+          <w:lang w:val="en-US"/>
+        </w:rPr>
+      </w:pPr>
+    </w:p>
+    <w:p>
+      <w:pPr>
+        <w:rPr>
+          <w:sz w:val="24"/>
+          <w:szCs w:val="24"/>
+          <w:lang w:val="en-US"/>
+        </w:rPr>
+      </w:pPr>
+    </w:p>
+    <w:p>
+      <w:pPr>
+        <w:rPr>
+          <w:sz w:val="24"/>
+          <w:szCs w:val="24"/>
+          <w:lang w:val="en-US"/>
+        </w:rPr>
+      </w:pPr>
+      <w:r>
+        <w:rPr>
+          <w:sz w:val="24"/>
+          <w:szCs w:val="24"/>
+          <w:lang w:val="en-US"/>
+        </w:rPr>
+        <w:t>Ricerca</w:t>
+      </w:r>
+    </w:p>
+    <w:p>
+      <w:pPr>
+        <w:rPr>
+          <w:sz w:val="24"/>
+          <w:szCs w:val="24"/>
+          <w:lang w:val="en-US"/>
+        </w:rPr>
+      </w:pPr>
+    </w:p>
+    <w:p>
+      <w:pPr>
+        <w:rPr>
+          <w:sz w:val="24"/>
+          <w:szCs w:val="24"/>
+          <w:lang w:val="en-US"/>
+        </w:rPr>
+      </w:pPr>
+      <w:r>
+        <w:rPr>
+          <w:noProof/>
+          <w:sz w:val="24"/>
+          <w:szCs w:val="24"/>
+          <w:lang w:val="en-US"/>
+        </w:rPr>
+        <w:drawing>
+          <wp:inline distT="0" distB="0" distL="0" distR="0" wp14:anchorId="583A5B41" wp14:editId="3C082205">
+            <wp:extent cx="6120130" cy="2933700"/>
+            <wp:effectExtent l="0" t="0" r="0" b="0"/>
+            <wp:docPr id="12" name="Immagine 12" descr="Immagine che contiene screenshot&#10;&#10;Descrizione generata automaticamente"/>
+            <wp:cNvGraphicFramePr>
+              <a:graphicFrameLocks xmlns:a="http://schemas.openxmlformats.org/drawingml/2006/main" noChangeAspect="1"/>
+            </wp:cNvGraphicFramePr>
+            <a:graphic xmlns:a="http://schemas.openxmlformats.org/drawingml/2006/main">
+              <a:graphicData uri="http://schemas.openxmlformats.org/drawingml/2006/picture">
+                <pic:pic xmlns:pic="http://schemas.openxmlformats.org/drawingml/2006/picture">
+                  <pic:nvPicPr>
+                    <pic:cNvPr id="12" name="CD_Ricerca.png"/>
+                    <pic:cNvPicPr/>
+                  </pic:nvPicPr>
+                  <pic:blipFill>
+                    <a:blip r:embed="rId18">
+                      <a:extLst>
+                        <a:ext uri="{28A0092B-C50C-407E-A947-70E740481C1C}">
+                          <a14:useLocalDpi xmlns:a14="http://schemas.microsoft.com/office/drawing/2010/main" val="0"/>
+                        </a:ext>
+                      </a:extLst>
+                    </a:blip>
+                    <a:stretch>
+                      <a:fillRect/>
+                    </a:stretch>
+                  </pic:blipFill>
+                  <pic:spPr>
+                    <a:xfrm>
+                      <a:off x="0" y="0"/>
+                      <a:ext cx="6120130" cy="2933700"/>
+                    </a:xfrm>
+                    <a:prstGeom prst="rect">
+                      <a:avLst/>
+                    </a:prstGeom>
+                  </pic:spPr>
+                </pic:pic>
+              </a:graphicData>
+            </a:graphic>
+          </wp:inline>
+        </w:drawing>
+      </w:r>
+    </w:p>
+    <w:p>
+      <w:pPr>
+        <w:rPr>
+          <w:b/>
+          <w:bCs/>
+          <w:sz w:val="24"/>
+          <w:szCs w:val="24"/>
+          <w:lang w:val="en-US"/>
+        </w:rPr>
+      </w:pPr>
+      <w:r>
+        <w:rPr>
+          <w:b/>
+          <w:bCs/>
+          <w:sz w:val="24"/>
+          <w:szCs w:val="24"/>
+          <w:lang w:val="en-US"/>
+        </w:rPr>
+        <w:lastRenderedPageBreak/>
+        <w:t>Sequence Diagrams</w:t>
+      </w:r>
+    </w:p>
+    <w:p>
+      <w:pPr>
+        <w:rPr>
+          <w:sz w:val="24"/>
+          <w:szCs w:val="24"/>
+        </w:rPr>
+      </w:pPr>
+      <w:r>
+        <w:rPr>
+          <w:sz w:val="24"/>
+          <w:szCs w:val="24"/>
+        </w:rPr>
+        <w:t>N.B. : Verranno riportati i</w:t>
+      </w:r>
+      <w:r>
+        <w:rPr>
+          <w:sz w:val="24"/>
+          <w:szCs w:val="24"/>
+        </w:rPr>
+        <w:t xml:space="preserve"> Sequence Diagram dei casi d’uso di maggiore rilevanza.</w:t>
+      </w:r>
+    </w:p>
+    <w:p>
+      <w:pPr>
+        <w:rPr>
+          <w:sz w:val="24"/>
+          <w:szCs w:val="24"/>
+        </w:rPr>
+      </w:pPr>
+    </w:p>
+    <w:p>
+      <w:pPr>
+        <w:rPr>
+          <w:b/>
+          <w:bCs/>
+          <w:sz w:val="28"/>
+          <w:szCs w:val="28"/>
+          <w:lang w:val="en-US"/>
+        </w:rPr>
+      </w:pPr>
+      <w:r>
+        <w:rPr>
+          <w:b/>
+          <w:bCs/>
+          <w:sz w:val="28"/>
+          <w:szCs w:val="28"/>
           <w:lang w:val="en-US"/>
         </w:rPr>
         <w:t>3.4.4 Dynamic model</w:t>
@@ -23717,809 +24762,279 @@
     </w:p>
     <w:p>
       <w:pPr>
-        <w:pStyle w:val="Paragrafoelenco"/>
-        <w:rPr>
-          <w:sz w:val="24"/>
-          <w:szCs w:val="24"/>
-          <w:lang w:val="en-US"/>
+        <w:rPr>
+          <w:sz w:val="24"/>
+          <w:szCs w:val="24"/>
+        </w:rPr>
+      </w:pPr>
+    </w:p>
+    <w:p>
+      <w:pPr>
+        <w:rPr>
+          <w:b/>
+          <w:bCs/>
+          <w:sz w:val="24"/>
+          <w:szCs w:val="24"/>
         </w:rPr>
       </w:pPr>
       <w:r>
         <w:rPr>
-          <w:sz w:val="24"/>
-          <w:szCs w:val="24"/>
-          <w:lang w:val="en-US"/>
-        </w:rPr>
-        <w:t>3.4.5 User interface</w:t>
+          <w:b/>
+          <w:bCs/>
+          <w:sz w:val="24"/>
+          <w:szCs w:val="24"/>
+        </w:rPr>
+        <w:t>Statechart Diagram</w:t>
       </w:r>
       <w:r>
         <w:rPr>
-          <w:rFonts w:ascii="Calibri" w:hAnsi="Calibri" w:cs="Calibri"/>
-          <w:sz w:val="24"/>
-          <w:szCs w:val="24"/>
-          <w:lang w:val="en-US"/>
-        </w:rPr>
-        <w:t xml:space="preserve">, </w:t>
-      </w:r>
-      <w:r>
-        <w:rPr>
-          <w:sz w:val="24"/>
-          <w:szCs w:val="24"/>
-          <w:lang w:val="en-US"/>
-        </w:rPr>
-        <w:t>navigational paths and screen mock-ups</w:t>
+          <w:b/>
+          <w:bCs/>
+          <w:sz w:val="24"/>
+          <w:szCs w:val="24"/>
+        </w:rPr>
+        <w:t>s</w:t>
       </w:r>
     </w:p>
     <w:p>
       <w:pPr>
-        <w:pStyle w:val="Paragrafoelenco"/>
-        <w:rPr>
-          <w:sz w:val="24"/>
-          <w:szCs w:val="24"/>
-          <w:lang w:val="en-US"/>
+        <w:rPr>
+          <w:b/>
+          <w:bCs/>
+          <w:sz w:val="24"/>
+          <w:szCs w:val="24"/>
         </w:rPr>
       </w:pPr>
     </w:p>
     <w:p>
       <w:pPr>
-        <w:pStyle w:val="Paragrafoelenco"/>
-        <w:rPr>
-          <w:sz w:val="24"/>
-          <w:szCs w:val="24"/>
-          <w:lang w:val="en-US"/>
+        <w:rPr>
+          <w:b/>
+          <w:bCs/>
+          <w:sz w:val="24"/>
+          <w:szCs w:val="24"/>
         </w:rPr>
       </w:pPr>
     </w:p>
     <w:p>
       <w:pPr>
-        <w:pStyle w:val="Paragrafoelenco"/>
-        <w:rPr>
-          <w:sz w:val="24"/>
-          <w:szCs w:val="24"/>
-          <w:lang w:val="en-US"/>
-        </w:rPr>
-      </w:pPr>
+        <w:rPr>
+          <w:sz w:val="24"/>
+          <w:szCs w:val="24"/>
+        </w:rPr>
+      </w:pPr>
+      <w:r>
+        <w:rPr>
+          <w:sz w:val="24"/>
+          <w:szCs w:val="24"/>
+        </w:rPr>
+        <w:t>Stato account</w:t>
+      </w:r>
     </w:p>
     <w:p>
       <w:pPr>
-        <w:pStyle w:val="Paragrafoelenco"/>
-        <w:rPr>
-          <w:sz w:val="24"/>
-          <w:szCs w:val="24"/>
-          <w:lang w:val="en-US"/>
+        <w:rPr>
+          <w:sz w:val="24"/>
+          <w:szCs w:val="24"/>
         </w:rPr>
       </w:pPr>
     </w:p>
     <w:p>
       <w:pPr>
-        <w:pStyle w:val="Paragrafoelenco"/>
-        <w:rPr>
-          <w:sz w:val="24"/>
-          <w:szCs w:val="24"/>
-          <w:lang w:val="en-US"/>
-        </w:rPr>
-      </w:pPr>
+        <w:rPr>
+          <w:sz w:val="24"/>
+          <w:szCs w:val="24"/>
+        </w:rPr>
+      </w:pPr>
+      <w:r>
+        <w:rPr>
+          <w:noProof/>
+          <w:sz w:val="24"/>
+          <w:szCs w:val="24"/>
+        </w:rPr>
+        <w:drawing>
+          <wp:inline distT="0" distB="0" distL="0" distR="0" wp14:anchorId="4F38B6C9" wp14:editId="70BFAB23">
+            <wp:extent cx="4317769" cy="2065020"/>
+            <wp:effectExtent l="0" t="0" r="6985" b="0"/>
+            <wp:docPr id="13" name="Immagine 13"/>
+            <wp:cNvGraphicFramePr>
+              <a:graphicFrameLocks xmlns:a="http://schemas.openxmlformats.org/drawingml/2006/main" noChangeAspect="1"/>
+            </wp:cNvGraphicFramePr>
+            <a:graphic xmlns:a="http://schemas.openxmlformats.org/drawingml/2006/main">
+              <a:graphicData uri="http://schemas.openxmlformats.org/drawingml/2006/picture">
+                <pic:pic xmlns:pic="http://schemas.openxmlformats.org/drawingml/2006/picture">
+                  <pic:nvPicPr>
+                    <pic:cNvPr id="13" name="SMD_Account.png"/>
+                    <pic:cNvPicPr/>
+                  </pic:nvPicPr>
+                  <pic:blipFill>
+                    <a:blip r:embed="rId19">
+                      <a:extLst>
+                        <a:ext uri="{28A0092B-C50C-407E-A947-70E740481C1C}">
+                          <a14:useLocalDpi xmlns:a14="http://schemas.microsoft.com/office/drawing/2010/main" val="0"/>
+                        </a:ext>
+                      </a:extLst>
+                    </a:blip>
+                    <a:stretch>
+                      <a:fillRect/>
+                    </a:stretch>
+                  </pic:blipFill>
+                  <pic:spPr>
+                    <a:xfrm>
+                      <a:off x="0" y="0"/>
+                      <a:ext cx="4361516" cy="2085943"/>
+                    </a:xfrm>
+                    <a:prstGeom prst="rect">
+                      <a:avLst/>
+                    </a:prstGeom>
+                  </pic:spPr>
+                </pic:pic>
+              </a:graphicData>
+            </a:graphic>
+          </wp:inline>
+        </w:drawing>
+      </w:r>
     </w:p>
     <w:p>
       <w:pPr>
-        <w:pStyle w:val="Paragrafoelenco"/>
-        <w:rPr>
-          <w:sz w:val="24"/>
-          <w:szCs w:val="24"/>
-          <w:lang w:val="en-US"/>
+        <w:rPr>
+          <w:sz w:val="24"/>
+          <w:szCs w:val="24"/>
         </w:rPr>
       </w:pPr>
     </w:p>
     <w:p>
       <w:pPr>
-        <w:pStyle w:val="Paragrafoelenco"/>
-        <w:rPr>
-          <w:sz w:val="24"/>
-          <w:szCs w:val="24"/>
-          <w:lang w:val="en-US"/>
-        </w:rPr>
-      </w:pPr>
+        <w:rPr>
+          <w:sz w:val="24"/>
+          <w:szCs w:val="24"/>
+        </w:rPr>
+      </w:pPr>
+      <w:r>
+        <w:rPr>
+          <w:sz w:val="24"/>
+          <w:szCs w:val="24"/>
+        </w:rPr>
+        <w:t>Ruolo account</w:t>
+      </w:r>
     </w:p>
     <w:p>
       <w:pPr>
-        <w:pStyle w:val="Paragrafoelenco"/>
-        <w:rPr>
-          <w:sz w:val="24"/>
-          <w:szCs w:val="24"/>
-          <w:lang w:val="en-US"/>
+        <w:rPr>
+          <w:sz w:val="24"/>
+          <w:szCs w:val="24"/>
         </w:rPr>
       </w:pPr>
     </w:p>
     <w:p>
       <w:pPr>
-        <w:pStyle w:val="Paragrafoelenco"/>
-        <w:rPr>
-          <w:sz w:val="24"/>
-          <w:szCs w:val="24"/>
-          <w:lang w:val="en-US"/>
-        </w:rPr>
-      </w:pPr>
+        <w:rPr>
+          <w:sz w:val="24"/>
+          <w:szCs w:val="24"/>
+        </w:rPr>
+      </w:pPr>
+      <w:r>
+        <w:rPr>
+          <w:noProof/>
+          <w:sz w:val="24"/>
+          <w:szCs w:val="24"/>
+        </w:rPr>
+        <w:drawing>
+          <wp:inline distT="0" distB="0" distL="0" distR="0" wp14:anchorId="1A72556B" wp14:editId="29479514">
+            <wp:extent cx="4673003" cy="2278380"/>
+            <wp:effectExtent l="0" t="0" r="0" b="7620"/>
+            <wp:docPr id="14" name="Immagine 14"/>
+            <wp:cNvGraphicFramePr>
+              <a:graphicFrameLocks xmlns:a="http://schemas.openxmlformats.org/drawingml/2006/main" noChangeAspect="1"/>
+            </wp:cNvGraphicFramePr>
+            <a:graphic xmlns:a="http://schemas.openxmlformats.org/drawingml/2006/main">
+              <a:graphicData uri="http://schemas.openxmlformats.org/drawingml/2006/picture">
+                <pic:pic xmlns:pic="http://schemas.openxmlformats.org/drawingml/2006/picture">
+                  <pic:nvPicPr>
+                    <pic:cNvPr id="14" name="SMD_Upgrade.png"/>
+                    <pic:cNvPicPr/>
+                  </pic:nvPicPr>
+                  <pic:blipFill>
+                    <a:blip r:embed="rId20">
+                      <a:extLst>
+                        <a:ext uri="{28A0092B-C50C-407E-A947-70E740481C1C}">
+                          <a14:useLocalDpi xmlns:a14="http://schemas.microsoft.com/office/drawing/2010/main" val="0"/>
+                        </a:ext>
+                      </a:extLst>
+                    </a:blip>
+                    <a:stretch>
+                      <a:fillRect/>
+                    </a:stretch>
+                  </pic:blipFill>
+                  <pic:spPr>
+                    <a:xfrm>
+                      <a:off x="0" y="0"/>
+                      <a:ext cx="4701846" cy="2292443"/>
+                    </a:xfrm>
+                    <a:prstGeom prst="rect">
+                      <a:avLst/>
+                    </a:prstGeom>
+                  </pic:spPr>
+                </pic:pic>
+              </a:graphicData>
+            </a:graphic>
+          </wp:inline>
+        </w:drawing>
+      </w:r>
     </w:p>
     <w:p>
       <w:pPr>
-        <w:pStyle w:val="Paragrafoelenco"/>
-        <w:rPr>
-          <w:sz w:val="24"/>
-          <w:szCs w:val="24"/>
-          <w:lang w:val="en-US"/>
+        <w:rPr>
+          <w:b/>
+          <w:bCs/>
+          <w:sz w:val="24"/>
+          <w:szCs w:val="24"/>
         </w:rPr>
       </w:pPr>
     </w:p>
     <w:p>
       <w:pPr>
-        <w:pStyle w:val="Paragrafoelenco"/>
-        <w:rPr>
-          <w:sz w:val="24"/>
-          <w:szCs w:val="24"/>
-          <w:lang w:val="en-US"/>
+        <w:rPr>
+          <w:b/>
+          <w:bCs/>
+          <w:sz w:val="24"/>
+          <w:szCs w:val="24"/>
         </w:rPr>
       </w:pPr>
     </w:p>
     <w:p>
       <w:pPr>
-        <w:pStyle w:val="Paragrafoelenco"/>
-        <w:rPr>
-          <w:sz w:val="24"/>
-          <w:szCs w:val="24"/>
-          <w:lang w:val="en-US"/>
-        </w:rPr>
-      </w:pPr>
-    </w:p>
-    <w:p>
-      <w:pPr>
-        <w:pStyle w:val="Paragrafoelenco"/>
-        <w:rPr>
-          <w:sz w:val="24"/>
-          <w:szCs w:val="24"/>
-          <w:lang w:val="en-US"/>
-        </w:rPr>
-      </w:pPr>
-    </w:p>
-    <w:p>
-      <w:pPr>
-        <w:pStyle w:val="Paragrafoelenco"/>
-        <w:rPr>
-          <w:sz w:val="24"/>
-          <w:szCs w:val="24"/>
-          <w:lang w:val="en-US"/>
-        </w:rPr>
-      </w:pPr>
-    </w:p>
-    <w:p>
-      <w:pPr>
-        <w:pStyle w:val="Paragrafoelenco"/>
-        <w:rPr>
-          <w:sz w:val="24"/>
-          <w:szCs w:val="24"/>
-          <w:lang w:val="en-US"/>
-        </w:rPr>
-      </w:pPr>
-    </w:p>
-    <w:p>
-      <w:pPr>
-        <w:pStyle w:val="Paragrafoelenco"/>
-        <w:rPr>
-          <w:sz w:val="24"/>
-          <w:szCs w:val="24"/>
-          <w:lang w:val="en-US"/>
-        </w:rPr>
-      </w:pPr>
-    </w:p>
-    <w:p>
-      <w:pPr>
-        <w:pStyle w:val="Paragrafoelenco"/>
-        <w:rPr>
-          <w:sz w:val="24"/>
-          <w:szCs w:val="24"/>
-          <w:lang w:val="en-US"/>
-        </w:rPr>
-      </w:pPr>
-    </w:p>
-    <w:p>
-      <w:pPr>
-        <w:pStyle w:val="Paragrafoelenco"/>
-        <w:rPr>
-          <w:sz w:val="24"/>
-          <w:szCs w:val="24"/>
-          <w:lang w:val="en-US"/>
-        </w:rPr>
-      </w:pPr>
-    </w:p>
-    <w:p>
-      <w:pPr>
-        <w:pStyle w:val="Paragrafoelenco"/>
-        <w:rPr>
-          <w:sz w:val="24"/>
-          <w:szCs w:val="24"/>
-          <w:lang w:val="en-US"/>
-        </w:rPr>
-      </w:pPr>
-    </w:p>
-    <w:p>
-      <w:pPr>
-        <w:pStyle w:val="Paragrafoelenco"/>
-        <w:rPr>
-          <w:sz w:val="24"/>
-          <w:szCs w:val="24"/>
-          <w:lang w:val="en-US"/>
-        </w:rPr>
-      </w:pPr>
-    </w:p>
-    <w:p>
-      <w:pPr>
-        <w:pStyle w:val="Paragrafoelenco"/>
-        <w:rPr>
-          <w:sz w:val="24"/>
-          <w:szCs w:val="24"/>
-          <w:lang w:val="en-US"/>
-        </w:rPr>
-      </w:pPr>
-    </w:p>
-    <w:p>
-      <w:pPr>
-        <w:pStyle w:val="Paragrafoelenco"/>
-        <w:rPr>
-          <w:sz w:val="24"/>
-          <w:szCs w:val="24"/>
-          <w:lang w:val="en-US"/>
-        </w:rPr>
-      </w:pPr>
-    </w:p>
-    <w:p>
-      <w:pPr>
-        <w:pStyle w:val="Paragrafoelenco"/>
-        <w:rPr>
-          <w:sz w:val="24"/>
-          <w:szCs w:val="24"/>
-          <w:lang w:val="en-US"/>
-        </w:rPr>
-      </w:pPr>
-    </w:p>
-    <w:p>
-      <w:pPr>
-        <w:pStyle w:val="Paragrafoelenco"/>
-        <w:rPr>
-          <w:sz w:val="24"/>
-          <w:szCs w:val="24"/>
-          <w:lang w:val="en-US"/>
-        </w:rPr>
-      </w:pPr>
-    </w:p>
-    <w:p>
-      <w:pPr>
-        <w:pStyle w:val="Paragrafoelenco"/>
-        <w:rPr>
-          <w:sz w:val="24"/>
-          <w:szCs w:val="24"/>
-          <w:lang w:val="en-US"/>
-        </w:rPr>
-      </w:pPr>
-    </w:p>
-    <w:p>
-      <w:pPr>
-        <w:pStyle w:val="Paragrafoelenco"/>
-        <w:rPr>
-          <w:sz w:val="24"/>
-          <w:szCs w:val="24"/>
-          <w:lang w:val="en-US"/>
-        </w:rPr>
-      </w:pPr>
-    </w:p>
-    <w:p>
-      <w:pPr>
-        <w:pStyle w:val="Paragrafoelenco"/>
-        <w:rPr>
-          <w:sz w:val="24"/>
-          <w:szCs w:val="24"/>
-          <w:lang w:val="en-US"/>
-        </w:rPr>
-      </w:pPr>
-    </w:p>
-    <w:p>
-      <w:pPr>
-        <w:pStyle w:val="Paragrafoelenco"/>
-        <w:rPr>
-          <w:sz w:val="24"/>
-          <w:szCs w:val="24"/>
-          <w:lang w:val="en-US"/>
-        </w:rPr>
-      </w:pPr>
-    </w:p>
-    <w:p>
-      <w:pPr>
-        <w:tabs>
-          <w:tab w:val="left" w:pos="1320"/>
-        </w:tabs>
-        <w:rPr>
-          <w:lang w:val="en-US"/>
-        </w:rPr>
-      </w:pPr>
-    </w:p>
-    <w:p>
-      <w:pPr>
-        <w:rPr>
-          <w:lang w:val="en-US"/>
-        </w:rPr>
-      </w:pPr>
-    </w:p>
-    <w:p>
-      <w:pPr>
-        <w:rPr>
-          <w:lang w:val="en-US"/>
-        </w:rPr>
-      </w:pPr>
-    </w:p>
-    <w:p>
-      <w:pPr>
-        <w:rPr>
-          <w:lang w:val="en-US"/>
-        </w:rPr>
-      </w:pPr>
-    </w:p>
-    <w:p>
-      <w:pPr>
-        <w:pStyle w:val="Paragrafoelenco"/>
         <w:rPr>
           <w:b/>
           <w:bCs/>
-          <w:sz w:val="24"/>
-          <w:szCs w:val="24"/>
+          <w:sz w:val="28"/>
+          <w:szCs w:val="28"/>
           <w:lang w:val="en-US"/>
         </w:rPr>
       </w:pPr>
-    </w:p>
-    <w:p>
-      <w:pPr>
-        <w:pStyle w:val="Paragrafoelenco"/>
+      <w:bookmarkStart w:id="2" w:name="_GoBack"/>
+      <w:bookmarkEnd w:id="2"/>
+      <w:r>
         <w:rPr>
           <w:b/>
           <w:bCs/>
-          <w:sz w:val="24"/>
-          <w:szCs w:val="24"/>
+          <w:sz w:val="28"/>
+          <w:szCs w:val="28"/>
           <w:lang w:val="en-US"/>
         </w:rPr>
-      </w:pPr>
-    </w:p>
-    <w:p>
-      <w:pPr>
-        <w:pStyle w:val="Paragrafoelenco"/>
+        <w:lastRenderedPageBreak/>
+        <w:t>3.4.5</w:t>
+      </w:r>
+      <w:r>
         <w:rPr>
           <w:b/>
           <w:bCs/>
-          <w:sz w:val="24"/>
-          <w:szCs w:val="24"/>
+          <w:sz w:val="28"/>
+          <w:szCs w:val="28"/>
           <w:lang w:val="en-US"/>
         </w:rPr>
-      </w:pPr>
-    </w:p>
-    <w:p>
-      <w:pPr>
-        <w:pStyle w:val="Paragrafoelenco"/>
-        <w:rPr>
-          <w:sz w:val="24"/>
-          <w:szCs w:val="24"/>
-          <w:lang w:val="en-US"/>
-        </w:rPr>
-      </w:pPr>
-    </w:p>
-    <w:p>
-      <w:pPr>
-        <w:pStyle w:val="Paragrafoelenco"/>
-        <w:rPr>
-          <w:sz w:val="24"/>
-          <w:szCs w:val="24"/>
-          <w:lang w:val="en-US"/>
-        </w:rPr>
-      </w:pPr>
-    </w:p>
-    <w:p>
-      <w:pPr>
-        <w:pStyle w:val="Paragrafoelenco"/>
-        <w:rPr>
-          <w:sz w:val="24"/>
-          <w:szCs w:val="24"/>
-          <w:lang w:val="en-US"/>
-        </w:rPr>
-      </w:pPr>
-    </w:p>
-    <w:p>
-      <w:pPr>
-        <w:pStyle w:val="Paragrafoelenco"/>
-        <w:rPr>
-          <w:sz w:val="24"/>
-          <w:szCs w:val="24"/>
-          <w:lang w:val="en-US"/>
-        </w:rPr>
-      </w:pPr>
-    </w:p>
-    <w:p>
-      <w:pPr>
-        <w:pStyle w:val="Paragrafoelenco"/>
-        <w:rPr>
-          <w:b/>
-          <w:bCs/>
-          <w:sz w:val="24"/>
-          <w:szCs w:val="24"/>
-          <w:lang w:val="en-US"/>
-        </w:rPr>
-      </w:pPr>
-    </w:p>
-    <w:p>
-      <w:pPr>
-        <w:pStyle w:val="Paragrafoelenco"/>
-        <w:rPr>
-          <w:sz w:val="24"/>
-          <w:szCs w:val="24"/>
-          <w:lang w:val="en-US"/>
-        </w:rPr>
-      </w:pPr>
-    </w:p>
-    <w:p>
-      <w:pPr>
-        <w:pStyle w:val="Paragrafoelenco"/>
-        <w:rPr>
-          <w:sz w:val="24"/>
-          <w:szCs w:val="24"/>
-          <w:lang w:val="en-US"/>
-        </w:rPr>
-      </w:pPr>
-    </w:p>
-    <w:p>
-      <w:pPr>
-        <w:pStyle w:val="Paragrafoelenco"/>
-        <w:rPr>
-          <w:b/>
-          <w:bCs/>
-          <w:sz w:val="24"/>
-          <w:szCs w:val="24"/>
-          <w:lang w:val="en-US"/>
-        </w:rPr>
-      </w:pPr>
-    </w:p>
-    <w:p>
-      <w:pPr>
-        <w:pStyle w:val="Paragrafoelenco"/>
-        <w:rPr>
-          <w:b/>
-          <w:bCs/>
-          <w:sz w:val="24"/>
-          <w:szCs w:val="24"/>
-          <w:lang w:val="en-US"/>
-        </w:rPr>
-      </w:pPr>
-    </w:p>
-    <w:p>
-      <w:pPr>
-        <w:pStyle w:val="Paragrafoelenco"/>
-        <w:rPr>
-          <w:b/>
-          <w:bCs/>
-          <w:sz w:val="24"/>
-          <w:szCs w:val="24"/>
-          <w:lang w:val="en-US"/>
-        </w:rPr>
-      </w:pPr>
-    </w:p>
-    <w:p>
-      <w:pPr>
-        <w:pStyle w:val="Paragrafoelenco"/>
-        <w:rPr>
-          <w:b/>
-          <w:bCs/>
-          <w:sz w:val="24"/>
-          <w:szCs w:val="24"/>
-          <w:lang w:val="en-US"/>
-        </w:rPr>
-      </w:pPr>
-    </w:p>
-    <w:p>
-      <w:pPr>
-        <w:pStyle w:val="Paragrafoelenco"/>
-        <w:rPr>
-          <w:b/>
-          <w:bCs/>
-          <w:sz w:val="24"/>
-          <w:szCs w:val="24"/>
-          <w:lang w:val="en-US"/>
-        </w:rPr>
-      </w:pPr>
-    </w:p>
-    <w:p>
-      <w:pPr>
-        <w:pStyle w:val="Paragrafoelenco"/>
-        <w:rPr>
-          <w:b/>
-          <w:bCs/>
-          <w:sz w:val="24"/>
-          <w:szCs w:val="24"/>
-          <w:lang w:val="en-US"/>
-        </w:rPr>
-      </w:pPr>
-    </w:p>
-    <w:p>
-      <w:pPr>
-        <w:pStyle w:val="Paragrafoelenco"/>
-        <w:rPr>
-          <w:b/>
-          <w:bCs/>
-          <w:sz w:val="24"/>
-          <w:szCs w:val="24"/>
-          <w:lang w:val="en-US"/>
-        </w:rPr>
-      </w:pPr>
-    </w:p>
-    <w:p>
-      <w:pPr>
-        <w:pStyle w:val="Paragrafoelenco"/>
-        <w:rPr>
-          <w:b/>
-          <w:bCs/>
-          <w:sz w:val="24"/>
-          <w:szCs w:val="24"/>
-          <w:lang w:val="en-US"/>
-        </w:rPr>
-      </w:pPr>
-    </w:p>
-    <w:p>
-      <w:pPr>
-        <w:pStyle w:val="Paragrafoelenco"/>
-        <w:rPr>
-          <w:b/>
-          <w:bCs/>
-          <w:sz w:val="24"/>
-          <w:szCs w:val="24"/>
-          <w:lang w:val="en-US"/>
-        </w:rPr>
-      </w:pPr>
-    </w:p>
-    <w:p>
-      <w:pPr>
-        <w:pStyle w:val="Paragrafoelenco"/>
-        <w:rPr>
-          <w:b/>
-          <w:bCs/>
-          <w:sz w:val="24"/>
-          <w:szCs w:val="24"/>
-          <w:lang w:val="en-US"/>
-        </w:rPr>
-      </w:pPr>
-    </w:p>
-    <w:p>
-      <w:pPr>
-        <w:pStyle w:val="Paragrafoelenco"/>
-        <w:rPr>
-          <w:b/>
-          <w:bCs/>
-          <w:sz w:val="24"/>
-          <w:szCs w:val="24"/>
-          <w:lang w:val="en-US"/>
-        </w:rPr>
-      </w:pPr>
-    </w:p>
-    <w:p>
-      <w:pPr>
-        <w:pStyle w:val="Paragrafoelenco"/>
-        <w:rPr>
-          <w:b/>
-          <w:bCs/>
-          <w:sz w:val="24"/>
-          <w:szCs w:val="24"/>
-          <w:lang w:val="en-US"/>
-        </w:rPr>
-      </w:pPr>
-    </w:p>
-    <w:p>
-      <w:pPr>
-        <w:pStyle w:val="Paragrafoelenco"/>
-        <w:rPr>
-          <w:b/>
-          <w:bCs/>
-          <w:sz w:val="24"/>
-          <w:szCs w:val="24"/>
-          <w:lang w:val="en-US"/>
-        </w:rPr>
-      </w:pPr>
-    </w:p>
-    <w:p>
-      <w:pPr>
-        <w:rPr>
-          <w:b/>
-          <w:bCs/>
-          <w:sz w:val="24"/>
-          <w:szCs w:val="24"/>
-          <w:lang w:val="en-US"/>
-        </w:rPr>
-      </w:pPr>
-    </w:p>
-    <w:p>
-      <w:pPr>
-        <w:pStyle w:val="Paragrafoelenco"/>
-        <w:rPr>
-          <w:b/>
-          <w:bCs/>
-          <w:sz w:val="24"/>
-          <w:szCs w:val="24"/>
-          <w:lang w:val="en-US"/>
-        </w:rPr>
-      </w:pPr>
-    </w:p>
-    <w:p>
-      <w:pPr>
-        <w:pStyle w:val="Paragrafoelenco"/>
-        <w:rPr>
-          <w:b/>
-          <w:bCs/>
-          <w:sz w:val="24"/>
-          <w:szCs w:val="24"/>
-          <w:lang w:val="en-US"/>
-        </w:rPr>
-      </w:pPr>
-    </w:p>
-    <w:p>
-      <w:pPr>
-        <w:pStyle w:val="Paragrafoelenco"/>
-        <w:rPr>
-          <w:b/>
-          <w:bCs/>
-          <w:sz w:val="24"/>
-          <w:szCs w:val="24"/>
-          <w:lang w:val="en-US"/>
-        </w:rPr>
-      </w:pPr>
-    </w:p>
-    <w:p>
-      <w:pPr>
-        <w:pStyle w:val="Paragrafoelenco"/>
-        <w:rPr>
-          <w:b/>
-          <w:bCs/>
-          <w:sz w:val="24"/>
-          <w:szCs w:val="24"/>
-          <w:lang w:val="en-US"/>
-        </w:rPr>
-      </w:pPr>
-    </w:p>
-    <w:p>
-      <w:pPr>
-        <w:pStyle w:val="Paragrafoelenco"/>
-        <w:rPr>
-          <w:b/>
-          <w:bCs/>
-          <w:sz w:val="24"/>
-          <w:szCs w:val="24"/>
-          <w:lang w:val="en-US"/>
-        </w:rPr>
-      </w:pPr>
-    </w:p>
-    <w:p>
-      <w:pPr>
-        <w:pStyle w:val="Paragrafoelenco"/>
-        <w:rPr>
-          <w:b/>
-          <w:bCs/>
-          <w:sz w:val="24"/>
-          <w:szCs w:val="24"/>
-          <w:lang w:val="en-US"/>
-        </w:rPr>
-      </w:pPr>
-    </w:p>
-    <w:p>
-      <w:pPr>
-        <w:pStyle w:val="Paragrafoelenco"/>
-        <w:rPr>
-          <w:b/>
-          <w:bCs/>
-          <w:sz w:val="24"/>
-          <w:szCs w:val="24"/>
-          <w:lang w:val="en-US"/>
-        </w:rPr>
-      </w:pPr>
-    </w:p>
-    <w:p>
-      <w:pPr>
-        <w:pStyle w:val="Paragrafoelenco"/>
-        <w:rPr>
-          <w:sz w:val="24"/>
-          <w:szCs w:val="24"/>
-          <w:lang w:val="en-US"/>
-        </w:rPr>
-      </w:pPr>
-    </w:p>
-    <w:p>
-      <w:pPr>
-        <w:pStyle w:val="Paragrafoelenco"/>
-        <w:rPr>
-          <w:sz w:val="24"/>
-          <w:szCs w:val="24"/>
-          <w:lang w:val="en-US"/>
-        </w:rPr>
-      </w:pPr>
-    </w:p>
-    <w:p>
-      <w:pPr>
-        <w:pStyle w:val="Paragrafoelenco"/>
-        <w:rPr>
-          <w:sz w:val="24"/>
-          <w:szCs w:val="24"/>
-          <w:lang w:val="en-US"/>
-        </w:rPr>
-      </w:pPr>
-    </w:p>
-    <w:p>
-      <w:pPr>
-        <w:pStyle w:val="Paragrafoelenco"/>
-        <w:rPr>
-          <w:sz w:val="24"/>
-          <w:szCs w:val="24"/>
-          <w:lang w:val="en-US"/>
-        </w:rPr>
-      </w:pPr>
-    </w:p>
-    <w:p>
-      <w:pPr>
-        <w:pStyle w:val="Paragrafoelenco"/>
-        <w:rPr>
-          <w:sz w:val="24"/>
-          <w:szCs w:val="24"/>
-          <w:lang w:val="en-US"/>
-        </w:rPr>
-      </w:pPr>
-    </w:p>
-    <w:p>
-      <w:pPr>
-        <w:pStyle w:val="Paragrafoelenco"/>
-        <w:rPr>
-          <w:sz w:val="24"/>
-          <w:szCs w:val="24"/>
-          <w:lang w:val="en-US"/>
-        </w:rPr>
-      </w:pPr>
-    </w:p>
-    <w:p>
-      <w:pPr>
-        <w:rPr>
-          <w:b/>
-          <w:bCs/>
-          <w:sz w:val="24"/>
-          <w:szCs w:val="24"/>
-          <w:lang w:val="en-US"/>
-        </w:rPr>
-      </w:pPr>
-    </w:p>
-    <w:p>
-      <w:pPr>
-        <w:rPr>
-          <w:b/>
-          <w:bCs/>
-          <w:sz w:val="24"/>
-          <w:szCs w:val="24"/>
-          <w:lang w:val="en-US"/>
-        </w:rPr>
-      </w:pPr>
-    </w:p>
-    <w:p>
-      <w:pPr>
-        <w:rPr>
-          <w:sz w:val="24"/>
-          <w:szCs w:val="24"/>
-          <w:lang w:val="en-US"/>
-        </w:rPr>
-      </w:pPr>
-    </w:p>
-    <w:p>
-      <w:pPr>
-        <w:ind w:left="708"/>
-        <w:rPr>
-          <w:sz w:val="24"/>
-          <w:szCs w:val="24"/>
-          <w:lang w:val="en-US"/>
-        </w:rPr>
-      </w:pPr>
+        <w:t xml:space="preserve"> Mock-ups</w:t>
+      </w:r>
     </w:p>
     <w:sectPr>
       <w:pgSz w:w="11906" w:h="16838"/>

</xml_diff>